<commit_message>
pequeñas correciones en redaccion
</commit_message>
<xml_diff>
--- a/proyecto final/Defensa/Infraestructura/GNC- Politicas de Seguridad y Auditorias.docx
+++ b/proyecto final/Defensa/Infraestructura/GNC- Politicas de Seguridad y Auditorias.docx
@@ -1,6 +1,6 @@
 
 <file path=word/document.xml><?xml version="1.0" encoding="utf-8"?>
-<w:document xmlns:wpc="http://schemas.microsoft.com/office/word/2010/wordprocessingCanvas" xmlns:cx="http://schemas.microsoft.com/office/drawing/2014/chartex" xmlns:cx1="http://schemas.microsoft.com/office/drawing/2015/9/8/chartex" xmlns:mc="http://schemas.openxmlformats.org/markup-compatibility/2006" xmlns:o="urn:schemas-microsoft-com:office:office" xmlns:r="http://schemas.openxmlformats.org/officeDocument/2006/relationships" xmlns:m="http://schemas.openxmlformats.org/officeDocument/2006/math" xmlns:v="urn:schemas-microsoft-com:vml" xmlns:wp14="http://schemas.microsoft.com/office/word/2010/wordprocessingDrawing" xmlns:wp="http://schemas.openxmlformats.org/drawingml/2006/wordprocessingDrawing" xmlns:w10="urn:schemas-microsoft-com:office:word" xmlns:w="http://schemas.openxmlformats.org/wordprocessingml/2006/main" xmlns:w14="http://schemas.microsoft.com/office/word/2010/wordml" xmlns:w15="http://schemas.microsoft.com/office/word/2012/wordml" xmlns:w16se="http://schemas.microsoft.com/office/word/2015/wordml/symex" xmlns:wpg="http://schemas.microsoft.com/office/word/2010/wordprocessingGroup" xmlns:wpi="http://schemas.microsoft.com/office/word/2010/wordprocessingInk" xmlns:wne="http://schemas.microsoft.com/office/word/2006/wordml" xmlns:wps="http://schemas.microsoft.com/office/word/2010/wordprocessingShape" mc:Ignorable="w14 w15 w16se wp14">
+<w:document xmlns:wpc="http://schemas.microsoft.com/office/word/2010/wordprocessingCanvas" xmlns:mc="http://schemas.openxmlformats.org/markup-compatibility/2006" xmlns:o="urn:schemas-microsoft-com:office:office" xmlns:r="http://schemas.openxmlformats.org/officeDocument/2006/relationships" xmlns:m="http://schemas.openxmlformats.org/officeDocument/2006/math" xmlns:v="urn:schemas-microsoft-com:vml" xmlns:wp14="http://schemas.microsoft.com/office/word/2010/wordprocessingDrawing" xmlns:wp="http://schemas.openxmlformats.org/drawingml/2006/wordprocessingDrawing" xmlns:w10="urn:schemas-microsoft-com:office:word" xmlns:w="http://schemas.openxmlformats.org/wordprocessingml/2006/main" xmlns:w14="http://schemas.microsoft.com/office/word/2010/wordml" xmlns:w15="http://schemas.microsoft.com/office/word/2012/wordml" xmlns:wpg="http://schemas.microsoft.com/office/word/2010/wordprocessingGroup" xmlns:wpi="http://schemas.microsoft.com/office/word/2010/wordprocessingInk" xmlns:wne="http://schemas.microsoft.com/office/word/2006/wordml" xmlns:wps="http://schemas.microsoft.com/office/word/2010/wordprocessingShape" mc:Ignorable="w14 w15 wp14">
   <w:body>
     <w:p>
       <w:bookmarkStart w:id="0" w:name="_Hlk527468565"/>
@@ -14,7 +14,7 @@
     <w:p/>
     <w:p>
       <w:pPr>
-        <w:pStyle w:val="Ttulo"/>
+        <w:pStyle w:val="Puesto"/>
         <w:keepNext w:val="0"/>
         <w:keepLines w:val="0"/>
         <w:shd w:val="clear" w:color="auto" w:fill="FFFFFF"/>
@@ -44,7 +44,7 @@
     </w:p>
     <w:p>
       <w:pPr>
-        <w:pStyle w:val="Ttulo"/>
+        <w:pStyle w:val="Puesto"/>
         <w:keepNext w:val="0"/>
         <w:keepLines w:val="0"/>
         <w:shd w:val="clear" w:color="auto" w:fill="FFFFFF"/>
@@ -81,7 +81,7 @@
     </w:p>
     <w:p>
       <w:pPr>
-        <w:pStyle w:val="Ttulo"/>
+        <w:pStyle w:val="Puesto"/>
         <w:keepNext w:val="0"/>
         <w:keepLines w:val="0"/>
         <w:shd w:val="clear" w:color="auto" w:fill="FFFFFF"/>
@@ -118,7 +118,7 @@
     </w:p>
     <w:p>
       <w:pPr>
-        <w:pStyle w:val="Ttulo"/>
+        <w:pStyle w:val="Puesto"/>
         <w:jc w:val="center"/>
         <w:rPr>
           <w:b w:val="0"/>
@@ -196,6 +196,7 @@
     </w:p>
     <w:p>
       <w:r>
+        <w:lastRenderedPageBreak/>
         <w:t>Contenido</w:t>
       </w:r>
     </w:p>
@@ -1651,8 +1652,6 @@
         </w:rPr>
       </w:pPr>
       <w:bookmarkStart w:id="1" w:name="_Toc534502233"/>
-      <w:bookmarkStart w:id="2" w:name="_GoBack"/>
-      <w:bookmarkEnd w:id="2"/>
       <w:r>
         <w:rPr>
           <w:sz w:val="32"/>
@@ -1686,8 +1685,36 @@
           <w:color w:val="000000"/>
           <w:shd w:val="clear" w:color="auto" w:fill="FFFFFF"/>
         </w:rPr>
-        <w:t>E-commerce y el E-business</w:t>
-      </w:r>
+        <w:t>E-</w:t>
+      </w:r>
+      <w:proofErr w:type="spellStart"/>
+      <w:r>
+        <w:rPr>
+          <w:rFonts w:ascii="Verdana" w:hAnsi="Verdana"/>
+          <w:color w:val="000000"/>
+          <w:shd w:val="clear" w:color="auto" w:fill="FFFFFF"/>
+        </w:rPr>
+        <w:t>commerce</w:t>
+      </w:r>
+      <w:proofErr w:type="spellEnd"/>
+      <w:r>
+        <w:rPr>
+          <w:rFonts w:ascii="Verdana" w:hAnsi="Verdana"/>
+          <w:color w:val="000000"/>
+          <w:shd w:val="clear" w:color="auto" w:fill="FFFFFF"/>
+        </w:rPr>
+        <w:t xml:space="preserve"> y el E-</w:t>
+      </w:r>
+      <w:proofErr w:type="spellStart"/>
+      <w:r>
+        <w:rPr>
+          <w:rFonts w:ascii="Verdana" w:hAnsi="Verdana"/>
+          <w:color w:val="000000"/>
+          <w:shd w:val="clear" w:color="auto" w:fill="FFFFFF"/>
+        </w:rPr>
+        <w:t>business</w:t>
+      </w:r>
+      <w:proofErr w:type="spellEnd"/>
       <w:r>
         <w:t>)</w:t>
       </w:r>
@@ -1762,11 +1789,11 @@
       <w:pPr>
         <w:pStyle w:val="Ttulo2"/>
       </w:pPr>
-      <w:bookmarkStart w:id="3" w:name="_Toc534502234"/>
+      <w:bookmarkStart w:id="2" w:name="_Toc534502234"/>
       <w:r>
         <w:t>Objetivos</w:t>
       </w:r>
-      <w:bookmarkEnd w:id="3"/>
+      <w:bookmarkEnd w:id="2"/>
     </w:p>
     <w:p>
       <w:r>
@@ -1998,6 +2025,7 @@
         </w:rPr>
         <w:t xml:space="preserve">Del lat. </w:t>
       </w:r>
+      <w:proofErr w:type="spellStart"/>
       <w:r>
         <w:rPr>
           <w:rFonts w:ascii="Times New Roman" w:eastAsia="Times New Roman" w:hAnsi="Times New Roman" w:cs="Times New Roman"/>
@@ -2007,91 +2035,9 @@
           <w:szCs w:val="24"/>
           <w:lang w:val="es-ES"/>
         </w:rPr>
-        <w:t>securĭtas, -ātis)</w:t>
-      </w:r>
-    </w:p>
-    <w:p>
-      <w:pPr>
-        <w:pStyle w:val="Sinespaciado"/>
-        <w:numPr>
-          <w:ilvl w:val="0"/>
-          <w:numId w:val="6"/>
-        </w:numPr>
-        <w:rPr>
-          <w:rFonts w:ascii="Times New Roman" w:eastAsia="Times New Roman" w:hAnsi="Times New Roman" w:cs="Times New Roman"/>
-          <w:sz w:val="24"/>
-          <w:szCs w:val="24"/>
-          <w:lang w:val="es-ES"/>
-        </w:rPr>
-      </w:pPr>
-      <w:r>
-        <w:rPr>
-          <w:rFonts w:ascii="Times New Roman" w:eastAsia="Times New Roman" w:hAnsi="Times New Roman" w:cs="Times New Roman"/>
-          <w:sz w:val="24"/>
-          <w:szCs w:val="24"/>
-          <w:lang w:val="es-ES"/>
-        </w:rPr>
-        <w:t>f. Cualidad de seguro.</w:t>
-      </w:r>
-    </w:p>
-    <w:p>
-      <w:pPr>
-        <w:pStyle w:val="Sinespaciado"/>
-        <w:rPr>
-          <w:rFonts w:ascii="Times New Roman" w:eastAsia="Times New Roman" w:hAnsi="Times New Roman" w:cs="Times New Roman"/>
-          <w:sz w:val="24"/>
-          <w:szCs w:val="24"/>
-          <w:lang w:val="es-ES"/>
-        </w:rPr>
-      </w:pPr>
-    </w:p>
-    <w:p>
-      <w:pPr>
-        <w:pStyle w:val="Sinespaciado"/>
-        <w:rPr>
-          <w:rFonts w:ascii="Times New Roman" w:eastAsia="Times New Roman" w:hAnsi="Times New Roman" w:cs="Times New Roman"/>
-          <w:sz w:val="24"/>
-          <w:szCs w:val="24"/>
-          <w:lang w:val="es-ES"/>
-        </w:rPr>
-      </w:pPr>
-      <w:r>
-        <w:rPr>
-          <w:rFonts w:ascii="Times New Roman" w:eastAsia="Times New Roman" w:hAnsi="Times New Roman" w:cs="Times New Roman"/>
-          <w:b/>
-          <w:sz w:val="24"/>
-          <w:szCs w:val="24"/>
-          <w:lang w:val="es-ES"/>
-        </w:rPr>
-        <w:t>Seguro</w:t>
-      </w:r>
-      <w:r>
-        <w:rPr>
-          <w:rFonts w:ascii="Times New Roman" w:eastAsia="Times New Roman" w:hAnsi="Times New Roman" w:cs="Times New Roman"/>
-          <w:sz w:val="24"/>
-          <w:szCs w:val="24"/>
-          <w:lang w:val="es-ES"/>
-        </w:rPr>
-        <w:t xml:space="preserve">, ra </w:t>
-      </w:r>
-      <w:r>
-        <w:rPr>
-          <w:rFonts w:ascii="Times New Roman" w:eastAsia="Times New Roman" w:hAnsi="Times New Roman" w:cs="Times New Roman"/>
-          <w:sz w:val="24"/>
-          <w:szCs w:val="24"/>
-          <w:lang w:val="es-ES"/>
-        </w:rPr>
-        <w:t>(</w:t>
-      </w:r>
-      <w:r>
-        <w:rPr>
-          <w:rFonts w:ascii="Times New Roman" w:eastAsia="Times New Roman" w:hAnsi="Times New Roman" w:cs="Times New Roman"/>
-          <w:sz w:val="24"/>
-          <w:szCs w:val="24"/>
-          <w:lang w:val="es-ES"/>
-        </w:rPr>
-        <w:t xml:space="preserve">Del lat. </w:t>
-      </w:r>
+        <w:t>securĭtas</w:t>
+      </w:r>
+      <w:proofErr w:type="spellEnd"/>
       <w:r>
         <w:rPr>
           <w:rFonts w:ascii="Times New Roman" w:eastAsia="Times New Roman" w:hAnsi="Times New Roman" w:cs="Times New Roman"/>
@@ -2101,7 +2047,158 @@
           <w:szCs w:val="24"/>
           <w:lang w:val="es-ES"/>
         </w:rPr>
-        <w:t>Secūrus)</w:t>
+        <w:t>, -</w:t>
+      </w:r>
+      <w:proofErr w:type="spellStart"/>
+      <w:r>
+        <w:rPr>
+          <w:rFonts w:ascii="Times New Roman" w:eastAsia="Times New Roman" w:hAnsi="Times New Roman" w:cs="Times New Roman"/>
+          <w:i/>
+          <w:iCs/>
+          <w:sz w:val="24"/>
+          <w:szCs w:val="24"/>
+          <w:lang w:val="es-ES"/>
+        </w:rPr>
+        <w:t>ātis</w:t>
+      </w:r>
+      <w:proofErr w:type="spellEnd"/>
+      <w:r>
+        <w:rPr>
+          <w:rFonts w:ascii="Times New Roman" w:eastAsia="Times New Roman" w:hAnsi="Times New Roman" w:cs="Times New Roman"/>
+          <w:i/>
+          <w:iCs/>
+          <w:sz w:val="24"/>
+          <w:szCs w:val="24"/>
+          <w:lang w:val="es-ES"/>
+        </w:rPr>
+        <w:t>)</w:t>
+      </w:r>
+    </w:p>
+    <w:p>
+      <w:pPr>
+        <w:pStyle w:val="Sinespaciado"/>
+        <w:numPr>
+          <w:ilvl w:val="0"/>
+          <w:numId w:val="6"/>
+        </w:numPr>
+        <w:rPr>
+          <w:rFonts w:ascii="Times New Roman" w:eastAsia="Times New Roman" w:hAnsi="Times New Roman" w:cs="Times New Roman"/>
+          <w:sz w:val="24"/>
+          <w:szCs w:val="24"/>
+          <w:lang w:val="es-ES"/>
+        </w:rPr>
+      </w:pPr>
+      <w:r>
+        <w:rPr>
+          <w:rFonts w:ascii="Times New Roman" w:eastAsia="Times New Roman" w:hAnsi="Times New Roman" w:cs="Times New Roman"/>
+          <w:sz w:val="24"/>
+          <w:szCs w:val="24"/>
+          <w:lang w:val="es-ES"/>
+        </w:rPr>
+        <w:t>f. Cualidad de seguro.</w:t>
+      </w:r>
+    </w:p>
+    <w:p>
+      <w:pPr>
+        <w:pStyle w:val="Sinespaciado"/>
+        <w:rPr>
+          <w:rFonts w:ascii="Times New Roman" w:eastAsia="Times New Roman" w:hAnsi="Times New Roman" w:cs="Times New Roman"/>
+          <w:sz w:val="24"/>
+          <w:szCs w:val="24"/>
+          <w:lang w:val="es-ES"/>
+        </w:rPr>
+      </w:pPr>
+    </w:p>
+    <w:p>
+      <w:pPr>
+        <w:pStyle w:val="Sinespaciado"/>
+        <w:rPr>
+          <w:rFonts w:ascii="Times New Roman" w:eastAsia="Times New Roman" w:hAnsi="Times New Roman" w:cs="Times New Roman"/>
+          <w:sz w:val="24"/>
+          <w:szCs w:val="24"/>
+          <w:lang w:val="es-ES"/>
+        </w:rPr>
+      </w:pPr>
+      <w:r>
+        <w:rPr>
+          <w:rFonts w:ascii="Times New Roman" w:eastAsia="Times New Roman" w:hAnsi="Times New Roman" w:cs="Times New Roman"/>
+          <w:b/>
+          <w:sz w:val="24"/>
+          <w:szCs w:val="24"/>
+          <w:lang w:val="es-ES"/>
+        </w:rPr>
+        <w:t>Seguro</w:t>
+      </w:r>
+      <w:r>
+        <w:rPr>
+          <w:rFonts w:ascii="Times New Roman" w:eastAsia="Times New Roman" w:hAnsi="Times New Roman" w:cs="Times New Roman"/>
+          <w:sz w:val="24"/>
+          <w:szCs w:val="24"/>
+          <w:lang w:val="es-ES"/>
+        </w:rPr>
+        <w:t xml:space="preserve">, </w:t>
+      </w:r>
+      <w:proofErr w:type="spellStart"/>
+      <w:r>
+        <w:rPr>
+          <w:rFonts w:ascii="Times New Roman" w:eastAsia="Times New Roman" w:hAnsi="Times New Roman" w:cs="Times New Roman"/>
+          <w:sz w:val="24"/>
+          <w:szCs w:val="24"/>
+          <w:lang w:val="es-ES"/>
+        </w:rPr>
+        <w:t>ra</w:t>
+      </w:r>
+      <w:proofErr w:type="spellEnd"/>
+      <w:r>
+        <w:rPr>
+          <w:rFonts w:ascii="Times New Roman" w:eastAsia="Times New Roman" w:hAnsi="Times New Roman" w:cs="Times New Roman"/>
+          <w:sz w:val="24"/>
+          <w:szCs w:val="24"/>
+          <w:lang w:val="es-ES"/>
+        </w:rPr>
+        <w:t xml:space="preserve"> </w:t>
+      </w:r>
+      <w:r>
+        <w:rPr>
+          <w:rFonts w:ascii="Times New Roman" w:eastAsia="Times New Roman" w:hAnsi="Times New Roman" w:cs="Times New Roman"/>
+          <w:sz w:val="24"/>
+          <w:szCs w:val="24"/>
+          <w:lang w:val="es-ES"/>
+        </w:rPr>
+        <w:t>(</w:t>
+      </w:r>
+      <w:r>
+        <w:rPr>
+          <w:rFonts w:ascii="Times New Roman" w:eastAsia="Times New Roman" w:hAnsi="Times New Roman" w:cs="Times New Roman"/>
+          <w:sz w:val="24"/>
+          <w:szCs w:val="24"/>
+          <w:lang w:val="es-ES"/>
+        </w:rPr>
+        <w:t xml:space="preserve">Del lat. </w:t>
+      </w:r>
+      <w:proofErr w:type="spellStart"/>
+      <w:r>
+        <w:rPr>
+          <w:rFonts w:ascii="Times New Roman" w:eastAsia="Times New Roman" w:hAnsi="Times New Roman" w:cs="Times New Roman"/>
+          <w:i/>
+          <w:iCs/>
+          <w:sz w:val="24"/>
+          <w:szCs w:val="24"/>
+          <w:lang w:val="es-ES"/>
+        </w:rPr>
+        <w:t>Secūrus</w:t>
+      </w:r>
+      <w:proofErr w:type="spellEnd"/>
+      <w:r>
+        <w:rPr>
+          <w:rFonts w:ascii="Times New Roman" w:eastAsia="Times New Roman" w:hAnsi="Times New Roman" w:cs="Times New Roman"/>
+          <w:i/>
+          <w:iCs/>
+          <w:sz w:val="24"/>
+          <w:szCs w:val="24"/>
+          <w:lang w:val="es-ES"/>
+        </w:rPr>
+        <w:t>)</w:t>
       </w:r>
     </w:p>
     <w:p>
@@ -2118,6 +2215,7 @@
           <w:lang w:val="es-ES"/>
         </w:rPr>
       </w:pPr>
+      <w:proofErr w:type="spellStart"/>
       <w:r>
         <w:rPr>
           <w:rFonts w:ascii="Times New Roman" w:eastAsia="Times New Roman" w:hAnsi="Times New Roman" w:cs="Times New Roman"/>
@@ -2125,7 +2223,37 @@
           <w:szCs w:val="24"/>
           <w:lang w:val="es-ES"/>
         </w:rPr>
-        <w:t>adj. Libre y exento de riesgo.</w:t>
+        <w:t>adj</w:t>
+      </w:r>
+      <w:proofErr w:type="spellEnd"/>
+      <w:r>
+        <w:rPr>
+          <w:rFonts w:ascii="Times New Roman" w:eastAsia="Times New Roman" w:hAnsi="Times New Roman" w:cs="Times New Roman"/>
+          <w:sz w:val="24"/>
+          <w:szCs w:val="24"/>
+          <w:lang w:val="es-ES"/>
+        </w:rPr>
+        <w:t xml:space="preserve">. Libre y </w:t>
+      </w:r>
+      <w:proofErr w:type="gramStart"/>
+      <w:r>
+        <w:rPr>
+          <w:rFonts w:ascii="Times New Roman" w:eastAsia="Times New Roman" w:hAnsi="Times New Roman" w:cs="Times New Roman"/>
+          <w:sz w:val="24"/>
+          <w:szCs w:val="24"/>
+          <w:lang w:val="es-ES"/>
+        </w:rPr>
+        <w:t>exento</w:t>
+      </w:r>
+      <w:proofErr w:type="gramEnd"/>
+      <w:r>
+        <w:rPr>
+          <w:rFonts w:ascii="Times New Roman" w:eastAsia="Times New Roman" w:hAnsi="Times New Roman" w:cs="Times New Roman"/>
+          <w:sz w:val="24"/>
+          <w:szCs w:val="24"/>
+          <w:lang w:val="es-ES"/>
+        </w:rPr>
+        <w:t xml:space="preserve"> de riesgo.</w:t>
       </w:r>
     </w:p>
     <w:p>
@@ -2142,6 +2270,7 @@
           <w:lang w:val="es-ES"/>
         </w:rPr>
       </w:pPr>
+      <w:proofErr w:type="spellStart"/>
       <w:r>
         <w:rPr>
           <w:rFonts w:ascii="Times New Roman" w:eastAsia="Times New Roman" w:hAnsi="Times New Roman" w:cs="Times New Roman"/>
@@ -2149,7 +2278,17 @@
           <w:szCs w:val="24"/>
           <w:lang w:val="es-ES"/>
         </w:rPr>
-        <w:t>adj. Que no falla o que ofrece confianza.</w:t>
+        <w:t>adj</w:t>
+      </w:r>
+      <w:proofErr w:type="spellEnd"/>
+      <w:r>
+        <w:rPr>
+          <w:rFonts w:ascii="Times New Roman" w:eastAsia="Times New Roman" w:hAnsi="Times New Roman" w:cs="Times New Roman"/>
+          <w:sz w:val="24"/>
+          <w:szCs w:val="24"/>
+          <w:lang w:val="es-ES"/>
+        </w:rPr>
+        <w:t>. Que no falla o que ofrece confianza.</w:t>
       </w:r>
     </w:p>
     <w:p>
@@ -2231,50 +2370,56 @@
       <w:pPr>
         <w:pStyle w:val="Ttulo2"/>
       </w:pPr>
-      <w:bookmarkStart w:id="4" w:name="_Toc534502235"/>
+      <w:bookmarkStart w:id="3" w:name="_Toc534502235"/>
       <w:r>
         <w:t>Alcance</w:t>
       </w:r>
+      <w:bookmarkEnd w:id="3"/>
+      <w:r>
+        <w:t xml:space="preserve"> </w:t>
+      </w:r>
+    </w:p>
+    <w:p>
+      <w:r>
+        <w:t xml:space="preserve">En este documento se describirán </w:t>
+      </w:r>
+      <w:r>
+        <w:t xml:space="preserve">medidas para mantener la disponibilidad, integridad y privacidad de toda la organización, para ello se definirán las responsabilidades de la pirámide (desde los mandos a los usuarios finales). </w:t>
+      </w:r>
+    </w:p>
+    <w:p>
+      <w:r>
+        <w:t xml:space="preserve">Con el fin de tener un control toda la organización, la principal regla es que exista un marco normativo, y se documente todos los procedimientos </w:t>
+      </w:r>
+      <w:r>
+        <w:t>e</w:t>
+      </w:r>
+      <w:r>
+        <w:t xml:space="preserve"> incidentes. El trabajar de forma ordenada y siguiendo los procedimientos nos permitirá actuar </w:t>
+      </w:r>
+      <w:r>
+        <w:t>rápidamente</w:t>
+      </w:r>
+      <w:r>
+        <w:t>.</w:t>
+      </w:r>
+    </w:p>
+    <w:p/>
+    <w:p>
+      <w:pPr>
+        <w:pStyle w:val="Ttulo2"/>
+      </w:pPr>
+      <w:bookmarkStart w:id="4" w:name="_Toc534502236"/>
+      <w:r>
+        <w:t xml:space="preserve">Organización, </w:t>
+      </w:r>
+      <w:r>
+        <w:t>normativas, manuales y procedimientos</w:t>
+      </w:r>
+      <w:r>
+        <w:t>.</w:t>
+      </w:r>
       <w:bookmarkEnd w:id="4"/>
-      <w:r>
-        <w:t xml:space="preserve"> </w:t>
-      </w:r>
-    </w:p>
-    <w:p>
-      <w:r>
-        <w:t xml:space="preserve">En este documento se describirán </w:t>
-      </w:r>
-      <w:r>
-        <w:t xml:space="preserve">medidas para mantener la disponibilidad, integridad y privacidad de toda la organización, para ello se definirán las responsabilidades de la pirámide (desde los mandos a los usuarios finales). </w:t>
-      </w:r>
-    </w:p>
-    <w:p>
-      <w:r>
-        <w:t xml:space="preserve">Con el fin de tener un control toda la organización, la principal regla es que exista un marco normativo, y se documente todos los procedimientos y incidentes. El trabajar de forma ordenada y siguiendo los procedimientos nos permitirá actuar </w:t>
-      </w:r>
-      <w:r>
-        <w:t>rápidamente</w:t>
-      </w:r>
-      <w:r>
-        <w:t>.</w:t>
-      </w:r>
-    </w:p>
-    <w:p/>
-    <w:p>
-      <w:pPr>
-        <w:pStyle w:val="Ttulo2"/>
-      </w:pPr>
-      <w:bookmarkStart w:id="5" w:name="_Toc534502236"/>
-      <w:r>
-        <w:t xml:space="preserve">Organización, </w:t>
-      </w:r>
-      <w:r>
-        <w:t>normativas, manuales y procedimientos</w:t>
-      </w:r>
-      <w:r>
-        <w:t>.</w:t>
-      </w:r>
-      <w:bookmarkEnd w:id="5"/>
     </w:p>
     <w:p>
       <w:r>
@@ -2307,14 +2452,14 @@
       <w:pPr>
         <w:pStyle w:val="Ttulo2"/>
       </w:pPr>
-      <w:bookmarkStart w:id="6" w:name="_Toc534502237"/>
+      <w:bookmarkStart w:id="5" w:name="_Toc534502237"/>
       <w:r>
         <w:t xml:space="preserve">Funciones de </w:t>
       </w:r>
       <w:r>
         <w:t>Mandos (Directores)</w:t>
       </w:r>
-      <w:bookmarkEnd w:id="6"/>
+      <w:bookmarkEnd w:id="5"/>
     </w:p>
     <w:p>
       <w:r>
@@ -2391,15 +2536,31 @@
       <w:pPr>
         <w:pStyle w:val="Ttulo2"/>
       </w:pPr>
-      <w:bookmarkStart w:id="7" w:name="_Toc534502238"/>
-      <w:r>
-        <w:t>Funciones de Tecnologías de la Información(TI)</w:t>
-      </w:r>
-      <w:bookmarkEnd w:id="7"/>
-    </w:p>
-    <w:p>
+      <w:bookmarkStart w:id="6" w:name="_Toc534502238"/>
+      <w:r>
+        <w:t xml:space="preserve">Funciones de Tecnologías de la </w:t>
+      </w:r>
+      <w:proofErr w:type="gramStart"/>
+      <w:r>
+        <w:t>Información(</w:t>
+      </w:r>
+      <w:proofErr w:type="gramEnd"/>
+      <w:r>
+        <w:t>TI)</w:t>
+      </w:r>
+      <w:bookmarkEnd w:id="6"/>
+    </w:p>
+    <w:p>
+      <w:commentRangeStart w:id="7"/>
       <w:r>
         <w:t>La responsabilidad de TI es mantener las gerencias, mandos, directores de las nuevas tecnologías, asegurar que las políticas de seguridad sean las adecuadas y estén actualizadas.</w:t>
+      </w:r>
+      <w:commentRangeEnd w:id="7"/>
+      <w:r>
+        <w:rPr>
+          <w:rStyle w:val="Refdecomentario"/>
+        </w:rPr>
+        <w:commentReference w:id="7"/>
       </w:r>
     </w:p>
     <w:p>
@@ -2488,7 +2649,15 @@
         </w:numPr>
       </w:pPr>
       <w:r>
-        <w:t>Reportar a la dirección las violaciones a los normas y políticas.</w:t>
+        <w:t xml:space="preserve">Reportar a la dirección las violaciones a </w:t>
+      </w:r>
+      <w:proofErr w:type="gramStart"/>
+      <w:r>
+        <w:t>los</w:t>
+      </w:r>
+      <w:proofErr w:type="gramEnd"/>
+      <w:r>
+        <w:t xml:space="preserve"> normas y políticas.</w:t>
       </w:r>
     </w:p>
     <w:p>
@@ -2577,9 +2746,17 @@
           <w:numId w:val="9"/>
         </w:numPr>
       </w:pPr>
+      <w:commentRangeStart w:id="8"/>
       <w:r>
         <w:t>Generar respaldos de la información.</w:t>
       </w:r>
+      <w:commentRangeEnd w:id="8"/>
+      <w:r>
+        <w:rPr>
+          <w:rStyle w:val="Refdecomentario"/>
+        </w:rPr>
+        <w:commentReference w:id="8"/>
+      </w:r>
     </w:p>
     <w:p>
       <w:pPr>
@@ -2600,14 +2777,14 @@
       <w:pPr>
         <w:pStyle w:val="Ttulo2"/>
       </w:pPr>
-      <w:bookmarkStart w:id="8" w:name="_Toc534502239"/>
+      <w:bookmarkStart w:id="9" w:name="_Toc534502239"/>
       <w:r>
         <w:t xml:space="preserve">Funciones de </w:t>
       </w:r>
       <w:r>
         <w:t>usuarios</w:t>
       </w:r>
-      <w:bookmarkEnd w:id="8"/>
+      <w:bookmarkEnd w:id="9"/>
     </w:p>
     <w:p>
       <w:r>
@@ -2688,9 +2865,17 @@
           <w:numId w:val="9"/>
         </w:numPr>
       </w:pPr>
+      <w:commentRangeStart w:id="10"/>
       <w:r>
         <w:t>Dispositivos que inserta en los equipos</w:t>
       </w:r>
+      <w:commentRangeEnd w:id="10"/>
+      <w:r>
+        <w:rPr>
+          <w:rStyle w:val="Refdecomentario"/>
+        </w:rPr>
+        <w:commentReference w:id="10"/>
+      </w:r>
     </w:p>
     <w:p>
       <w:r>
@@ -2702,11 +2887,11 @@
       <w:pPr>
         <w:pStyle w:val="Ttulo2"/>
       </w:pPr>
-      <w:bookmarkStart w:id="9" w:name="_Toc534502240"/>
+      <w:bookmarkStart w:id="11" w:name="_Toc534502240"/>
       <w:r>
         <w:t>Capacitaciones</w:t>
       </w:r>
-      <w:bookmarkEnd w:id="9"/>
+      <w:bookmarkEnd w:id="11"/>
     </w:p>
     <w:p>
       <w:r>
@@ -2731,11 +2916,11 @@
       <w:pPr>
         <w:pStyle w:val="Ttulo2"/>
       </w:pPr>
-      <w:bookmarkStart w:id="10" w:name="_Toc534502241"/>
+      <w:bookmarkStart w:id="12" w:name="_Toc534502241"/>
       <w:r>
         <w:t>Incidentes</w:t>
       </w:r>
-      <w:bookmarkEnd w:id="10"/>
+      <w:bookmarkEnd w:id="12"/>
     </w:p>
     <w:p>
       <w:r>
@@ -2758,14 +2943,14 @@
       <w:pPr>
         <w:pStyle w:val="Ttulo2"/>
       </w:pPr>
-      <w:bookmarkStart w:id="11" w:name="_Toc534502242"/>
+      <w:bookmarkStart w:id="13" w:name="_Toc534502242"/>
       <w:r>
         <w:t xml:space="preserve">Políticas de </w:t>
       </w:r>
       <w:r>
         <w:t>Seguridad Física.</w:t>
       </w:r>
-      <w:bookmarkEnd w:id="11"/>
+      <w:bookmarkEnd w:id="13"/>
     </w:p>
     <w:p/>
     <w:p>
@@ -2775,12 +2960,29 @@
     </w:p>
     <w:p>
       <w:r>
-        <w:t>El acceso a las instalaciones d y distintas áreas deberá estar controlado. Todo acceso a las instalaciones de la organización por personas ajenas al activo de la empresa deberá estar autorizado por un encargado de área o la dirección de la organización.</w:t>
-      </w:r>
-    </w:p>
-    <w:p>
-      <w:r>
-        <w:t xml:space="preserve">Las personas que formen parte del activo tendrán acceso al predio por la zona de empleados, deberán registrar su entrada y salida (validación biométrica, tarjetas, etc.). El acceso a las zonas restringidas (Datacenters, etc.) por toda persona ajena al </w:t>
+        <w:t>El acceso a las instalaciones</w:t>
+      </w:r>
+      <w:r>
+        <w:t xml:space="preserve"> y </w:t>
+      </w:r>
+      <w:r>
+        <w:t xml:space="preserve">las </w:t>
+      </w:r>
+      <w:r>
+        <w:t>distintas áreas deberá estar controlado. Todo acceso a las instalaciones de la organización por personas ajenas al activo de la empresa deberá estar autorizado por un encargado de área o la dirección de la organización.</w:t>
+      </w:r>
+    </w:p>
+    <w:p>
+      <w:r>
+        <w:t>Las personas que formen parte del activo tendrán acceso al predio por la zona de empleados, deberán registrar su entrada y salida (validación biométrica, tarjetas, etc.). El acceso a las zonas restringidas (</w:t>
+      </w:r>
+      <w:proofErr w:type="spellStart"/>
+      <w:r>
+        <w:t>Datacenters</w:t>
+      </w:r>
+      <w:proofErr w:type="spellEnd"/>
+      <w:r>
+        <w:t xml:space="preserve">, etc.) por toda persona ajena al </w:t>
       </w:r>
       <w:r>
         <w:t>área deberá</w:t>
@@ -2824,7 +3026,15 @@
         <w:jc w:val="both"/>
       </w:pPr>
       <w:r>
-        <w:t xml:space="preserve">Proteger los activos del T.I de los riesgos de desastres naturales y/o actos accidentales o mal intencionados. </w:t>
+        <w:t xml:space="preserve">Proteger los activos del T.I de los riesgos de desastres naturales y/o </w:t>
+      </w:r>
+      <w:proofErr w:type="gramStart"/>
+      <w:r>
+        <w:t>actos accidentales</w:t>
+      </w:r>
+      <w:proofErr w:type="gramEnd"/>
+      <w:r>
+        <w:t xml:space="preserve"> o mal intencionados. </w:t>
       </w:r>
     </w:p>
     <w:p>
@@ -2941,7 +3151,15 @@
         </w:numPr>
       </w:pPr>
       <w:r>
-        <w:t>Instalaciones eléctricas a de los datacenter con sistema de descarga a tierra independiente.</w:t>
+        <w:t xml:space="preserve">Instalaciones eléctricas a de los </w:t>
+      </w:r>
+      <w:proofErr w:type="spellStart"/>
+      <w:r>
+        <w:t>datacenter</w:t>
+      </w:r>
+      <w:proofErr w:type="spellEnd"/>
+      <w:r>
+        <w:t xml:space="preserve"> con sistema de descarga a tierra independiente.</w:t>
       </w:r>
     </w:p>
     <w:p>
@@ -2953,7 +3171,15 @@
         </w:numPr>
       </w:pPr>
       <w:r>
-        <w:t xml:space="preserve">Mantenimiento periódico de datacenter y sistemas de respaldo de sistema de emergencia. </w:t>
+        <w:t xml:space="preserve">Mantenimiento periódico de </w:t>
+      </w:r>
+      <w:proofErr w:type="spellStart"/>
+      <w:r>
+        <w:t>datacenter</w:t>
+      </w:r>
+      <w:proofErr w:type="spellEnd"/>
+      <w:r>
+        <w:t xml:space="preserve"> y sistemas de respaldo de sistema de emergencia. </w:t>
       </w:r>
     </w:p>
     <w:p>
@@ -2965,7 +3191,15 @@
         </w:numPr>
       </w:pPr>
       <w:r>
-        <w:t>Refrigeración y sistema de ventilación independiente para los datacenter del resto de la estructura edilicia.</w:t>
+        <w:t xml:space="preserve">Refrigeración y sistema de ventilación independiente para los </w:t>
+      </w:r>
+      <w:proofErr w:type="spellStart"/>
+      <w:r>
+        <w:t>datacenter</w:t>
+      </w:r>
+      <w:proofErr w:type="spellEnd"/>
+      <w:r>
+        <w:t xml:space="preserve"> del resto de la estructura edilicia.</w:t>
       </w:r>
     </w:p>
     <w:p>
@@ -2980,10 +3214,18 @@
         <w:t xml:space="preserve">Sistema de extinción de incendio por gas (extracción de oxígeno) </w:t>
       </w:r>
       <w:r>
-        <w:t>para los d</w:t>
-      </w:r>
-      <w:r>
-        <w:t>atacenter evitando daños en equipos.</w:t>
+        <w:t xml:space="preserve">para los </w:t>
+      </w:r>
+      <w:proofErr w:type="spellStart"/>
+      <w:r>
+        <w:t>d</w:t>
+      </w:r>
+      <w:r>
+        <w:t>atacenter</w:t>
+      </w:r>
+      <w:proofErr w:type="spellEnd"/>
+      <w:r>
+        <w:t xml:space="preserve"> evitando daños en equipos.</w:t>
       </w:r>
     </w:p>
     <w:p>
@@ -3007,7 +3249,15 @@
         </w:numPr>
       </w:pPr>
       <w:r>
-        <w:t>Cámara de seguridad en los accesos a cada sector de la empresa, en datacenter cámara para monitoreo de toda el área.</w:t>
+        <w:t xml:space="preserve">Cámara de seguridad en los accesos a cada sector de la empresa, en </w:t>
+      </w:r>
+      <w:proofErr w:type="spellStart"/>
+      <w:r>
+        <w:t>datacenter</w:t>
+      </w:r>
+      <w:proofErr w:type="spellEnd"/>
+      <w:r>
+        <w:t xml:space="preserve"> cámara para monitoreo de toda el área.</w:t>
       </w:r>
     </w:p>
     <w:p>
@@ -3030,8 +3280,13 @@
           <w:numId w:val="10"/>
         </w:numPr>
       </w:pPr>
-      <w:r>
-        <w:t>Datacenter con cerraduras electrónicas para impedir el acceso.</w:t>
+      <w:proofErr w:type="spellStart"/>
+      <w:r>
+        <w:t>Datacenter</w:t>
+      </w:r>
+      <w:proofErr w:type="spellEnd"/>
+      <w:r>
+        <w:t xml:space="preserve"> con cerraduras electrónicas para impedir el acceso.</w:t>
       </w:r>
     </w:p>
     <w:p>
@@ -3043,7 +3298,15 @@
         </w:numPr>
       </w:pPr>
       <w:r>
-        <w:t>Rack del datacenter con cerraduras.</w:t>
+        <w:t xml:space="preserve">Rack del </w:t>
+      </w:r>
+      <w:proofErr w:type="spellStart"/>
+      <w:r>
+        <w:t>datacenter</w:t>
+      </w:r>
+      <w:proofErr w:type="spellEnd"/>
+      <w:r>
+        <w:t xml:space="preserve"> con cerraduras.</w:t>
       </w:r>
     </w:p>
     <w:p>
@@ -3091,109 +3354,10 @@
       <w:pPr>
         <w:pStyle w:val="Ttulo3"/>
       </w:pPr>
-      <w:bookmarkStart w:id="12" w:name="_Toc534232096"/>
-      <w:bookmarkStart w:id="13" w:name="_Toc534502243"/>
+      <w:bookmarkStart w:id="14" w:name="_Toc534232096"/>
+      <w:bookmarkStart w:id="15" w:name="_Toc534502243"/>
       <w:r>
         <w:t>Seguridad del Cableado</w:t>
-      </w:r>
-      <w:bookmarkEnd w:id="12"/>
-      <w:bookmarkEnd w:id="13"/>
-      <w:r>
-        <w:t xml:space="preserve"> </w:t>
-      </w:r>
-    </w:p>
-    <w:p>
-      <w:r>
-        <w:t>El</w:t>
-      </w:r>
-      <w:r>
-        <w:t xml:space="preserve"> </w:t>
-      </w:r>
-      <w:r>
-        <w:t>cableado</w:t>
-      </w:r>
-      <w:r>
-        <w:t xml:space="preserve"> </w:t>
-      </w:r>
-      <w:r>
-        <w:t>de</w:t>
-      </w:r>
-      <w:r>
-        <w:t xml:space="preserve"> </w:t>
-      </w:r>
-      <w:r>
-        <w:t>red</w:t>
-      </w:r>
-      <w:r>
-        <w:t xml:space="preserve"> </w:t>
-      </w:r>
-      <w:r>
-        <w:t>debe</w:t>
-      </w:r>
-      <w:r>
-        <w:t xml:space="preserve"> </w:t>
-      </w:r>
-      <w:r>
-        <w:t>estar</w:t>
-      </w:r>
-      <w:r>
-        <w:t xml:space="preserve"> </w:t>
-      </w:r>
-      <w:r>
-        <w:t>protegido</w:t>
-      </w:r>
-      <w:r>
-        <w:t xml:space="preserve"> </w:t>
-      </w:r>
-      <w:r>
-        <w:t>por</w:t>
-      </w:r>
-      <w:r>
-        <w:t xml:space="preserve"> </w:t>
-      </w:r>
-      <w:r>
-        <w:t>conductos</w:t>
-      </w:r>
-      <w:r>
-        <w:t xml:space="preserve"> </w:t>
-      </w:r>
-      <w:r>
-        <w:t>como</w:t>
-      </w:r>
-      <w:r>
-        <w:t xml:space="preserve"> </w:t>
-      </w:r>
-      <w:r>
-        <w:t>canaletas</w:t>
-      </w:r>
-      <w:r>
-        <w:t xml:space="preserve"> </w:t>
-      </w:r>
-      <w:r>
-        <w:t xml:space="preserve">y ubicados en lugares que no obstruyan el paso a las personas para evitar daños al cable y que se vean interrumpidos los servicios de red. </w:t>
-      </w:r>
-    </w:p>
-    <w:p>
-      <w:r>
-        <w:t xml:space="preserve">La instalación de cableado eléctrico deberá ser independiente del cableado de </w:t>
-      </w:r>
-      <w:r>
-        <w:t>red para evitar interferencias.</w:t>
-      </w:r>
-    </w:p>
-    <w:p>
-      <w:pPr>
-        <w:pStyle w:val="Prrafodelista"/>
-      </w:pPr>
-    </w:p>
-    <w:p>
-      <w:pPr>
-        <w:pStyle w:val="Ttulo3"/>
-      </w:pPr>
-      <w:bookmarkStart w:id="14" w:name="_Toc534232094"/>
-      <w:bookmarkStart w:id="15" w:name="_Toc534502244"/>
-      <w:r>
-        <w:t>Ubicación y protección de los equipos</w:t>
       </w:r>
       <w:bookmarkEnd w:id="14"/>
       <w:bookmarkEnd w:id="15"/>
@@ -3203,6 +3367,105 @@
     </w:p>
     <w:p>
       <w:r>
+        <w:t>El</w:t>
+      </w:r>
+      <w:r>
+        <w:t xml:space="preserve"> </w:t>
+      </w:r>
+      <w:r>
+        <w:t>cableado</w:t>
+      </w:r>
+      <w:r>
+        <w:t xml:space="preserve"> </w:t>
+      </w:r>
+      <w:r>
+        <w:t>de</w:t>
+      </w:r>
+      <w:r>
+        <w:t xml:space="preserve"> </w:t>
+      </w:r>
+      <w:r>
+        <w:t>red</w:t>
+      </w:r>
+      <w:r>
+        <w:t xml:space="preserve"> </w:t>
+      </w:r>
+      <w:r>
+        <w:t>debe</w:t>
+      </w:r>
+      <w:r>
+        <w:t xml:space="preserve"> </w:t>
+      </w:r>
+      <w:r>
+        <w:t>estar</w:t>
+      </w:r>
+      <w:r>
+        <w:t xml:space="preserve"> </w:t>
+      </w:r>
+      <w:r>
+        <w:t>protegido</w:t>
+      </w:r>
+      <w:r>
+        <w:t xml:space="preserve"> </w:t>
+      </w:r>
+      <w:r>
+        <w:t>por</w:t>
+      </w:r>
+      <w:r>
+        <w:t xml:space="preserve"> </w:t>
+      </w:r>
+      <w:r>
+        <w:t>conductos</w:t>
+      </w:r>
+      <w:r>
+        <w:t xml:space="preserve"> </w:t>
+      </w:r>
+      <w:r>
+        <w:t>como</w:t>
+      </w:r>
+      <w:r>
+        <w:t xml:space="preserve"> </w:t>
+      </w:r>
+      <w:r>
+        <w:t>canaletas</w:t>
+      </w:r>
+      <w:r>
+        <w:t xml:space="preserve"> </w:t>
+      </w:r>
+      <w:r>
+        <w:t xml:space="preserve">y ubicados en lugares que no obstruyan el paso a las personas para evitar daños al cable y que se vean interrumpidos los servicios de red. </w:t>
+      </w:r>
+    </w:p>
+    <w:p>
+      <w:r>
+        <w:t xml:space="preserve">La instalación de cableado eléctrico deberá ser independiente del cableado de </w:t>
+      </w:r>
+      <w:r>
+        <w:t>red para evitar interferencias.</w:t>
+      </w:r>
+    </w:p>
+    <w:p>
+      <w:pPr>
+        <w:pStyle w:val="Prrafodelista"/>
+      </w:pPr>
+    </w:p>
+    <w:p>
+      <w:pPr>
+        <w:pStyle w:val="Ttulo3"/>
+      </w:pPr>
+      <w:bookmarkStart w:id="16" w:name="_Toc534232094"/>
+      <w:bookmarkStart w:id="17" w:name="_Toc534502244"/>
+      <w:r>
+        <w:t>Ubicación y protección de los equipos</w:t>
+      </w:r>
+      <w:bookmarkEnd w:id="16"/>
+      <w:bookmarkEnd w:id="17"/>
+      <w:r>
+        <w:t xml:space="preserve"> </w:t>
+      </w:r>
+    </w:p>
+    <w:p>
+      <w:r>
         <w:t>En</w:t>
       </w:r>
       <w:r>
@@ -3374,11 +3637,11 @@
       <w:pPr>
         <w:pStyle w:val="Ttulo3"/>
       </w:pPr>
-      <w:bookmarkStart w:id="16" w:name="_Toc534502245"/>
+      <w:bookmarkStart w:id="18" w:name="_Toc534502245"/>
       <w:r>
         <w:t>Políticas de mantenimientos de equipos</w:t>
       </w:r>
-      <w:bookmarkEnd w:id="16"/>
+      <w:bookmarkEnd w:id="18"/>
     </w:p>
     <w:p>
       <w:r>
@@ -3440,6 +3703,9 @@
         <w:t>realizado</w:t>
       </w:r>
       <w:r>
+        <w:t xml:space="preserve"> cada</w:t>
+      </w:r>
+      <w:r>
         <w:t xml:space="preserve"> dos meses</w:t>
       </w:r>
       <w:r>
@@ -3671,11 +3937,11 @@
       </w:r>
     </w:p>
     <w:p>
-      <w:bookmarkStart w:id="17" w:name="_Toc534232098"/>
+      <w:bookmarkStart w:id="19" w:name="_Toc534232098"/>
       <w:r>
         <w:t>Baja o reutilización de equipos</w:t>
       </w:r>
-      <w:bookmarkEnd w:id="17"/>
+      <w:bookmarkEnd w:id="19"/>
       <w:r>
         <w:t>:</w:t>
       </w:r>
@@ -3759,11 +4025,11 @@
       <w:pPr>
         <w:pStyle w:val="Ttulo2"/>
       </w:pPr>
-      <w:bookmarkStart w:id="18" w:name="_Toc534502246"/>
+      <w:bookmarkStart w:id="20" w:name="_Toc534502246"/>
       <w:r>
         <w:t>Políticas de Seguridad Lógica.</w:t>
       </w:r>
-      <w:bookmarkEnd w:id="18"/>
+      <w:bookmarkEnd w:id="20"/>
     </w:p>
     <w:p>
       <w:r>
@@ -3804,21 +4070,21 @@
       <w:pPr>
         <w:pStyle w:val="Ttulo3"/>
       </w:pPr>
-      <w:hyperlink r:id="rId11" w:tooltip="Definición de contraseña" w:history="1">
-        <w:bookmarkStart w:id="19" w:name="_Toc534232081"/>
-        <w:bookmarkStart w:id="20" w:name="_Toc534502247"/>
+      <w:hyperlink r:id="rId13" w:tooltip="Definición de contraseña" w:history="1">
+        <w:bookmarkStart w:id="21" w:name="_Toc534232081"/>
+        <w:bookmarkStart w:id="22" w:name="_Toc534502247"/>
         <w:r>
           <w:t>Definición de contraseña</w:t>
         </w:r>
-        <w:bookmarkEnd w:id="19"/>
-        <w:bookmarkEnd w:id="20"/>
+        <w:bookmarkEnd w:id="21"/>
+        <w:bookmarkEnd w:id="22"/>
       </w:hyperlink>
     </w:p>
     <w:p>
       <w:r>
         <w:t>Una contraseña es una </w:t>
       </w:r>
-      <w:hyperlink r:id="rId12" w:history="1">
+      <w:hyperlink r:id="rId14" w:history="1">
         <w:r>
           <w:t>clave</w:t>
         </w:r>
@@ -3870,8 +4136,16 @@
         <w:rPr>
           <w:lang w:eastAsia="es-UY"/>
         </w:rPr>
-        <w:t xml:space="preserve"> nombres de hijos, cónyuges, etc</w:t>
-      </w:r>
+        <w:t xml:space="preserve"> nombres de hijos, cónyuges, </w:t>
+      </w:r>
+      <w:proofErr w:type="spellStart"/>
+      <w:r>
+        <w:rPr>
+          <w:lang w:eastAsia="es-UY"/>
+        </w:rPr>
+        <w:t>etc</w:t>
+      </w:r>
+      <w:proofErr w:type="spellEnd"/>
       <w:r>
         <w:rPr>
           <w:lang w:eastAsia="es-UY"/>
@@ -3922,10 +4196,15 @@
       </w:r>
     </w:p>
     <w:p>
-      <w:r>
+      <w:pPr>
         <w:rPr>
           <w:bCs/>
         </w:rPr>
+      </w:pPr>
+      <w:r>
+        <w:rPr>
+          <w:bCs/>
+        </w:rPr>
         <w:t xml:space="preserve">Debemos </w:t>
       </w:r>
       <w:r>
@@ -3933,6 +4212,40 @@
           <w:bCs/>
         </w:rPr>
         <w:t>cambiar las contraseñas cada dos o tres meses.</w:t>
+      </w:r>
+    </w:p>
+    <w:p>
+      <w:r>
+        <w:rPr>
+          <w:bCs/>
+        </w:rPr>
+        <w:t xml:space="preserve">Se debe de usar contraseñas de 8 caracteres mínimo y debe incluir al menos una letra mayúscula, una letra minúscula, un número y un carácter </w:t>
+      </w:r>
+      <w:r>
+        <w:rPr>
+          <w:bCs/>
+        </w:rPr>
+        <w:t>especial (</w:t>
+      </w:r>
+      <w:r>
+        <w:rPr>
+          <w:bCs/>
+        </w:rPr>
+        <w:t>.</w:t>
+      </w:r>
+      <w:proofErr w:type="gramStart"/>
+      <w:r>
+        <w:rPr>
+          <w:bCs/>
+        </w:rPr>
+        <w:t>-¡</w:t>
+      </w:r>
+      <w:proofErr w:type="gramEnd"/>
+      <w:r>
+        <w:rPr>
+          <w:bCs/>
+        </w:rPr>
+        <w:t>@)</w:t>
       </w:r>
     </w:p>
     <w:p/>
@@ -3941,13 +4254,13 @@
       <w:pPr>
         <w:pStyle w:val="Ttulo3"/>
       </w:pPr>
-      <w:bookmarkStart w:id="21" w:name="_Toc534232113"/>
-      <w:bookmarkStart w:id="22" w:name="_Toc534502248"/>
+      <w:bookmarkStart w:id="23" w:name="_Toc534232113"/>
+      <w:bookmarkStart w:id="24" w:name="_Toc534502248"/>
       <w:r>
         <w:t>Correo electrónico e Internet</w:t>
       </w:r>
-      <w:bookmarkEnd w:id="21"/>
-      <w:bookmarkEnd w:id="22"/>
+      <w:bookmarkEnd w:id="23"/>
+      <w:bookmarkEnd w:id="24"/>
       <w:r>
         <w:t xml:space="preserve"> </w:t>
       </w:r>
@@ -3965,7 +4278,22 @@
         <w:t>bloqueará</w:t>
       </w:r>
       <w:r>
-        <w:t xml:space="preserve"> dependiendo del área a la que pertenezca el usuario los contenidos que puede ingresar.</w:t>
+        <w:t xml:space="preserve"> </w:t>
+      </w:r>
+      <w:r>
+        <w:t>lo</w:t>
+      </w:r>
+      <w:r>
+        <w:t xml:space="preserve">s contenidos que puede ingresar </w:t>
+      </w:r>
+      <w:r>
+        <w:t>dependiendo del área a la que pertenezca el usuario</w:t>
+      </w:r>
+      <w:r>
+        <w:t>.</w:t>
+      </w:r>
+      <w:r>
+        <w:t xml:space="preserve"> </w:t>
       </w:r>
     </w:p>
     <w:p>
@@ -3983,11 +4311,12 @@
       <w:pPr>
         <w:pStyle w:val="Ttulo3"/>
       </w:pPr>
-      <w:bookmarkStart w:id="23" w:name="_Toc534502249"/>
-      <w:r>
+      <w:bookmarkStart w:id="25" w:name="_Toc534502249"/>
+      <w:r>
+        <w:lastRenderedPageBreak/>
         <w:t>Internet externa</w:t>
       </w:r>
-      <w:bookmarkEnd w:id="23"/>
+      <w:bookmarkEnd w:id="25"/>
     </w:p>
     <w:p>
       <w:r>
@@ -4005,15 +4334,19 @@
       <w:pPr>
         <w:pStyle w:val="Ttulo3"/>
       </w:pPr>
-      <w:bookmarkStart w:id="24" w:name="_Toc534502250"/>
-      <w:r>
-        <w:lastRenderedPageBreak/>
-        <w:t xml:space="preserve">Backup y </w:t>
+      <w:bookmarkStart w:id="26" w:name="_Toc534502250"/>
+      <w:proofErr w:type="spellStart"/>
+      <w:r>
+        <w:t>Backup</w:t>
+      </w:r>
+      <w:proofErr w:type="spellEnd"/>
+      <w:r>
+        <w:t xml:space="preserve"> y </w:t>
       </w:r>
       <w:r>
         <w:t>Software de Seguridad de la red</w:t>
       </w:r>
-      <w:bookmarkEnd w:id="24"/>
+      <w:bookmarkEnd w:id="26"/>
     </w:p>
     <w:p>
       <w:r>
@@ -4112,7 +4445,15 @@
         <w:t xml:space="preserve">, además este trabajo deberá ser autorizado y controlado. </w:t>
       </w:r>
       <w:r>
-        <w:t>Se utilizara un cliente vpn para conectarse a la empresa.</w:t>
+        <w:t xml:space="preserve">Se utilizara un cliente </w:t>
+      </w:r>
+      <w:proofErr w:type="spellStart"/>
+      <w:r>
+        <w:t>vpn</w:t>
+      </w:r>
+      <w:proofErr w:type="spellEnd"/>
+      <w:r>
+        <w:t xml:space="preserve"> para conectarse a la empresa.</w:t>
       </w:r>
     </w:p>
     <w:p>
@@ -4127,7 +4468,15 @@
     </w:p>
     <w:p>
       <w:r>
-        <w:t>Sistema de Backup:</w:t>
+        <w:t xml:space="preserve">Sistema de </w:t>
+      </w:r>
+      <w:proofErr w:type="spellStart"/>
+      <w:r>
+        <w:t>Backup</w:t>
+      </w:r>
+      <w:proofErr w:type="spellEnd"/>
+      <w:r>
+        <w:t>:</w:t>
       </w:r>
     </w:p>
     <w:p>
@@ -4139,7 +4488,15 @@
         </w:numPr>
       </w:pPr>
       <w:r>
-        <w:t>Se realizarán backup del sistema central (Servidores, unidades de almacenamientos) de forma periódica.</w:t>
+        <w:t xml:space="preserve">Se realizarán </w:t>
+      </w:r>
+      <w:proofErr w:type="spellStart"/>
+      <w:r>
+        <w:t>backup</w:t>
+      </w:r>
+      <w:proofErr w:type="spellEnd"/>
+      <w:r>
+        <w:t xml:space="preserve"> del sistema central (Servidores, unidades de almacenamientos) de forma periódica.</w:t>
       </w:r>
     </w:p>
     <w:p>
@@ -4163,23 +4520,31 @@
         </w:numPr>
       </w:pPr>
       <w:r>
-        <w:t>Los respaldos se alojarán en un lugar físico restringido, en una ubicación distinta al da</w:t>
-      </w:r>
-      <w:r>
-        <w:t>tacenter.</w:t>
+        <w:t xml:space="preserve">Los respaldos se alojarán en un lugar físico restringido, en una ubicación distinta al </w:t>
+      </w:r>
+      <w:proofErr w:type="spellStart"/>
+      <w:r>
+        <w:t>da</w:t>
+      </w:r>
+      <w:r>
+        <w:t>tacenter</w:t>
+      </w:r>
+      <w:proofErr w:type="spellEnd"/>
+      <w:r>
+        <w:t>.</w:t>
       </w:r>
     </w:p>
     <w:p>
       <w:pPr>
         <w:pStyle w:val="Ttulo3"/>
       </w:pPr>
-      <w:bookmarkStart w:id="25" w:name="_Toc534232114"/>
-      <w:bookmarkStart w:id="26" w:name="_Toc534502251"/>
+      <w:bookmarkStart w:id="27" w:name="_Toc534232114"/>
+      <w:bookmarkStart w:id="28" w:name="_Toc534502251"/>
       <w:r>
         <w:t>Políticas de seguridad para contingencia</w:t>
       </w:r>
-      <w:bookmarkEnd w:id="25"/>
-      <w:bookmarkEnd w:id="26"/>
+      <w:bookmarkEnd w:id="27"/>
+      <w:bookmarkEnd w:id="28"/>
       <w:r>
         <w:t xml:space="preserve"> </w:t>
       </w:r>
@@ -4318,7 +4683,36 @@
         <w:rPr>
           <w:lang w:eastAsia="es-UY"/>
         </w:rPr>
-        <w:t>Amenazas Persistentes Avanzadas (APT): Protección frente a APTs mediante el uso de sandboxing (local o en la nube).</w:t>
+        <w:lastRenderedPageBreak/>
+        <w:t xml:space="preserve">Amenazas Persistentes Avanzadas (APT): Protección frente a </w:t>
+      </w:r>
+      <w:proofErr w:type="spellStart"/>
+      <w:r>
+        <w:rPr>
+          <w:lang w:eastAsia="es-UY"/>
+        </w:rPr>
+        <w:t>APTs</w:t>
+      </w:r>
+      <w:proofErr w:type="spellEnd"/>
+      <w:r>
+        <w:rPr>
+          <w:lang w:eastAsia="es-UY"/>
+        </w:rPr>
+        <w:t xml:space="preserve"> mediante el uso de </w:t>
+      </w:r>
+      <w:proofErr w:type="spellStart"/>
+      <w:r>
+        <w:rPr>
+          <w:lang w:eastAsia="es-UY"/>
+        </w:rPr>
+        <w:t>sandboxing</w:t>
+      </w:r>
+      <w:proofErr w:type="spellEnd"/>
+      <w:r>
+        <w:rPr>
+          <w:lang w:eastAsia="es-UY"/>
+        </w:rPr>
+        <w:t xml:space="preserve"> (local o en la nube).</w:t>
       </w:r>
     </w:p>
     <w:p>
@@ -4372,11 +4766,10 @@
       <w:r>
         <w:rPr>
           <w:noProof/>
-          <w:lang w:val="en-US"/>
-        </w:rPr>
-        <w:lastRenderedPageBreak/>
+          <w:lang w:eastAsia="es-UY"/>
+        </w:rPr>
         <w:drawing>
-          <wp:inline distT="0" distB="0" distL="0" distR="0" wp14:anchorId="0A70D4E3" wp14:editId="25A3BD4B">
+          <wp:inline distT="0" distB="0" distL="0" distR="0" wp14:anchorId="388C031B" wp14:editId="6E5FEFD5">
             <wp:extent cx="4319968" cy="3914775"/>
             <wp:effectExtent l="0" t="0" r="4445" b="0"/>
             <wp:docPr id="1" name="Imagen 1"/>
@@ -4391,7 +4784,7 @@
                     <pic:cNvPicPr/>
                   </pic:nvPicPr>
                   <pic:blipFill>
-                    <a:blip r:embed="rId13">
+                    <a:blip r:embed="rId15">
                       <a:extLst>
                         <a:ext uri="{28A0092B-C50C-407E-A947-70E740481C1C}">
                           <a14:useLocalDpi xmlns:a14="http://schemas.microsoft.com/office/drawing/2010/main" val="0"/>
@@ -4420,7 +4813,50 @@
     </w:p>
     <w:p>
       <w:r>
-        <w:t>Se colocará un firewall entre el router y los switches de la capa de distribución. Su función será filtrar el trafico proveniente de la red wan e internet. Además será el encargado de realizar la conexión vpn con el resto de “sucursales”</w:t>
+        <w:t xml:space="preserve">Se colocará un firewall entre el </w:t>
+      </w:r>
+      <w:proofErr w:type="spellStart"/>
+      <w:r>
+        <w:t>router</w:t>
+      </w:r>
+      <w:proofErr w:type="spellEnd"/>
+      <w:r>
+        <w:t xml:space="preserve"> y los </w:t>
+      </w:r>
+      <w:proofErr w:type="spellStart"/>
+      <w:r>
+        <w:t>switches</w:t>
+      </w:r>
+      <w:proofErr w:type="spellEnd"/>
+      <w:r>
+        <w:t xml:space="preserve"> de la capa de distribución. Su función será filtrar el </w:t>
+      </w:r>
+      <w:proofErr w:type="gramStart"/>
+      <w:r>
+        <w:t>trafico</w:t>
+      </w:r>
+      <w:proofErr w:type="gramEnd"/>
+      <w:r>
+        <w:t xml:space="preserve"> proveniente de la red </w:t>
+      </w:r>
+      <w:proofErr w:type="spellStart"/>
+      <w:r>
+        <w:t>wan</w:t>
+      </w:r>
+      <w:proofErr w:type="spellEnd"/>
+      <w:r>
+        <w:t xml:space="preserve"> e internet. Además será el encargado de realizar la conexión </w:t>
+      </w:r>
+      <w:proofErr w:type="spellStart"/>
+      <w:r>
+        <w:t>vpn</w:t>
+      </w:r>
+      <w:proofErr w:type="spellEnd"/>
+      <w:r>
+        <w:t xml:space="preserve"> con el resto de “</w:t>
+      </w:r>
+      <w:r>
+        <w:t>sucursales”. Además cumplirá la función de DHCP</w:t>
       </w:r>
     </w:p>
     <w:p/>
@@ -4428,19 +4864,35 @@
       <w:pPr>
         <w:pStyle w:val="Ttulo3"/>
       </w:pPr>
-      <w:bookmarkStart w:id="27" w:name="_Toc534502252"/>
+      <w:bookmarkStart w:id="29" w:name="_Toc534502252"/>
       <w:r>
         <w:t>Incumplimiento de las políticas</w:t>
       </w:r>
-      <w:bookmarkEnd w:id="27"/>
+      <w:bookmarkEnd w:id="29"/>
     </w:p>
     <w:p>
       <w:r>
         <w:t>El incumplimiento de las políticas de seguridad deberá</w:t>
       </w:r>
       <w:r>
-        <w:t xml:space="preserve"> de ser sancionada dependiendo de la gravedad. </w:t>
-      </w:r>
+        <w:t xml:space="preserve"> de ser sancionada dependiendo de la gravedad.</w:t>
+      </w:r>
+      <w:r>
+        <w:t xml:space="preserve"> La sanciones serán definidas por la directiva en conjunto con el departamento de </w:t>
+      </w:r>
+      <w:proofErr w:type="gramStart"/>
+      <w:r>
+        <w:t>TI</w:t>
+      </w:r>
+      <w:r>
+        <w:t xml:space="preserve"> </w:t>
+      </w:r>
+      <w:r>
+        <w:t>.</w:t>
+      </w:r>
+      <w:bookmarkStart w:id="30" w:name="_GoBack"/>
+      <w:bookmarkEnd w:id="30"/>
+      <w:proofErr w:type="gramEnd"/>
     </w:p>
     <w:p/>
     <w:p/>
@@ -4454,8 +4906,77 @@
 </w:document>
 </file>
 
+<file path=word/comments.xml><?xml version="1.0" encoding="utf-8"?>
+<w:comments xmlns:wpc="http://schemas.microsoft.com/office/word/2010/wordprocessingCanvas" xmlns:mc="http://schemas.openxmlformats.org/markup-compatibility/2006" xmlns:o="urn:schemas-microsoft-com:office:office" xmlns:r="http://schemas.openxmlformats.org/officeDocument/2006/relationships" xmlns:m="http://schemas.openxmlformats.org/officeDocument/2006/math" xmlns:v="urn:schemas-microsoft-com:vml" xmlns:wp14="http://schemas.microsoft.com/office/word/2010/wordprocessingDrawing" xmlns:wp="http://schemas.openxmlformats.org/drawingml/2006/wordprocessingDrawing" xmlns:w10="urn:schemas-microsoft-com:office:word" xmlns:w="http://schemas.openxmlformats.org/wordprocessingml/2006/main" xmlns:w14="http://schemas.microsoft.com/office/word/2010/wordml" xmlns:w15="http://schemas.microsoft.com/office/word/2012/wordml" xmlns:wpg="http://schemas.microsoft.com/office/word/2010/wordprocessingGroup" xmlns:wpi="http://schemas.microsoft.com/office/word/2010/wordprocessingInk" xmlns:wne="http://schemas.microsoft.com/office/word/2006/wordml" xmlns:wps="http://schemas.microsoft.com/office/word/2010/wordprocessingShape" mc:Ignorable="w14 w15 wp14">
+  <w:comment w:id="7" w:author="emiliano silva" w:date="2019-01-12T16:57:00Z" w:initials="es">
+    <w:p>
+      <w:pPr>
+        <w:pStyle w:val="Textocomentario"/>
+      </w:pPr>
+      <w:r>
+        <w:rPr>
+          <w:rStyle w:val="Refdecomentario"/>
+        </w:rPr>
+        <w:annotationRef/>
+      </w:r>
+      <w:r>
+        <w:t xml:space="preserve">Mantener </w:t>
+      </w:r>
+      <w:proofErr w:type="spellStart"/>
+      <w:r>
+        <w:t>infrormado</w:t>
+      </w:r>
+      <w:proofErr w:type="spellEnd"/>
+      <w:r>
+        <w:t xml:space="preserve"> a la gerencia</w:t>
+      </w:r>
+    </w:p>
+  </w:comment>
+  <w:comment w:id="8" w:author="emiliano silva" w:date="2019-01-12T16:58:00Z" w:initials="es">
+    <w:p>
+      <w:pPr>
+        <w:pStyle w:val="Textocomentario"/>
+      </w:pPr>
+      <w:r>
+        <w:rPr>
+          <w:rStyle w:val="Refdecomentario"/>
+        </w:rPr>
+        <w:annotationRef/>
+      </w:r>
+      <w:r>
+        <w:t>Agregar a la lista la capacitación de empleados</w:t>
+      </w:r>
+    </w:p>
+  </w:comment>
+  <w:comment w:id="10" w:author="emiliano silva" w:date="2019-01-12T16:59:00Z" w:initials="es">
+    <w:p>
+      <w:pPr>
+        <w:pStyle w:val="Textocomentario"/>
+      </w:pPr>
+      <w:r>
+        <w:rPr>
+          <w:rStyle w:val="Refdecomentario"/>
+        </w:rPr>
+        <w:annotationRef/>
+      </w:r>
+      <w:r>
+        <w:t>Responsables de los dispositivos que inserte si es que lo tiene permitido</w:t>
+      </w:r>
+    </w:p>
+  </w:comment>
+</w:comments>
+</file>
+
+<file path=word/commentsExtended.xml><?xml version="1.0" encoding="utf-8"?>
+<w15:commentsEx xmlns:wpc="http://schemas.microsoft.com/office/word/2010/wordprocessingCanvas" xmlns:mc="http://schemas.openxmlformats.org/markup-compatibility/2006" xmlns:o="urn:schemas-microsoft-com:office:office" xmlns:r="http://schemas.openxmlformats.org/officeDocument/2006/relationships" xmlns:m="http://schemas.openxmlformats.org/officeDocument/2006/math" xmlns:v="urn:schemas-microsoft-com:vml" xmlns:wp14="http://schemas.microsoft.com/office/word/2010/wordprocessingDrawing" xmlns:wp="http://schemas.openxmlformats.org/drawingml/2006/wordprocessingDrawing" xmlns:w10="urn:schemas-microsoft-com:office:word" xmlns:w="http://schemas.openxmlformats.org/wordprocessingml/2006/main" xmlns:w14="http://schemas.microsoft.com/office/word/2010/wordml" xmlns:w15="http://schemas.microsoft.com/office/word/2012/wordml" xmlns:wpg="http://schemas.microsoft.com/office/word/2010/wordprocessingGroup" xmlns:wpi="http://schemas.microsoft.com/office/word/2010/wordprocessingInk" xmlns:wne="http://schemas.microsoft.com/office/word/2006/wordml" xmlns:wps="http://schemas.microsoft.com/office/word/2010/wordprocessingShape" mc:Ignorable="w14 w15 wp14">
+  <w15:commentEx w15:paraId="4C4A281D" w15:done="0"/>
+  <w15:commentEx w15:paraId="53F1C9F5" w15:done="0"/>
+  <w15:commentEx w15:paraId="7DDDABA5" w15:done="0"/>
+</w15:commentsEx>
+</file>
+
 <file path=word/endnotes.xml><?xml version="1.0" encoding="utf-8"?>
-<w:endnotes xmlns:wpc="http://schemas.microsoft.com/office/word/2010/wordprocessingCanvas" xmlns:cx="http://schemas.microsoft.com/office/drawing/2014/chartex" xmlns:cx1="http://schemas.microsoft.com/office/drawing/2015/9/8/chartex" xmlns:mc="http://schemas.openxmlformats.org/markup-compatibility/2006" xmlns:o="urn:schemas-microsoft-com:office:office" xmlns:r="http://schemas.openxmlformats.org/officeDocument/2006/relationships" xmlns:m="http://schemas.openxmlformats.org/officeDocument/2006/math" xmlns:v="urn:schemas-microsoft-com:vml" xmlns:wp14="http://schemas.microsoft.com/office/word/2010/wordprocessingDrawing" xmlns:wp="http://schemas.openxmlformats.org/drawingml/2006/wordprocessingDrawing" xmlns:w10="urn:schemas-microsoft-com:office:word" xmlns:w="http://schemas.openxmlformats.org/wordprocessingml/2006/main" xmlns:w14="http://schemas.microsoft.com/office/word/2010/wordml" xmlns:w15="http://schemas.microsoft.com/office/word/2012/wordml" xmlns:w16se="http://schemas.microsoft.com/office/word/2015/wordml/symex" xmlns:wpg="http://schemas.microsoft.com/office/word/2010/wordprocessingGroup" xmlns:wpi="http://schemas.microsoft.com/office/word/2010/wordprocessingInk" xmlns:wne="http://schemas.microsoft.com/office/word/2006/wordml" xmlns:wps="http://schemas.microsoft.com/office/word/2010/wordprocessingShape" mc:Ignorable="w14 w15 w16se wp14">
+<w:endnotes xmlns:wpc="http://schemas.microsoft.com/office/word/2010/wordprocessingCanvas" xmlns:mc="http://schemas.openxmlformats.org/markup-compatibility/2006" xmlns:o="urn:schemas-microsoft-com:office:office" xmlns:r="http://schemas.openxmlformats.org/officeDocument/2006/relationships" xmlns:m="http://schemas.openxmlformats.org/officeDocument/2006/math" xmlns:v="urn:schemas-microsoft-com:vml" xmlns:wp14="http://schemas.microsoft.com/office/word/2010/wordprocessingDrawing" xmlns:wp="http://schemas.openxmlformats.org/drawingml/2006/wordprocessingDrawing" xmlns:w10="urn:schemas-microsoft-com:office:word" xmlns:w="http://schemas.openxmlformats.org/wordprocessingml/2006/main" xmlns:w14="http://schemas.microsoft.com/office/word/2010/wordml" xmlns:w15="http://schemas.microsoft.com/office/word/2012/wordml" xmlns:wpg="http://schemas.microsoft.com/office/word/2010/wordprocessingGroup" xmlns:wpi="http://schemas.microsoft.com/office/word/2010/wordprocessingInk" xmlns:wne="http://schemas.microsoft.com/office/word/2006/wordml" xmlns:wps="http://schemas.microsoft.com/office/word/2010/wordprocessingShape" mc:Ignorable="w14 w15 wp14">
   <w:endnote w:type="separator" w:id="-1">
     <w:p>
       <w:r>
@@ -4474,7 +4995,7 @@
 </file>
 
 <file path=word/footer1.xml><?xml version="1.0" encoding="utf-8"?>
-<w:ftr xmlns:wpc="http://schemas.microsoft.com/office/word/2010/wordprocessingCanvas" xmlns:cx="http://schemas.microsoft.com/office/drawing/2014/chartex" xmlns:cx1="http://schemas.microsoft.com/office/drawing/2015/9/8/chartex" xmlns:mc="http://schemas.openxmlformats.org/markup-compatibility/2006" xmlns:o="urn:schemas-microsoft-com:office:office" xmlns:r="http://schemas.openxmlformats.org/officeDocument/2006/relationships" xmlns:m="http://schemas.openxmlformats.org/officeDocument/2006/math" xmlns:v="urn:schemas-microsoft-com:vml" xmlns:wp14="http://schemas.microsoft.com/office/word/2010/wordprocessingDrawing" xmlns:wp="http://schemas.openxmlformats.org/drawingml/2006/wordprocessingDrawing" xmlns:w10="urn:schemas-microsoft-com:office:word" xmlns:w="http://schemas.openxmlformats.org/wordprocessingml/2006/main" xmlns:w14="http://schemas.microsoft.com/office/word/2010/wordml" xmlns:w15="http://schemas.microsoft.com/office/word/2012/wordml" xmlns:w16se="http://schemas.microsoft.com/office/word/2015/wordml/symex" xmlns:wpg="http://schemas.microsoft.com/office/word/2010/wordprocessingGroup" xmlns:wpi="http://schemas.microsoft.com/office/word/2010/wordprocessingInk" xmlns:wne="http://schemas.microsoft.com/office/word/2006/wordml" xmlns:wps="http://schemas.microsoft.com/office/word/2010/wordprocessingShape" mc:Ignorable="w14 w15 w16se wp14">
+<w:ftr xmlns:wpc="http://schemas.microsoft.com/office/word/2010/wordprocessingCanvas" xmlns:mc="http://schemas.openxmlformats.org/markup-compatibility/2006" xmlns:o="urn:schemas-microsoft-com:office:office" xmlns:r="http://schemas.openxmlformats.org/officeDocument/2006/relationships" xmlns:m="http://schemas.openxmlformats.org/officeDocument/2006/math" xmlns:v="urn:schemas-microsoft-com:vml" xmlns:wp14="http://schemas.microsoft.com/office/word/2010/wordprocessingDrawing" xmlns:wp="http://schemas.openxmlformats.org/drawingml/2006/wordprocessingDrawing" xmlns:w10="urn:schemas-microsoft-com:office:word" xmlns:w="http://schemas.openxmlformats.org/wordprocessingml/2006/main" xmlns:w14="http://schemas.microsoft.com/office/word/2010/wordml" xmlns:w15="http://schemas.microsoft.com/office/word/2012/wordml" xmlns:wpg="http://schemas.microsoft.com/office/word/2010/wordprocessingGroup" xmlns:wpi="http://schemas.microsoft.com/office/word/2010/wordprocessingInk" xmlns:wne="http://schemas.microsoft.com/office/word/2006/wordml" xmlns:wps="http://schemas.microsoft.com/office/word/2010/wordprocessingShape" mc:Ignorable="w14 w15 wp14">
   <w:p/>
   <w:tbl>
     <w:tblPr>
@@ -4511,10 +5032,10 @@
           <w:r>
             <w:rPr>
               <w:noProof/>
-              <w:lang w:val="en-US"/>
+              <w:lang w:eastAsia="es-UY"/>
             </w:rPr>
             <w:drawing>
-              <wp:inline distT="0" distB="0" distL="0" distR="0">
+              <wp:inline distT="0" distB="0" distL="0" distR="0" wp14:anchorId="03FD2DA4" wp14:editId="22CCA959">
                 <wp:extent cx="451528" cy="457756"/>
                 <wp:effectExtent l="0" t="0" r="0" b="0"/>
                 <wp:docPr id="10" name="image21.jpg"/>
@@ -4584,7 +5105,7 @@
             <w:rPr>
               <w:noProof/>
             </w:rPr>
-            <w:t>7</w:t>
+            <w:t>11</w:t>
           </w:r>
           <w:r>
             <w:fldChar w:fldCharType="end"/>
@@ -4619,7 +5140,7 @@
 </file>
 
 <file path=word/footnotes.xml><?xml version="1.0" encoding="utf-8"?>
-<w:footnotes xmlns:wpc="http://schemas.microsoft.com/office/word/2010/wordprocessingCanvas" xmlns:cx="http://schemas.microsoft.com/office/drawing/2014/chartex" xmlns:cx1="http://schemas.microsoft.com/office/drawing/2015/9/8/chartex" xmlns:mc="http://schemas.openxmlformats.org/markup-compatibility/2006" xmlns:o="urn:schemas-microsoft-com:office:office" xmlns:r="http://schemas.openxmlformats.org/officeDocument/2006/relationships" xmlns:m="http://schemas.openxmlformats.org/officeDocument/2006/math" xmlns:v="urn:schemas-microsoft-com:vml" xmlns:wp14="http://schemas.microsoft.com/office/word/2010/wordprocessingDrawing" xmlns:wp="http://schemas.openxmlformats.org/drawingml/2006/wordprocessingDrawing" xmlns:w10="urn:schemas-microsoft-com:office:word" xmlns:w="http://schemas.openxmlformats.org/wordprocessingml/2006/main" xmlns:w14="http://schemas.microsoft.com/office/word/2010/wordml" xmlns:w15="http://schemas.microsoft.com/office/word/2012/wordml" xmlns:w16se="http://schemas.microsoft.com/office/word/2015/wordml/symex" xmlns:wpg="http://schemas.microsoft.com/office/word/2010/wordprocessingGroup" xmlns:wpi="http://schemas.microsoft.com/office/word/2010/wordprocessingInk" xmlns:wne="http://schemas.microsoft.com/office/word/2006/wordml" xmlns:wps="http://schemas.microsoft.com/office/word/2010/wordprocessingShape" mc:Ignorable="w14 w15 w16se wp14">
+<w:footnotes xmlns:wpc="http://schemas.microsoft.com/office/word/2010/wordprocessingCanvas" xmlns:mc="http://schemas.openxmlformats.org/markup-compatibility/2006" xmlns:o="urn:schemas-microsoft-com:office:office" xmlns:r="http://schemas.openxmlformats.org/officeDocument/2006/relationships" xmlns:m="http://schemas.openxmlformats.org/officeDocument/2006/math" xmlns:v="urn:schemas-microsoft-com:vml" xmlns:wp14="http://schemas.microsoft.com/office/word/2010/wordprocessingDrawing" xmlns:wp="http://schemas.openxmlformats.org/drawingml/2006/wordprocessingDrawing" xmlns:w10="urn:schemas-microsoft-com:office:word" xmlns:w="http://schemas.openxmlformats.org/wordprocessingml/2006/main" xmlns:w14="http://schemas.microsoft.com/office/word/2010/wordml" xmlns:w15="http://schemas.microsoft.com/office/word/2012/wordml" xmlns:wpg="http://schemas.microsoft.com/office/word/2010/wordprocessingGroup" xmlns:wpi="http://schemas.microsoft.com/office/word/2010/wordprocessingInk" xmlns:wne="http://schemas.microsoft.com/office/word/2006/wordml" xmlns:wps="http://schemas.microsoft.com/office/word/2010/wordprocessingShape" mc:Ignorable="w14 w15 wp14">
   <w:footnote w:type="separator" w:id="-1">
     <w:p>
       <w:r>
@@ -4638,15 +5159,15 @@
 </file>
 
 <file path=word/header1.xml><?xml version="1.0" encoding="utf-8"?>
-<w:hdr xmlns:wpc="http://schemas.microsoft.com/office/word/2010/wordprocessingCanvas" xmlns:cx="http://schemas.microsoft.com/office/drawing/2014/chartex" xmlns:cx1="http://schemas.microsoft.com/office/drawing/2015/9/8/chartex" xmlns:mc="http://schemas.openxmlformats.org/markup-compatibility/2006" xmlns:o="urn:schemas-microsoft-com:office:office" xmlns:r="http://schemas.openxmlformats.org/officeDocument/2006/relationships" xmlns:m="http://schemas.openxmlformats.org/officeDocument/2006/math" xmlns:v="urn:schemas-microsoft-com:vml" xmlns:wp14="http://schemas.microsoft.com/office/word/2010/wordprocessingDrawing" xmlns:wp="http://schemas.openxmlformats.org/drawingml/2006/wordprocessingDrawing" xmlns:w10="urn:schemas-microsoft-com:office:word" xmlns:w="http://schemas.openxmlformats.org/wordprocessingml/2006/main" xmlns:w14="http://schemas.microsoft.com/office/word/2010/wordml" xmlns:w15="http://schemas.microsoft.com/office/word/2012/wordml" xmlns:w16se="http://schemas.microsoft.com/office/word/2015/wordml/symex" xmlns:wpg="http://schemas.microsoft.com/office/word/2010/wordprocessingGroup" xmlns:wpi="http://schemas.microsoft.com/office/word/2010/wordprocessingInk" xmlns:wne="http://schemas.microsoft.com/office/word/2006/wordml" xmlns:wps="http://schemas.microsoft.com/office/word/2010/wordprocessingShape" mc:Ignorable="w14 w15 w16se wp14">
+<w:hdr xmlns:wpc="http://schemas.microsoft.com/office/word/2010/wordprocessingCanvas" xmlns:mc="http://schemas.openxmlformats.org/markup-compatibility/2006" xmlns:o="urn:schemas-microsoft-com:office:office" xmlns:r="http://schemas.openxmlformats.org/officeDocument/2006/relationships" xmlns:m="http://schemas.openxmlformats.org/officeDocument/2006/math" xmlns:v="urn:schemas-microsoft-com:vml" xmlns:wp14="http://schemas.microsoft.com/office/word/2010/wordprocessingDrawing" xmlns:wp="http://schemas.openxmlformats.org/drawingml/2006/wordprocessingDrawing" xmlns:w10="urn:schemas-microsoft-com:office:word" xmlns:w="http://schemas.openxmlformats.org/wordprocessingml/2006/main" xmlns:w14="http://schemas.microsoft.com/office/word/2010/wordml" xmlns:w15="http://schemas.microsoft.com/office/word/2012/wordml" xmlns:wpg="http://schemas.microsoft.com/office/word/2010/wordprocessingGroup" xmlns:wpi="http://schemas.microsoft.com/office/word/2010/wordprocessingInk" xmlns:wne="http://schemas.microsoft.com/office/word/2006/wordml" xmlns:wps="http://schemas.microsoft.com/office/word/2010/wordprocessingShape" mc:Ignorable="w14 w15 wp14">
   <w:p>
     <w:r>
       <w:rPr>
         <w:noProof/>
-        <w:lang w:val="en-US"/>
+        <w:lang w:eastAsia="es-UY"/>
       </w:rPr>
       <w:drawing>
-        <wp:inline distT="0" distB="0" distL="0" distR="0">
+        <wp:inline distT="0" distB="0" distL="0" distR="0" wp14:anchorId="11EDD11B" wp14:editId="6B7BB5DF">
           <wp:extent cx="750673" cy="523725"/>
           <wp:effectExtent l="0" t="0" r="0" b="0"/>
           <wp:docPr id="8" name="image19.png"/>
@@ -4687,15 +5208,15 @@
 </file>
 
 <file path=word/header2.xml><?xml version="1.0" encoding="utf-8"?>
-<w:hdr xmlns:wpc="http://schemas.microsoft.com/office/word/2010/wordprocessingCanvas" xmlns:cx="http://schemas.microsoft.com/office/drawing/2014/chartex" xmlns:cx1="http://schemas.microsoft.com/office/drawing/2015/9/8/chartex" xmlns:mc="http://schemas.openxmlformats.org/markup-compatibility/2006" xmlns:o="urn:schemas-microsoft-com:office:office" xmlns:r="http://schemas.openxmlformats.org/officeDocument/2006/relationships" xmlns:m="http://schemas.openxmlformats.org/officeDocument/2006/math" xmlns:v="urn:schemas-microsoft-com:vml" xmlns:wp14="http://schemas.microsoft.com/office/word/2010/wordprocessingDrawing" xmlns:wp="http://schemas.openxmlformats.org/drawingml/2006/wordprocessingDrawing" xmlns:w10="urn:schemas-microsoft-com:office:word" xmlns:w="http://schemas.openxmlformats.org/wordprocessingml/2006/main" xmlns:w14="http://schemas.microsoft.com/office/word/2010/wordml" xmlns:w15="http://schemas.microsoft.com/office/word/2012/wordml" xmlns:w16se="http://schemas.microsoft.com/office/word/2015/wordml/symex" xmlns:wpg="http://schemas.microsoft.com/office/word/2010/wordprocessingGroup" xmlns:wpi="http://schemas.microsoft.com/office/word/2010/wordprocessingInk" xmlns:wne="http://schemas.microsoft.com/office/word/2006/wordml" xmlns:wps="http://schemas.microsoft.com/office/word/2010/wordprocessingShape" mc:Ignorable="w14 w15 w16se wp14">
+<w:hdr xmlns:wpc="http://schemas.microsoft.com/office/word/2010/wordprocessingCanvas" xmlns:mc="http://schemas.openxmlformats.org/markup-compatibility/2006" xmlns:o="urn:schemas-microsoft-com:office:office" xmlns:r="http://schemas.openxmlformats.org/officeDocument/2006/relationships" xmlns:m="http://schemas.openxmlformats.org/officeDocument/2006/math" xmlns:v="urn:schemas-microsoft-com:vml" xmlns:wp14="http://schemas.microsoft.com/office/word/2010/wordprocessingDrawing" xmlns:wp="http://schemas.openxmlformats.org/drawingml/2006/wordprocessingDrawing" xmlns:w10="urn:schemas-microsoft-com:office:word" xmlns:w="http://schemas.openxmlformats.org/wordprocessingml/2006/main" xmlns:w14="http://schemas.microsoft.com/office/word/2010/wordml" xmlns:w15="http://schemas.microsoft.com/office/word/2012/wordml" xmlns:wpg="http://schemas.microsoft.com/office/word/2010/wordprocessingGroup" xmlns:wpi="http://schemas.microsoft.com/office/word/2010/wordprocessingInk" xmlns:wne="http://schemas.microsoft.com/office/word/2006/wordml" xmlns:wps="http://schemas.microsoft.com/office/word/2010/wordprocessingShape" mc:Ignorable="w14 w15 wp14">
   <w:p>
     <w:r>
       <w:rPr>
         <w:noProof/>
-        <w:lang w:val="en-US"/>
+        <w:lang w:eastAsia="es-UY"/>
       </w:rPr>
       <w:drawing>
-        <wp:inline distT="0" distB="0" distL="0" distR="0">
+        <wp:inline distT="0" distB="0" distL="0" distR="0" wp14:anchorId="20897AB9" wp14:editId="5535D84F">
           <wp:extent cx="731520" cy="511810"/>
           <wp:effectExtent l="0" t="0" r="0" b="0"/>
           <wp:docPr id="9" name="image20.png"/>
@@ -4735,8 +5256,8 @@
 </file>
 
 <file path=word/numbering.xml><?xml version="1.0" encoding="utf-8"?>
-<w:numbering xmlns:wpc="http://schemas.microsoft.com/office/word/2010/wordprocessingCanvas" xmlns:cx="http://schemas.microsoft.com/office/drawing/2014/chartex" xmlns:cx1="http://schemas.microsoft.com/office/drawing/2015/9/8/chartex" xmlns:mc="http://schemas.openxmlformats.org/markup-compatibility/2006" xmlns:o="urn:schemas-microsoft-com:office:office" xmlns:r="http://schemas.openxmlformats.org/officeDocument/2006/relationships" xmlns:m="http://schemas.openxmlformats.org/officeDocument/2006/math" xmlns:v="urn:schemas-microsoft-com:vml" xmlns:wp14="http://schemas.microsoft.com/office/word/2010/wordprocessingDrawing" xmlns:wp="http://schemas.openxmlformats.org/drawingml/2006/wordprocessingDrawing" xmlns:w10="urn:schemas-microsoft-com:office:word" xmlns:w="http://schemas.openxmlformats.org/wordprocessingml/2006/main" xmlns:w14="http://schemas.microsoft.com/office/word/2010/wordml" xmlns:w15="http://schemas.microsoft.com/office/word/2012/wordml" xmlns:w16se="http://schemas.microsoft.com/office/word/2015/wordml/symex" xmlns:wpg="http://schemas.microsoft.com/office/word/2010/wordprocessingGroup" xmlns:wpi="http://schemas.microsoft.com/office/word/2010/wordprocessingInk" xmlns:wne="http://schemas.microsoft.com/office/word/2006/wordml" xmlns:wps="http://schemas.microsoft.com/office/word/2010/wordprocessingShape" mc:Ignorable="w14 w15 w16se wp14">
-  <w:abstractNum w:abstractNumId="0" w15:restartNumberingAfterBreak="0">
+<w:numbering xmlns:wpc="http://schemas.microsoft.com/office/word/2010/wordprocessingCanvas" xmlns:mc="http://schemas.openxmlformats.org/markup-compatibility/2006" xmlns:o="urn:schemas-microsoft-com:office:office" xmlns:r="http://schemas.openxmlformats.org/officeDocument/2006/relationships" xmlns:m="http://schemas.openxmlformats.org/officeDocument/2006/math" xmlns:v="urn:schemas-microsoft-com:vml" xmlns:wp14="http://schemas.microsoft.com/office/word/2010/wordprocessingDrawing" xmlns:wp="http://schemas.openxmlformats.org/drawingml/2006/wordprocessingDrawing" xmlns:w10="urn:schemas-microsoft-com:office:word" xmlns:w="http://schemas.openxmlformats.org/wordprocessingml/2006/main" xmlns:w14="http://schemas.microsoft.com/office/word/2010/wordml" xmlns:w15="http://schemas.microsoft.com/office/word/2012/wordml" xmlns:wpg="http://schemas.microsoft.com/office/word/2010/wordprocessingGroup" xmlns:wpi="http://schemas.microsoft.com/office/word/2010/wordprocessingInk" xmlns:wne="http://schemas.microsoft.com/office/word/2006/wordml" xmlns:wps="http://schemas.microsoft.com/office/word/2010/wordprocessingShape" mc:Ignorable="w14 w15 wp14">
+  <w:abstractNum w:abstractNumId="0">
     <w:nsid w:val="041A19D7"/>
     <w:multiLevelType w:val="hybridMultilevel"/>
     <w:tmpl w:val="0A303366"/>
@@ -4849,7 +5370,7 @@
       </w:rPr>
     </w:lvl>
   </w:abstractNum>
-  <w:abstractNum w:abstractNumId="1" w15:restartNumberingAfterBreak="0">
+  <w:abstractNum w:abstractNumId="1">
     <w:nsid w:val="06EC4BB2"/>
     <w:multiLevelType w:val="hybridMultilevel"/>
     <w:tmpl w:val="6DBE7956"/>
@@ -4962,7 +5483,7 @@
       </w:rPr>
     </w:lvl>
   </w:abstractNum>
-  <w:abstractNum w:abstractNumId="2" w15:restartNumberingAfterBreak="0">
+  <w:abstractNum w:abstractNumId="2">
     <w:nsid w:val="0BD05915"/>
     <w:multiLevelType w:val="hybridMultilevel"/>
     <w:tmpl w:val="8B46A342"/>
@@ -5075,7 +5596,7 @@
       </w:rPr>
     </w:lvl>
   </w:abstractNum>
-  <w:abstractNum w:abstractNumId="3" w15:restartNumberingAfterBreak="0">
+  <w:abstractNum w:abstractNumId="3">
     <w:nsid w:val="0CC92077"/>
     <w:multiLevelType w:val="hybridMultilevel"/>
     <w:tmpl w:val="646C0CC8"/>
@@ -5188,7 +5709,7 @@
       </w:rPr>
     </w:lvl>
   </w:abstractNum>
-  <w:abstractNum w:abstractNumId="4" w15:restartNumberingAfterBreak="0">
+  <w:abstractNum w:abstractNumId="4">
     <w:nsid w:val="225F5F87"/>
     <w:multiLevelType w:val="hybridMultilevel"/>
     <w:tmpl w:val="32C2A6A6"/>
@@ -5277,7 +5798,7 @@
       </w:pPr>
     </w:lvl>
   </w:abstractNum>
-  <w:abstractNum w:abstractNumId="5" w15:restartNumberingAfterBreak="0">
+  <w:abstractNum w:abstractNumId="5">
     <w:nsid w:val="24FD43DE"/>
     <w:multiLevelType w:val="multilevel"/>
     <w:tmpl w:val="C7FEDD7E"/>
@@ -5390,7 +5911,7 @@
       </w:rPr>
     </w:lvl>
   </w:abstractNum>
-  <w:abstractNum w:abstractNumId="6" w15:restartNumberingAfterBreak="0">
+  <w:abstractNum w:abstractNumId="6">
     <w:nsid w:val="2AF47C91"/>
     <w:multiLevelType w:val="hybridMultilevel"/>
     <w:tmpl w:val="3D56617A"/>
@@ -5503,7 +6024,7 @@
       </w:rPr>
     </w:lvl>
   </w:abstractNum>
-  <w:abstractNum w:abstractNumId="7" w15:restartNumberingAfterBreak="0">
+  <w:abstractNum w:abstractNumId="7">
     <w:nsid w:val="353E55EB"/>
     <w:multiLevelType w:val="hybridMultilevel"/>
     <w:tmpl w:val="E6609E52"/>
@@ -5616,7 +6137,7 @@
       </w:rPr>
     </w:lvl>
   </w:abstractNum>
-  <w:abstractNum w:abstractNumId="8" w15:restartNumberingAfterBreak="0">
+  <w:abstractNum w:abstractNumId="8">
     <w:nsid w:val="370A42C4"/>
     <w:multiLevelType w:val="hybridMultilevel"/>
     <w:tmpl w:val="351AAD50"/>
@@ -5702,7 +6223,7 @@
       </w:pPr>
     </w:lvl>
   </w:abstractNum>
-  <w:abstractNum w:abstractNumId="9" w15:restartNumberingAfterBreak="0">
+  <w:abstractNum w:abstractNumId="9">
     <w:nsid w:val="3A8953F8"/>
     <w:multiLevelType w:val="multilevel"/>
     <w:tmpl w:val="550AF44E"/>
@@ -5851,7 +6372,7 @@
       </w:rPr>
     </w:lvl>
   </w:abstractNum>
-  <w:abstractNum w:abstractNumId="10" w15:restartNumberingAfterBreak="0">
+  <w:abstractNum w:abstractNumId="10">
     <w:nsid w:val="59677FB4"/>
     <w:multiLevelType w:val="hybridMultilevel"/>
     <w:tmpl w:val="B7409D00"/>
@@ -5940,7 +6461,7 @@
       </w:pPr>
     </w:lvl>
   </w:abstractNum>
-  <w:abstractNum w:abstractNumId="11" w15:restartNumberingAfterBreak="0">
+  <w:abstractNum w:abstractNumId="11">
     <w:nsid w:val="60457A75"/>
     <w:multiLevelType w:val="hybridMultilevel"/>
     <w:tmpl w:val="77C06486"/>
@@ -6053,7 +6574,7 @@
       </w:rPr>
     </w:lvl>
   </w:abstractNum>
-  <w:abstractNum w:abstractNumId="12" w15:restartNumberingAfterBreak="0">
+  <w:abstractNum w:abstractNumId="12">
     <w:nsid w:val="6B1436C3"/>
     <w:multiLevelType w:val="hybridMultilevel"/>
     <w:tmpl w:val="2760023C"/>
@@ -6166,7 +6687,7 @@
       </w:rPr>
     </w:lvl>
   </w:abstractNum>
-  <w:abstractNum w:abstractNumId="13" w15:restartNumberingAfterBreak="0">
+  <w:abstractNum w:abstractNumId="13">
     <w:nsid w:val="6F1B1D2F"/>
     <w:multiLevelType w:val="multilevel"/>
     <w:tmpl w:val="AB72A048"/>
@@ -6279,7 +6800,7 @@
       </w:rPr>
     </w:lvl>
   </w:abstractNum>
-  <w:abstractNum w:abstractNumId="14" w15:restartNumberingAfterBreak="0">
+  <w:abstractNum w:abstractNumId="14">
     <w:nsid w:val="78756221"/>
     <w:multiLevelType w:val="multilevel"/>
     <w:tmpl w:val="B93816CC"/>
@@ -6392,7 +6913,7 @@
       </w:rPr>
     </w:lvl>
   </w:abstractNum>
-  <w:abstractNum w:abstractNumId="15" w15:restartNumberingAfterBreak="0">
+  <w:abstractNum w:abstractNumId="15">
     <w:nsid w:val="78B87601"/>
     <w:multiLevelType w:val="hybridMultilevel"/>
     <w:tmpl w:val="B16AACBA"/>
@@ -6505,7 +7026,7 @@
       </w:rPr>
     </w:lvl>
   </w:abstractNum>
-  <w:abstractNum w:abstractNumId="16" w15:restartNumberingAfterBreak="0">
+  <w:abstractNum w:abstractNumId="16">
     <w:nsid w:val="7E427E99"/>
     <w:multiLevelType w:val="multilevel"/>
     <w:tmpl w:val="0712B7D0"/>
@@ -6672,8 +7193,16 @@
 </w:numbering>
 </file>
 
+<file path=word/people.xml><?xml version="1.0" encoding="utf-8"?>
+<w15:people xmlns:wpc="http://schemas.microsoft.com/office/word/2010/wordprocessingCanvas" xmlns:mc="http://schemas.openxmlformats.org/markup-compatibility/2006" xmlns:o="urn:schemas-microsoft-com:office:office" xmlns:r="http://schemas.openxmlformats.org/officeDocument/2006/relationships" xmlns:m="http://schemas.openxmlformats.org/officeDocument/2006/math" xmlns:v="urn:schemas-microsoft-com:vml" xmlns:wp14="http://schemas.microsoft.com/office/word/2010/wordprocessingDrawing" xmlns:wp="http://schemas.openxmlformats.org/drawingml/2006/wordprocessingDrawing" xmlns:w10="urn:schemas-microsoft-com:office:word" xmlns:w="http://schemas.openxmlformats.org/wordprocessingml/2006/main" xmlns:w14="http://schemas.microsoft.com/office/word/2010/wordml" xmlns:w15="http://schemas.microsoft.com/office/word/2012/wordml" xmlns:wpg="http://schemas.microsoft.com/office/word/2010/wordprocessingGroup" xmlns:wpi="http://schemas.microsoft.com/office/word/2010/wordprocessingInk" xmlns:wne="http://schemas.microsoft.com/office/word/2006/wordml" xmlns:wps="http://schemas.microsoft.com/office/word/2010/wordprocessingShape" mc:Ignorable="w14 w15 wp14">
+  <w15:person w15:author="emiliano silva">
+    <w15:presenceInfo w15:providerId="None" w15:userId="emiliano silva"/>
+  </w15:person>
+</w15:people>
+</file>
+
 <file path=word/styles.xml><?xml version="1.0" encoding="utf-8"?>
-<w:styles xmlns:mc="http://schemas.openxmlformats.org/markup-compatibility/2006" xmlns:r="http://schemas.openxmlformats.org/officeDocument/2006/relationships" xmlns:w="http://schemas.openxmlformats.org/wordprocessingml/2006/main" xmlns:w14="http://schemas.microsoft.com/office/word/2010/wordml" xmlns:w15="http://schemas.microsoft.com/office/word/2012/wordml" xmlns:w16se="http://schemas.microsoft.com/office/word/2015/wordml/symex" mc:Ignorable="w14 w15 w16se">
+<w:styles xmlns:mc="http://schemas.openxmlformats.org/markup-compatibility/2006" xmlns:r="http://schemas.openxmlformats.org/officeDocument/2006/relationships" xmlns:w="http://schemas.openxmlformats.org/wordprocessingml/2006/main" xmlns:w14="http://schemas.microsoft.com/office/word/2010/wordml" xmlns:w15="http://schemas.microsoft.com/office/word/2012/wordml" mc:Ignorable="w14 w15">
   <w:docDefaults>
     <w:rPrDefault>
       <w:rPr>
@@ -7224,11 +7753,11 @@
       </w:tblCellMar>
     </w:tblPr>
   </w:style>
-  <w:style w:type="paragraph" w:styleId="Ttulo">
+  <w:style w:type="paragraph" w:styleId="Puesto">
     <w:name w:val="Title"/>
     <w:basedOn w:val="Normal"/>
     <w:next w:val="Normal"/>
-    <w:link w:val="TtuloCar"/>
+    <w:link w:val="PuestoCar"/>
     <w:uiPriority w:val="10"/>
     <w:qFormat/>
     <w:pPr>
@@ -7411,7 +7940,9 @@
       <w:tblStyleRowBandSize w:val="1"/>
       <w:tblStyleColBandSize w:val="1"/>
       <w:tblCellMar>
+        <w:top w:w="0" w:type="dxa"/>
         <w:left w:w="108" w:type="dxa"/>
+        <w:bottom w:w="0" w:type="dxa"/>
         <w:right w:w="108" w:type="dxa"/>
       </w:tblCellMar>
     </w:tblPr>
@@ -7509,10 +8040,10 @@
       <w:u w:val="single"/>
     </w:rPr>
   </w:style>
-  <w:style w:type="character" w:customStyle="1" w:styleId="TtuloCar">
-    <w:name w:val="Título Car"/>
+  <w:style w:type="character" w:customStyle="1" w:styleId="PuestoCar">
+    <w:name w:val="Puesto Car"/>
     <w:basedOn w:val="Fuentedeprrafopredeter"/>
-    <w:link w:val="Ttulo"/>
+    <w:link w:val="Puesto"/>
     <w:uiPriority w:val="10"/>
     <w:rsid w:val="00587928"/>
     <w:rPr>
@@ -7655,6 +8186,78 @@
     <w:rPr>
       <w:b/>
       <w:bCs/>
+    </w:rPr>
+  </w:style>
+  <w:style w:type="character" w:styleId="Refdecomentario">
+    <w:name w:val="annotation reference"/>
+    <w:basedOn w:val="Fuentedeprrafopredeter"/>
+    <w:uiPriority w:val="99"/>
+    <w:semiHidden/>
+    <w:unhideWhenUsed/>
+    <w:rsid w:val="00C66C91"/>
+    <w:rPr>
+      <w:sz w:val="16"/>
+      <w:szCs w:val="16"/>
+    </w:rPr>
+  </w:style>
+  <w:style w:type="paragraph" w:styleId="Textocomentario">
+    <w:name w:val="annotation text"/>
+    <w:basedOn w:val="Normal"/>
+    <w:link w:val="TextocomentarioCar"/>
+    <w:uiPriority w:val="99"/>
+    <w:semiHidden/>
+    <w:unhideWhenUsed/>
+    <w:rsid w:val="00C66C91"/>
+    <w:pPr>
+      <w:spacing w:line="240" w:lineRule="auto"/>
+    </w:pPr>
+    <w:rPr>
+      <w:sz w:val="20"/>
+      <w:szCs w:val="20"/>
+    </w:rPr>
+  </w:style>
+  <w:style w:type="character" w:customStyle="1" w:styleId="TextocomentarioCar">
+    <w:name w:val="Texto comentario Car"/>
+    <w:basedOn w:val="Fuentedeprrafopredeter"/>
+    <w:link w:val="Textocomentario"/>
+    <w:uiPriority w:val="99"/>
+    <w:semiHidden/>
+    <w:rsid w:val="00C66C91"/>
+    <w:rPr>
+      <w:rFonts w:ascii="Arial" w:eastAsiaTheme="minorHAnsi" w:hAnsi="Arial" w:cs="Arial"/>
+      <w:sz w:val="20"/>
+      <w:szCs w:val="20"/>
+      <w:lang w:eastAsia="en-US"/>
+    </w:rPr>
+  </w:style>
+  <w:style w:type="paragraph" w:styleId="Asuntodelcomentario">
+    <w:name w:val="annotation subject"/>
+    <w:basedOn w:val="Textocomentario"/>
+    <w:next w:val="Textocomentario"/>
+    <w:link w:val="AsuntodelcomentarioCar"/>
+    <w:uiPriority w:val="99"/>
+    <w:semiHidden/>
+    <w:unhideWhenUsed/>
+    <w:rsid w:val="00C66C91"/>
+    <w:rPr>
+      <w:b/>
+      <w:bCs/>
+    </w:rPr>
+  </w:style>
+  <w:style w:type="character" w:customStyle="1" w:styleId="AsuntodelcomentarioCar">
+    <w:name w:val="Asunto del comentario Car"/>
+    <w:basedOn w:val="TextocomentarioCar"/>
+    <w:link w:val="Asuntodelcomentario"/>
+    <w:uiPriority w:val="99"/>
+    <w:semiHidden/>
+    <w:rsid w:val="00C66C91"/>
+    <w:rPr>
+      <w:rFonts w:ascii="Arial" w:eastAsiaTheme="minorHAnsi" w:hAnsi="Arial" w:cs="Arial"/>
+      <w:b/>
+      <w:bCs/>
+      <w:sz w:val="20"/>
+      <w:szCs w:val="20"/>
+      <w:lang w:eastAsia="en-US"/>
     </w:rPr>
   </w:style>
 </w:styles>
@@ -7985,7 +8588,7 @@
 </file>
 
 <file path=customXml/itemProps1.xml><?xml version="1.0" encoding="utf-8"?>
-<ds:datastoreItem xmlns:ds="http://schemas.openxmlformats.org/officeDocument/2006/customXml" ds:itemID="{B9EDA484-A127-4F96-AFE7-CD3B9704B350}">
+<ds:datastoreItem xmlns:ds="http://schemas.openxmlformats.org/officeDocument/2006/customXml" ds:itemID="{62802161-6439-4817-A649-CBA1DD17FDA2}">
   <ds:schemaRefs>
     <ds:schemaRef ds:uri="http://schemas.openxmlformats.org/officeDocument/2006/bibliography"/>
   </ds:schemaRefs>

</xml_diff>

<commit_message>
mejora a los doc
</commit_message>
<xml_diff>
--- a/proyecto final/Defensa/Infraestructura/GNC- Politicas de Seguridad y Auditorias.docx
+++ b/proyecto final/Defensa/Infraestructura/GNC- Politicas de Seguridad y Auditorias.docx
@@ -1,6 +1,6 @@
 
 <file path=word/document.xml><?xml version="1.0" encoding="utf-8"?>
-<w:document xmlns:wpc="http://schemas.microsoft.com/office/word/2010/wordprocessingCanvas" xmlns:mc="http://schemas.openxmlformats.org/markup-compatibility/2006" xmlns:o="urn:schemas-microsoft-com:office:office" xmlns:r="http://schemas.openxmlformats.org/officeDocument/2006/relationships" xmlns:m="http://schemas.openxmlformats.org/officeDocument/2006/math" xmlns:v="urn:schemas-microsoft-com:vml" xmlns:wp14="http://schemas.microsoft.com/office/word/2010/wordprocessingDrawing" xmlns:wp="http://schemas.openxmlformats.org/drawingml/2006/wordprocessingDrawing" xmlns:w10="urn:schemas-microsoft-com:office:word" xmlns:w="http://schemas.openxmlformats.org/wordprocessingml/2006/main" xmlns:w14="http://schemas.microsoft.com/office/word/2010/wordml" xmlns:w15="http://schemas.microsoft.com/office/word/2012/wordml" xmlns:wpg="http://schemas.microsoft.com/office/word/2010/wordprocessingGroup" xmlns:wpi="http://schemas.microsoft.com/office/word/2010/wordprocessingInk" xmlns:wne="http://schemas.microsoft.com/office/word/2006/wordml" xmlns:wps="http://schemas.microsoft.com/office/word/2010/wordprocessingShape" mc:Ignorable="w14 w15 wp14">
+<w:document xmlns:wpc="http://schemas.microsoft.com/office/word/2010/wordprocessingCanvas" xmlns:cx="http://schemas.microsoft.com/office/drawing/2014/chartex" xmlns:mc="http://schemas.openxmlformats.org/markup-compatibility/2006" xmlns:o="urn:schemas-microsoft-com:office:office" xmlns:r="http://schemas.openxmlformats.org/officeDocument/2006/relationships" xmlns:m="http://schemas.openxmlformats.org/officeDocument/2006/math" xmlns:v="urn:schemas-microsoft-com:vml" xmlns:wp14="http://schemas.microsoft.com/office/word/2010/wordprocessingDrawing" xmlns:wp="http://schemas.openxmlformats.org/drawingml/2006/wordprocessingDrawing" xmlns:w10="urn:schemas-microsoft-com:office:word" xmlns:w="http://schemas.openxmlformats.org/wordprocessingml/2006/main" xmlns:w14="http://schemas.microsoft.com/office/word/2010/wordml" xmlns:w15="http://schemas.microsoft.com/office/word/2012/wordml" xmlns:w16se="http://schemas.microsoft.com/office/word/2015/wordml/symex" xmlns:wpg="http://schemas.microsoft.com/office/word/2010/wordprocessingGroup" xmlns:wpi="http://schemas.microsoft.com/office/word/2010/wordprocessingInk" xmlns:wne="http://schemas.microsoft.com/office/word/2006/wordml" xmlns:wps="http://schemas.microsoft.com/office/word/2010/wordprocessingShape" mc:Ignorable="w14 w15 w16se wp14">
   <w:body>
     <w:p>
       <w:bookmarkStart w:id="0" w:name="_Hlk527468565"/>
@@ -14,7 +14,7 @@
     <w:p/>
     <w:p>
       <w:pPr>
-        <w:pStyle w:val="Puesto"/>
+        <w:pStyle w:val="Title"/>
         <w:keepNext w:val="0"/>
         <w:keepLines w:val="0"/>
         <w:shd w:val="clear" w:color="auto" w:fill="FFFFFF"/>
@@ -44,7 +44,7 @@
     </w:p>
     <w:p>
       <w:pPr>
-        <w:pStyle w:val="Puesto"/>
+        <w:pStyle w:val="Title"/>
         <w:keepNext w:val="0"/>
         <w:keepLines w:val="0"/>
         <w:shd w:val="clear" w:color="auto" w:fill="FFFFFF"/>
@@ -81,7 +81,7 @@
     </w:p>
     <w:p>
       <w:pPr>
-        <w:pStyle w:val="Puesto"/>
+        <w:pStyle w:val="Title"/>
         <w:keepNext w:val="0"/>
         <w:keepLines w:val="0"/>
         <w:shd w:val="clear" w:color="auto" w:fill="FFFFFF"/>
@@ -118,7 +118,7 @@
     </w:p>
     <w:p>
       <w:pPr>
-        <w:pStyle w:val="Puesto"/>
+        <w:pStyle w:val="Title"/>
         <w:jc w:val="center"/>
         <w:rPr>
           <w:b w:val="0"/>
@@ -212,7 +212,7 @@
       <w:sdtContent>
         <w:p>
           <w:pPr>
-            <w:pStyle w:val="TDC2"/>
+            <w:pStyle w:val="TOC2"/>
             <w:tabs>
               <w:tab w:val="right" w:leader="dot" w:pos="9628"/>
             </w:tabs>
@@ -234,7 +234,7 @@
           <w:hyperlink w:anchor="_Toc534502233" w:history="1">
             <w:r>
               <w:rPr>
-                <w:rStyle w:val="Hipervnculo"/>
+                <w:rStyle w:val="Hyperlink"/>
                 <w:noProof/>
               </w:rPr>
               <w:t>Introducción</w:t>
@@ -291,7 +291,7 @@
         </w:p>
         <w:p>
           <w:pPr>
-            <w:pStyle w:val="TDC2"/>
+            <w:pStyle w:val="TOC2"/>
             <w:tabs>
               <w:tab w:val="right" w:leader="dot" w:pos="9628"/>
             </w:tabs>
@@ -304,7 +304,7 @@
           <w:hyperlink w:anchor="_Toc534502234" w:history="1">
             <w:r>
               <w:rPr>
-                <w:rStyle w:val="Hipervnculo"/>
+                <w:rStyle w:val="Hyperlink"/>
                 <w:noProof/>
               </w:rPr>
               <w:t>Objetivos</w:t>
@@ -361,7 +361,7 @@
         </w:p>
         <w:p>
           <w:pPr>
-            <w:pStyle w:val="TDC2"/>
+            <w:pStyle w:val="TOC2"/>
             <w:tabs>
               <w:tab w:val="right" w:leader="dot" w:pos="9628"/>
             </w:tabs>
@@ -374,7 +374,7 @@
           <w:hyperlink w:anchor="_Toc534502235" w:history="1">
             <w:r>
               <w:rPr>
-                <w:rStyle w:val="Hipervnculo"/>
+                <w:rStyle w:val="Hyperlink"/>
                 <w:noProof/>
               </w:rPr>
               <w:t>Alcance</w:t>
@@ -431,7 +431,7 @@
         </w:p>
         <w:p>
           <w:pPr>
-            <w:pStyle w:val="TDC2"/>
+            <w:pStyle w:val="TOC2"/>
             <w:tabs>
               <w:tab w:val="right" w:leader="dot" w:pos="9628"/>
             </w:tabs>
@@ -444,7 +444,7 @@
           <w:hyperlink w:anchor="_Toc534502236" w:history="1">
             <w:r>
               <w:rPr>
-                <w:rStyle w:val="Hipervnculo"/>
+                <w:rStyle w:val="Hyperlink"/>
                 <w:noProof/>
               </w:rPr>
               <w:t>Organización, normativas, manuales y procedimientos.</w:t>
@@ -501,7 +501,7 @@
         </w:p>
         <w:p>
           <w:pPr>
-            <w:pStyle w:val="TDC2"/>
+            <w:pStyle w:val="TOC2"/>
             <w:tabs>
               <w:tab w:val="right" w:leader="dot" w:pos="9628"/>
             </w:tabs>
@@ -514,7 +514,7 @@
           <w:hyperlink w:anchor="_Toc534502237" w:history="1">
             <w:r>
               <w:rPr>
-                <w:rStyle w:val="Hipervnculo"/>
+                <w:rStyle w:val="Hyperlink"/>
                 <w:noProof/>
               </w:rPr>
               <w:t>Funciones de Mandos (Directores)</w:t>
@@ -571,7 +571,7 @@
         </w:p>
         <w:p>
           <w:pPr>
-            <w:pStyle w:val="TDC2"/>
+            <w:pStyle w:val="TOC2"/>
             <w:tabs>
               <w:tab w:val="right" w:leader="dot" w:pos="9628"/>
             </w:tabs>
@@ -584,7 +584,7 @@
           <w:hyperlink w:anchor="_Toc534502238" w:history="1">
             <w:r>
               <w:rPr>
-                <w:rStyle w:val="Hipervnculo"/>
+                <w:rStyle w:val="Hyperlink"/>
                 <w:noProof/>
               </w:rPr>
               <w:t>Funciones de Tecnologías de la Información(TI)</w:t>
@@ -641,7 +641,7 @@
         </w:p>
         <w:p>
           <w:pPr>
-            <w:pStyle w:val="TDC2"/>
+            <w:pStyle w:val="TOC2"/>
             <w:tabs>
               <w:tab w:val="right" w:leader="dot" w:pos="9628"/>
             </w:tabs>
@@ -654,7 +654,7 @@
           <w:hyperlink w:anchor="_Toc534502239" w:history="1">
             <w:r>
               <w:rPr>
-                <w:rStyle w:val="Hipervnculo"/>
+                <w:rStyle w:val="Hyperlink"/>
                 <w:noProof/>
               </w:rPr>
               <w:t>Funciones de usuarios</w:t>
@@ -711,7 +711,7 @@
         </w:p>
         <w:p>
           <w:pPr>
-            <w:pStyle w:val="TDC2"/>
+            <w:pStyle w:val="TOC2"/>
             <w:tabs>
               <w:tab w:val="right" w:leader="dot" w:pos="9628"/>
             </w:tabs>
@@ -724,7 +724,7 @@
           <w:hyperlink w:anchor="_Toc534502240" w:history="1">
             <w:r>
               <w:rPr>
-                <w:rStyle w:val="Hipervnculo"/>
+                <w:rStyle w:val="Hyperlink"/>
                 <w:noProof/>
               </w:rPr>
               <w:t>Capacitaciones</w:t>
@@ -781,7 +781,7 @@
         </w:p>
         <w:p>
           <w:pPr>
-            <w:pStyle w:val="TDC2"/>
+            <w:pStyle w:val="TOC2"/>
             <w:tabs>
               <w:tab w:val="right" w:leader="dot" w:pos="9628"/>
             </w:tabs>
@@ -794,7 +794,7 @@
           <w:hyperlink w:anchor="_Toc534502241" w:history="1">
             <w:r>
               <w:rPr>
-                <w:rStyle w:val="Hipervnculo"/>
+                <w:rStyle w:val="Hyperlink"/>
                 <w:noProof/>
               </w:rPr>
               <w:t>Incidentes</w:t>
@@ -851,7 +851,7 @@
         </w:p>
         <w:p>
           <w:pPr>
-            <w:pStyle w:val="TDC2"/>
+            <w:pStyle w:val="TOC2"/>
             <w:tabs>
               <w:tab w:val="right" w:leader="dot" w:pos="9628"/>
             </w:tabs>
@@ -864,7 +864,7 @@
           <w:hyperlink w:anchor="_Toc534502242" w:history="1">
             <w:r>
               <w:rPr>
-                <w:rStyle w:val="Hipervnculo"/>
+                <w:rStyle w:val="Hyperlink"/>
                 <w:noProof/>
               </w:rPr>
               <w:t>Políticas de Seguridad Física.</w:t>
@@ -921,7 +921,7 @@
         </w:p>
         <w:p>
           <w:pPr>
-            <w:pStyle w:val="TDC3"/>
+            <w:pStyle w:val="TOC3"/>
             <w:tabs>
               <w:tab w:val="right" w:leader="dot" w:pos="9628"/>
             </w:tabs>
@@ -934,7 +934,7 @@
           <w:hyperlink w:anchor="_Toc534502243" w:history="1">
             <w:r>
               <w:rPr>
-                <w:rStyle w:val="Hipervnculo"/>
+                <w:rStyle w:val="Hyperlink"/>
                 <w:noProof/>
               </w:rPr>
               <w:t>Seguridad del Cableado</w:t>
@@ -991,7 +991,7 @@
         </w:p>
         <w:p>
           <w:pPr>
-            <w:pStyle w:val="TDC3"/>
+            <w:pStyle w:val="TOC3"/>
             <w:tabs>
               <w:tab w:val="right" w:leader="dot" w:pos="9628"/>
             </w:tabs>
@@ -1004,7 +1004,7 @@
           <w:hyperlink w:anchor="_Toc534502244" w:history="1">
             <w:r>
               <w:rPr>
-                <w:rStyle w:val="Hipervnculo"/>
+                <w:rStyle w:val="Hyperlink"/>
                 <w:noProof/>
               </w:rPr>
               <w:t>Ubicación y protección de los equipos</w:t>
@@ -1061,7 +1061,7 @@
         </w:p>
         <w:p>
           <w:pPr>
-            <w:pStyle w:val="TDC3"/>
+            <w:pStyle w:val="TOC3"/>
             <w:tabs>
               <w:tab w:val="right" w:leader="dot" w:pos="9628"/>
             </w:tabs>
@@ -1074,7 +1074,7 @@
           <w:hyperlink w:anchor="_Toc534502245" w:history="1">
             <w:r>
               <w:rPr>
-                <w:rStyle w:val="Hipervnculo"/>
+                <w:rStyle w:val="Hyperlink"/>
                 <w:noProof/>
               </w:rPr>
               <w:t>Políticas de mantenimientos de equipos</w:t>
@@ -1131,7 +1131,7 @@
         </w:p>
         <w:p>
           <w:pPr>
-            <w:pStyle w:val="TDC2"/>
+            <w:pStyle w:val="TOC2"/>
             <w:tabs>
               <w:tab w:val="right" w:leader="dot" w:pos="9628"/>
             </w:tabs>
@@ -1144,7 +1144,7 @@
           <w:hyperlink w:anchor="_Toc534502246" w:history="1">
             <w:r>
               <w:rPr>
-                <w:rStyle w:val="Hipervnculo"/>
+                <w:rStyle w:val="Hyperlink"/>
                 <w:noProof/>
               </w:rPr>
               <w:t>Políticas de Seguridad Lógica.</w:t>
@@ -1201,7 +1201,7 @@
         </w:p>
         <w:p>
           <w:pPr>
-            <w:pStyle w:val="TDC3"/>
+            <w:pStyle w:val="TOC3"/>
             <w:tabs>
               <w:tab w:val="right" w:leader="dot" w:pos="9628"/>
             </w:tabs>
@@ -1214,7 +1214,7 @@
           <w:hyperlink w:anchor="_Toc534502247" w:history="1">
             <w:r>
               <w:rPr>
-                <w:rStyle w:val="Hipervnculo"/>
+                <w:rStyle w:val="Hyperlink"/>
                 <w:noProof/>
               </w:rPr>
               <w:t>Definición de contraseña</w:t>
@@ -1271,7 +1271,7 @@
         </w:p>
         <w:p>
           <w:pPr>
-            <w:pStyle w:val="TDC3"/>
+            <w:pStyle w:val="TOC3"/>
             <w:tabs>
               <w:tab w:val="right" w:leader="dot" w:pos="9628"/>
             </w:tabs>
@@ -1284,7 +1284,7 @@
           <w:hyperlink w:anchor="_Toc534502248" w:history="1">
             <w:r>
               <w:rPr>
-                <w:rStyle w:val="Hipervnculo"/>
+                <w:rStyle w:val="Hyperlink"/>
                 <w:noProof/>
               </w:rPr>
               <w:t>Correo electrónico e Internet</w:t>
@@ -1341,7 +1341,7 @@
         </w:p>
         <w:p>
           <w:pPr>
-            <w:pStyle w:val="TDC3"/>
+            <w:pStyle w:val="TOC3"/>
             <w:tabs>
               <w:tab w:val="right" w:leader="dot" w:pos="9628"/>
             </w:tabs>
@@ -1354,7 +1354,7 @@
           <w:hyperlink w:anchor="_Toc534502249" w:history="1">
             <w:r>
               <w:rPr>
-                <w:rStyle w:val="Hipervnculo"/>
+                <w:rStyle w:val="Hyperlink"/>
                 <w:noProof/>
               </w:rPr>
               <w:t>Internet externa</w:t>
@@ -1411,7 +1411,7 @@
         </w:p>
         <w:p>
           <w:pPr>
-            <w:pStyle w:val="TDC3"/>
+            <w:pStyle w:val="TOC3"/>
             <w:tabs>
               <w:tab w:val="right" w:leader="dot" w:pos="9628"/>
             </w:tabs>
@@ -1424,7 +1424,7 @@
           <w:hyperlink w:anchor="_Toc534502250" w:history="1">
             <w:r>
               <w:rPr>
-                <w:rStyle w:val="Hipervnculo"/>
+                <w:rStyle w:val="Hyperlink"/>
                 <w:noProof/>
               </w:rPr>
               <w:t>Backup y Software de Seguridad de la red</w:t>
@@ -1481,7 +1481,7 @@
         </w:p>
         <w:p>
           <w:pPr>
-            <w:pStyle w:val="TDC3"/>
+            <w:pStyle w:val="TOC3"/>
             <w:tabs>
               <w:tab w:val="right" w:leader="dot" w:pos="9628"/>
             </w:tabs>
@@ -1494,7 +1494,7 @@
           <w:hyperlink w:anchor="_Toc534502251" w:history="1">
             <w:r>
               <w:rPr>
-                <w:rStyle w:val="Hipervnculo"/>
+                <w:rStyle w:val="Hyperlink"/>
                 <w:noProof/>
               </w:rPr>
               <w:t>Políticas de seguridad para contingencia</w:t>
@@ -1551,7 +1551,7 @@
         </w:p>
         <w:p>
           <w:pPr>
-            <w:pStyle w:val="TDC3"/>
+            <w:pStyle w:val="TOC3"/>
             <w:tabs>
               <w:tab w:val="right" w:leader="dot" w:pos="9628"/>
             </w:tabs>
@@ -1564,7 +1564,7 @@
           <w:hyperlink w:anchor="_Toc534502252" w:history="1">
             <w:r>
               <w:rPr>
-                <w:rStyle w:val="Hipervnculo"/>
+                <w:rStyle w:val="Hyperlink"/>
                 <w:noProof/>
               </w:rPr>
               <w:t>Incumplimiento de las políticas</w:t>
@@ -1641,7 +1641,7 @@
     <w:p/>
     <w:p>
       <w:pPr>
-        <w:pStyle w:val="Ttulo2"/>
+        <w:pStyle w:val="Heading2"/>
         <w:keepNext w:val="0"/>
         <w:keepLines w:val="0"/>
         <w:shd w:val="clear" w:color="auto" w:fill="FFFFFF"/>
@@ -1685,36 +1685,8 @@
           <w:color w:val="000000"/>
           <w:shd w:val="clear" w:color="auto" w:fill="FFFFFF"/>
         </w:rPr>
-        <w:t>E-</w:t>
-      </w:r>
-      <w:proofErr w:type="spellStart"/>
-      <w:r>
-        <w:rPr>
-          <w:rFonts w:ascii="Verdana" w:hAnsi="Verdana"/>
-          <w:color w:val="000000"/>
-          <w:shd w:val="clear" w:color="auto" w:fill="FFFFFF"/>
-        </w:rPr>
-        <w:t>commerce</w:t>
-      </w:r>
-      <w:proofErr w:type="spellEnd"/>
-      <w:r>
-        <w:rPr>
-          <w:rFonts w:ascii="Verdana" w:hAnsi="Verdana"/>
-          <w:color w:val="000000"/>
-          <w:shd w:val="clear" w:color="auto" w:fill="FFFFFF"/>
-        </w:rPr>
-        <w:t xml:space="preserve"> y el E-</w:t>
-      </w:r>
-      <w:proofErr w:type="spellStart"/>
-      <w:r>
-        <w:rPr>
-          <w:rFonts w:ascii="Verdana" w:hAnsi="Verdana"/>
-          <w:color w:val="000000"/>
-          <w:shd w:val="clear" w:color="auto" w:fill="FFFFFF"/>
-        </w:rPr>
-        <w:t>business</w:t>
-      </w:r>
-      <w:proofErr w:type="spellEnd"/>
+        <w:t>E-commerce y el E-business</w:t>
+      </w:r>
       <w:r>
         <w:t>)</w:t>
       </w:r>
@@ -1724,7 +1696,16 @@
     </w:p>
     <w:p>
       <w:r>
-        <w:t xml:space="preserve">La información un activo de fundamental para cualquier usuario y/u organización, por lo </w:t>
+        <w:t>La información</w:t>
+      </w:r>
+      <w:r>
+        <w:t xml:space="preserve"> es</w:t>
+      </w:r>
+      <w:r>
+        <w:t xml:space="preserve"> un activo de fundamental para cualquier usuario y/u organización, por lo </w:t>
+      </w:r>
+      <w:r>
+        <w:t xml:space="preserve">que </w:t>
       </w:r>
       <w:r>
         <w:t>es indispensable mantenerla segura. Por este motivo surgen las Políticas de seguridad como herramientas para evitar que los activos se vean afectados.</w:t>
@@ -1781,15 +1762,39 @@
         </w:rPr>
         <w:t xml:space="preserve">de los enfoques técnicos los especialistas en seguridad se manejan con las vulnerabilidades y con amenazas bajo la forma de ataques, para poder mitigar los riesgos, teniendo en cuenta políticas de seguridad para poder alizar y diseñar posibles responsabilidades y reglas para evitar amenazas o minimizar los efectos. </w:t>
       </w:r>
+      <w:bookmarkStart w:id="2" w:name="_Toc534502234"/>
+    </w:p>
+    <w:p>
+      <w:pPr>
+        <w:rPr>
+          <w:lang w:eastAsia="es-UY"/>
+        </w:rPr>
+      </w:pPr>
+    </w:p>
+    <w:p>
+      <w:pPr>
+        <w:rPr>
+          <w:lang w:eastAsia="es-UY"/>
+        </w:rPr>
+      </w:pPr>
+    </w:p>
+    <w:p>
+      <w:pPr>
+        <w:rPr>
+          <w:lang w:eastAsia="es-UY"/>
+        </w:rPr>
+      </w:pPr>
     </w:p>
     <w:p/>
-    <w:p/>
-    <w:p/>
-    <w:p>
-      <w:pPr>
-        <w:pStyle w:val="Ttulo2"/>
-      </w:pPr>
-      <w:bookmarkStart w:id="2" w:name="_Toc534502234"/>
+    <w:p>
+      <w:pPr>
+        <w:pStyle w:val="Heading2"/>
+      </w:pPr>
+    </w:p>
+    <w:p>
+      <w:pPr>
+        <w:pStyle w:val="Heading2"/>
+      </w:pPr>
       <w:r>
         <w:t>Objetivos</w:t>
       </w:r>
@@ -1808,7 +1813,7 @@
     </w:p>
     <w:p>
       <w:pPr>
-        <w:pStyle w:val="Prrafodelista"/>
+        <w:pStyle w:val="ListParagraph"/>
         <w:numPr>
           <w:ilvl w:val="0"/>
           <w:numId w:val="5"/>
@@ -1850,7 +1855,7 @@
     </w:p>
     <w:p>
       <w:pPr>
-        <w:pStyle w:val="Prrafodelista"/>
+        <w:pStyle w:val="ListParagraph"/>
         <w:numPr>
           <w:ilvl w:val="0"/>
           <w:numId w:val="5"/>
@@ -1863,7 +1868,6 @@
         <w:rPr>
           <w:lang w:eastAsia="es-UY"/>
         </w:rPr>
-        <w:lastRenderedPageBreak/>
         <w:t>Integridad</w:t>
       </w:r>
       <w:r>
@@ -1881,7 +1885,7 @@
     </w:p>
     <w:p>
       <w:pPr>
-        <w:pStyle w:val="Prrafodelista"/>
+        <w:pStyle w:val="ListParagraph"/>
         <w:numPr>
           <w:ilvl w:val="0"/>
           <w:numId w:val="5"/>
@@ -1899,7 +1903,7 @@
     </w:p>
     <w:p>
       <w:pPr>
-        <w:pStyle w:val="Prrafodelista"/>
+        <w:pStyle w:val="ListParagraph"/>
         <w:numPr>
           <w:ilvl w:val="0"/>
           <w:numId w:val="5"/>
@@ -1917,7 +1921,7 @@
     </w:p>
     <w:p>
       <w:pPr>
-        <w:pStyle w:val="Prrafodelista"/>
+        <w:pStyle w:val="ListParagraph"/>
         <w:numPr>
           <w:ilvl w:val="0"/>
           <w:numId w:val="5"/>
@@ -1935,7 +1939,7 @@
     </w:p>
     <w:p>
       <w:pPr>
-        <w:pStyle w:val="Prrafodelista"/>
+        <w:pStyle w:val="ListParagraph"/>
         <w:numPr>
           <w:ilvl w:val="0"/>
           <w:numId w:val="5"/>
@@ -1959,385 +1963,11 @@
     </w:p>
     <w:p>
       <w:pPr>
-        <w:pStyle w:val="Prrafodelista"/>
+        <w:pStyle w:val="ListParagraph"/>
         <w:rPr>
           <w:lang w:eastAsia="es-UY"/>
         </w:rPr>
       </w:pPr>
-    </w:p>
-    <w:p/>
-    <w:p>
-      <w:pPr>
-        <w:rPr>
-          <w:sz w:val="32"/>
-        </w:rPr>
-      </w:pPr>
-      <w:r>
-        <w:rPr>
-          <w:sz w:val="32"/>
-        </w:rPr>
-        <w:t xml:space="preserve">Seguridad </w:t>
-      </w:r>
-    </w:p>
-    <w:p>
-      <w:pPr>
-        <w:pStyle w:val="Sinespaciado"/>
-      </w:pPr>
-      <w:r>
-        <w:t>Según la RAE:</w:t>
-      </w:r>
-    </w:p>
-    <w:p>
-      <w:pPr>
-        <w:pStyle w:val="Sinespaciado"/>
-        <w:rPr>
-          <w:rFonts w:ascii="Times New Roman" w:eastAsia="Times New Roman" w:hAnsi="Times New Roman" w:cs="Times New Roman"/>
-          <w:sz w:val="24"/>
-          <w:szCs w:val="24"/>
-          <w:lang w:val="es-ES"/>
-        </w:rPr>
-      </w:pPr>
-      <w:r>
-        <w:rPr>
-          <w:rFonts w:ascii="Times New Roman" w:eastAsia="Times New Roman" w:hAnsi="Times New Roman" w:cs="Times New Roman"/>
-          <w:b/>
-          <w:sz w:val="24"/>
-          <w:szCs w:val="24"/>
-          <w:lang w:val="es-ES"/>
-        </w:rPr>
-        <w:t>Seguridad</w:t>
-      </w:r>
-      <w:r>
-        <w:rPr>
-          <w:rFonts w:ascii="Times New Roman" w:eastAsia="Times New Roman" w:hAnsi="Times New Roman" w:cs="Times New Roman"/>
-          <w:sz w:val="24"/>
-          <w:szCs w:val="24"/>
-          <w:lang w:val="es-ES"/>
-        </w:rPr>
-        <w:t>: (</w:t>
-      </w:r>
-      <w:r>
-        <w:rPr>
-          <w:rFonts w:ascii="Times New Roman" w:eastAsia="Times New Roman" w:hAnsi="Times New Roman" w:cs="Times New Roman"/>
-          <w:sz w:val="24"/>
-          <w:szCs w:val="24"/>
-          <w:lang w:val="es-ES"/>
-        </w:rPr>
-        <w:t xml:space="preserve">Del lat. </w:t>
-      </w:r>
-      <w:proofErr w:type="spellStart"/>
-      <w:r>
-        <w:rPr>
-          <w:rFonts w:ascii="Times New Roman" w:eastAsia="Times New Roman" w:hAnsi="Times New Roman" w:cs="Times New Roman"/>
-          <w:i/>
-          <w:iCs/>
-          <w:sz w:val="24"/>
-          <w:szCs w:val="24"/>
-          <w:lang w:val="es-ES"/>
-        </w:rPr>
-        <w:t>securĭtas</w:t>
-      </w:r>
-      <w:proofErr w:type="spellEnd"/>
-      <w:r>
-        <w:rPr>
-          <w:rFonts w:ascii="Times New Roman" w:eastAsia="Times New Roman" w:hAnsi="Times New Roman" w:cs="Times New Roman"/>
-          <w:i/>
-          <w:iCs/>
-          <w:sz w:val="24"/>
-          <w:szCs w:val="24"/>
-          <w:lang w:val="es-ES"/>
-        </w:rPr>
-        <w:t>, -</w:t>
-      </w:r>
-      <w:proofErr w:type="spellStart"/>
-      <w:r>
-        <w:rPr>
-          <w:rFonts w:ascii="Times New Roman" w:eastAsia="Times New Roman" w:hAnsi="Times New Roman" w:cs="Times New Roman"/>
-          <w:i/>
-          <w:iCs/>
-          <w:sz w:val="24"/>
-          <w:szCs w:val="24"/>
-          <w:lang w:val="es-ES"/>
-        </w:rPr>
-        <w:t>ātis</w:t>
-      </w:r>
-      <w:proofErr w:type="spellEnd"/>
-      <w:r>
-        <w:rPr>
-          <w:rFonts w:ascii="Times New Roman" w:eastAsia="Times New Roman" w:hAnsi="Times New Roman" w:cs="Times New Roman"/>
-          <w:i/>
-          <w:iCs/>
-          <w:sz w:val="24"/>
-          <w:szCs w:val="24"/>
-          <w:lang w:val="es-ES"/>
-        </w:rPr>
-        <w:t>)</w:t>
-      </w:r>
-    </w:p>
-    <w:p>
-      <w:pPr>
-        <w:pStyle w:val="Sinespaciado"/>
-        <w:numPr>
-          <w:ilvl w:val="0"/>
-          <w:numId w:val="6"/>
-        </w:numPr>
-        <w:rPr>
-          <w:rFonts w:ascii="Times New Roman" w:eastAsia="Times New Roman" w:hAnsi="Times New Roman" w:cs="Times New Roman"/>
-          <w:sz w:val="24"/>
-          <w:szCs w:val="24"/>
-          <w:lang w:val="es-ES"/>
-        </w:rPr>
-      </w:pPr>
-      <w:r>
-        <w:rPr>
-          <w:rFonts w:ascii="Times New Roman" w:eastAsia="Times New Roman" w:hAnsi="Times New Roman" w:cs="Times New Roman"/>
-          <w:sz w:val="24"/>
-          <w:szCs w:val="24"/>
-          <w:lang w:val="es-ES"/>
-        </w:rPr>
-        <w:t>f. Cualidad de seguro.</w:t>
-      </w:r>
-    </w:p>
-    <w:p>
-      <w:pPr>
-        <w:pStyle w:val="Sinespaciado"/>
-        <w:rPr>
-          <w:rFonts w:ascii="Times New Roman" w:eastAsia="Times New Roman" w:hAnsi="Times New Roman" w:cs="Times New Roman"/>
-          <w:sz w:val="24"/>
-          <w:szCs w:val="24"/>
-          <w:lang w:val="es-ES"/>
-        </w:rPr>
-      </w:pPr>
-    </w:p>
-    <w:p>
-      <w:pPr>
-        <w:pStyle w:val="Sinespaciado"/>
-        <w:rPr>
-          <w:rFonts w:ascii="Times New Roman" w:eastAsia="Times New Roman" w:hAnsi="Times New Roman" w:cs="Times New Roman"/>
-          <w:sz w:val="24"/>
-          <w:szCs w:val="24"/>
-          <w:lang w:val="es-ES"/>
-        </w:rPr>
-      </w:pPr>
-      <w:r>
-        <w:rPr>
-          <w:rFonts w:ascii="Times New Roman" w:eastAsia="Times New Roman" w:hAnsi="Times New Roman" w:cs="Times New Roman"/>
-          <w:b/>
-          <w:sz w:val="24"/>
-          <w:szCs w:val="24"/>
-          <w:lang w:val="es-ES"/>
-        </w:rPr>
-        <w:t>Seguro</w:t>
-      </w:r>
-      <w:r>
-        <w:rPr>
-          <w:rFonts w:ascii="Times New Roman" w:eastAsia="Times New Roman" w:hAnsi="Times New Roman" w:cs="Times New Roman"/>
-          <w:sz w:val="24"/>
-          <w:szCs w:val="24"/>
-          <w:lang w:val="es-ES"/>
-        </w:rPr>
-        <w:t xml:space="preserve">, </w:t>
-      </w:r>
-      <w:proofErr w:type="spellStart"/>
-      <w:r>
-        <w:rPr>
-          <w:rFonts w:ascii="Times New Roman" w:eastAsia="Times New Roman" w:hAnsi="Times New Roman" w:cs="Times New Roman"/>
-          <w:sz w:val="24"/>
-          <w:szCs w:val="24"/>
-          <w:lang w:val="es-ES"/>
-        </w:rPr>
-        <w:t>ra</w:t>
-      </w:r>
-      <w:proofErr w:type="spellEnd"/>
-      <w:r>
-        <w:rPr>
-          <w:rFonts w:ascii="Times New Roman" w:eastAsia="Times New Roman" w:hAnsi="Times New Roman" w:cs="Times New Roman"/>
-          <w:sz w:val="24"/>
-          <w:szCs w:val="24"/>
-          <w:lang w:val="es-ES"/>
-        </w:rPr>
-        <w:t xml:space="preserve"> </w:t>
-      </w:r>
-      <w:r>
-        <w:rPr>
-          <w:rFonts w:ascii="Times New Roman" w:eastAsia="Times New Roman" w:hAnsi="Times New Roman" w:cs="Times New Roman"/>
-          <w:sz w:val="24"/>
-          <w:szCs w:val="24"/>
-          <w:lang w:val="es-ES"/>
-        </w:rPr>
-        <w:t>(</w:t>
-      </w:r>
-      <w:r>
-        <w:rPr>
-          <w:rFonts w:ascii="Times New Roman" w:eastAsia="Times New Roman" w:hAnsi="Times New Roman" w:cs="Times New Roman"/>
-          <w:sz w:val="24"/>
-          <w:szCs w:val="24"/>
-          <w:lang w:val="es-ES"/>
-        </w:rPr>
-        <w:t xml:space="preserve">Del lat. </w:t>
-      </w:r>
-      <w:proofErr w:type="spellStart"/>
-      <w:r>
-        <w:rPr>
-          <w:rFonts w:ascii="Times New Roman" w:eastAsia="Times New Roman" w:hAnsi="Times New Roman" w:cs="Times New Roman"/>
-          <w:i/>
-          <w:iCs/>
-          <w:sz w:val="24"/>
-          <w:szCs w:val="24"/>
-          <w:lang w:val="es-ES"/>
-        </w:rPr>
-        <w:t>Secūrus</w:t>
-      </w:r>
-      <w:proofErr w:type="spellEnd"/>
-      <w:r>
-        <w:rPr>
-          <w:rFonts w:ascii="Times New Roman" w:eastAsia="Times New Roman" w:hAnsi="Times New Roman" w:cs="Times New Roman"/>
-          <w:i/>
-          <w:iCs/>
-          <w:sz w:val="24"/>
-          <w:szCs w:val="24"/>
-          <w:lang w:val="es-ES"/>
-        </w:rPr>
-        <w:t>)</w:t>
-      </w:r>
-    </w:p>
-    <w:p>
-      <w:pPr>
-        <w:pStyle w:val="Sinespaciado"/>
-        <w:numPr>
-          <w:ilvl w:val="0"/>
-          <w:numId w:val="7"/>
-        </w:numPr>
-        <w:rPr>
-          <w:rFonts w:ascii="Times New Roman" w:eastAsia="Times New Roman" w:hAnsi="Times New Roman" w:cs="Times New Roman"/>
-          <w:sz w:val="24"/>
-          <w:szCs w:val="24"/>
-          <w:lang w:val="es-ES"/>
-        </w:rPr>
-      </w:pPr>
-      <w:proofErr w:type="spellStart"/>
-      <w:r>
-        <w:rPr>
-          <w:rFonts w:ascii="Times New Roman" w:eastAsia="Times New Roman" w:hAnsi="Times New Roman" w:cs="Times New Roman"/>
-          <w:sz w:val="24"/>
-          <w:szCs w:val="24"/>
-          <w:lang w:val="es-ES"/>
-        </w:rPr>
-        <w:t>adj</w:t>
-      </w:r>
-      <w:proofErr w:type="spellEnd"/>
-      <w:r>
-        <w:rPr>
-          <w:rFonts w:ascii="Times New Roman" w:eastAsia="Times New Roman" w:hAnsi="Times New Roman" w:cs="Times New Roman"/>
-          <w:sz w:val="24"/>
-          <w:szCs w:val="24"/>
-          <w:lang w:val="es-ES"/>
-        </w:rPr>
-        <w:t xml:space="preserve">. Libre y </w:t>
-      </w:r>
-      <w:proofErr w:type="gramStart"/>
-      <w:r>
-        <w:rPr>
-          <w:rFonts w:ascii="Times New Roman" w:eastAsia="Times New Roman" w:hAnsi="Times New Roman" w:cs="Times New Roman"/>
-          <w:sz w:val="24"/>
-          <w:szCs w:val="24"/>
-          <w:lang w:val="es-ES"/>
-        </w:rPr>
-        <w:t>exento</w:t>
-      </w:r>
-      <w:proofErr w:type="gramEnd"/>
-      <w:r>
-        <w:rPr>
-          <w:rFonts w:ascii="Times New Roman" w:eastAsia="Times New Roman" w:hAnsi="Times New Roman" w:cs="Times New Roman"/>
-          <w:sz w:val="24"/>
-          <w:szCs w:val="24"/>
-          <w:lang w:val="es-ES"/>
-        </w:rPr>
-        <w:t xml:space="preserve"> de riesgo.</w:t>
-      </w:r>
-    </w:p>
-    <w:p>
-      <w:pPr>
-        <w:pStyle w:val="Sinespaciado"/>
-        <w:numPr>
-          <w:ilvl w:val="0"/>
-          <w:numId w:val="7"/>
-        </w:numPr>
-        <w:rPr>
-          <w:rFonts w:ascii="Times New Roman" w:eastAsia="Times New Roman" w:hAnsi="Times New Roman" w:cs="Times New Roman"/>
-          <w:sz w:val="24"/>
-          <w:szCs w:val="24"/>
-          <w:lang w:val="es-ES"/>
-        </w:rPr>
-      </w:pPr>
-      <w:proofErr w:type="spellStart"/>
-      <w:r>
-        <w:rPr>
-          <w:rFonts w:ascii="Times New Roman" w:eastAsia="Times New Roman" w:hAnsi="Times New Roman" w:cs="Times New Roman"/>
-          <w:sz w:val="24"/>
-          <w:szCs w:val="24"/>
-          <w:lang w:val="es-ES"/>
-        </w:rPr>
-        <w:t>adj</w:t>
-      </w:r>
-      <w:proofErr w:type="spellEnd"/>
-      <w:r>
-        <w:rPr>
-          <w:rFonts w:ascii="Times New Roman" w:eastAsia="Times New Roman" w:hAnsi="Times New Roman" w:cs="Times New Roman"/>
-          <w:sz w:val="24"/>
-          <w:szCs w:val="24"/>
-          <w:lang w:val="es-ES"/>
-        </w:rPr>
-        <w:t>. Que no falla o que ofrece confianza.</w:t>
-      </w:r>
-    </w:p>
-    <w:p>
-      <w:pPr>
-        <w:pStyle w:val="Sinespaciado"/>
-        <w:numPr>
-          <w:ilvl w:val="0"/>
-          <w:numId w:val="7"/>
-        </w:numPr>
-        <w:rPr>
-          <w:rFonts w:ascii="Times New Roman" w:eastAsia="Times New Roman" w:hAnsi="Times New Roman" w:cs="Times New Roman"/>
-          <w:sz w:val="24"/>
-          <w:szCs w:val="24"/>
-          <w:lang w:val="es-ES"/>
-        </w:rPr>
-      </w:pPr>
-      <w:r>
-        <w:rPr>
-          <w:rFonts w:ascii="Times New Roman" w:eastAsia="Times New Roman" w:hAnsi="Times New Roman" w:cs="Times New Roman"/>
-          <w:sz w:val="24"/>
-          <w:szCs w:val="24"/>
-          <w:lang w:val="es-ES"/>
-        </w:rPr>
-        <w:t>m. Seguridad, certeza, confianza.</w:t>
-      </w:r>
-    </w:p>
-    <w:p>
-      <w:pPr>
-        <w:pStyle w:val="Sinespaciado"/>
-        <w:numPr>
-          <w:ilvl w:val="0"/>
-          <w:numId w:val="7"/>
-        </w:numPr>
-        <w:rPr>
-          <w:rFonts w:ascii="Times New Roman" w:eastAsia="Times New Roman" w:hAnsi="Times New Roman" w:cs="Times New Roman"/>
-          <w:sz w:val="24"/>
-          <w:szCs w:val="24"/>
-          <w:lang w:val="es-ES"/>
-        </w:rPr>
-      </w:pPr>
-      <w:r>
-        <w:rPr>
-          <w:rFonts w:ascii="Times New Roman" w:eastAsia="Times New Roman" w:hAnsi="Times New Roman" w:cs="Times New Roman"/>
-          <w:sz w:val="24"/>
-          <w:szCs w:val="24"/>
-          <w:lang w:val="es-ES"/>
-        </w:rPr>
-        <w:t>m. Lugar o sitio libre de todo peligro.</w:t>
-      </w:r>
     </w:p>
     <w:p>
       <w:pPr>
@@ -2368,7 +1998,7 @@
     </w:p>
     <w:p>
       <w:pPr>
-        <w:pStyle w:val="Ttulo2"/>
+        <w:pStyle w:val="Heading2"/>
       </w:pPr>
       <w:bookmarkStart w:id="3" w:name="_Toc534502235"/>
       <w:r>
@@ -2384,12 +2014,25 @@
         <w:t xml:space="preserve">En este documento se describirán </w:t>
       </w:r>
       <w:r>
-        <w:t xml:space="preserve">medidas para mantener la disponibilidad, integridad y privacidad de toda la organización, para ello se definirán las responsabilidades de la pirámide (desde los mandos a los usuarios finales). </w:t>
-      </w:r>
-    </w:p>
-    <w:p>
-      <w:r>
-        <w:t xml:space="preserve">Con el fin de tener un control toda la organización, la principal regla es que exista un marco normativo, y se documente todos los procedimientos </w:t>
+        <w:t>medidas para mantener la disponibilidad, integridad y privacidad de toda la organización, para ello se definirán las responsabilidades de la pirámide (desde los mandos a los usuarios finale</w:t>
+      </w:r>
+      <w:r>
+        <w:t>s) c</w:t>
+      </w:r>
+      <w:r>
+        <w:t xml:space="preserve">on el fin de tener un control </w:t>
+      </w:r>
+      <w:r>
+        <w:t xml:space="preserve">sobre </w:t>
+      </w:r>
+      <w:r>
+        <w:t>toda la organización, la principal regla es que exista un marco normativo, y se documente</w:t>
+      </w:r>
+      <w:r>
+        <w:t>n</w:t>
+      </w:r>
+      <w:r>
+        <w:t xml:space="preserve"> todos los procedimientos </w:t>
       </w:r>
       <w:r>
         <w:t>e</w:t>
@@ -2407,7 +2050,7 @@
     <w:p/>
     <w:p>
       <w:pPr>
-        <w:pStyle w:val="Ttulo2"/>
+        <w:pStyle w:val="Heading2"/>
       </w:pPr>
       <w:bookmarkStart w:id="4" w:name="_Toc534502236"/>
       <w:r>
@@ -2431,7 +2074,6 @@
     </w:p>
     <w:p>
       <w:r>
-        <w:lastRenderedPageBreak/>
         <w:t xml:space="preserve">Las políticas deberán ser aprobadas por la dirección de la organización, toda modificación de normativa, </w:t>
       </w:r>
       <w:r>
@@ -2450,10 +2092,11 @@
     </w:p>
     <w:p>
       <w:pPr>
-        <w:pStyle w:val="Ttulo2"/>
+        <w:pStyle w:val="Heading2"/>
       </w:pPr>
       <w:bookmarkStart w:id="5" w:name="_Toc534502237"/>
       <w:r>
+        <w:lastRenderedPageBreak/>
         <w:t xml:space="preserve">Funciones de </w:t>
       </w:r>
       <w:r>
@@ -2473,7 +2116,7 @@
     </w:p>
     <w:p>
       <w:pPr>
-        <w:pStyle w:val="Prrafodelista"/>
+        <w:pStyle w:val="ListParagraph"/>
         <w:numPr>
           <w:ilvl w:val="0"/>
           <w:numId w:val="8"/>
@@ -2485,7 +2128,7 @@
     </w:p>
     <w:p>
       <w:pPr>
-        <w:pStyle w:val="Prrafodelista"/>
+        <w:pStyle w:val="ListParagraph"/>
         <w:numPr>
           <w:ilvl w:val="0"/>
           <w:numId w:val="8"/>
@@ -2497,7 +2140,7 @@
     </w:p>
     <w:p>
       <w:pPr>
-        <w:pStyle w:val="Prrafodelista"/>
+        <w:pStyle w:val="ListParagraph"/>
         <w:numPr>
           <w:ilvl w:val="0"/>
           <w:numId w:val="8"/>
@@ -2509,7 +2152,7 @@
     </w:p>
     <w:p>
       <w:pPr>
-        <w:pStyle w:val="Prrafodelista"/>
+        <w:pStyle w:val="ListParagraph"/>
         <w:numPr>
           <w:ilvl w:val="0"/>
           <w:numId w:val="8"/>
@@ -2534,33 +2177,23 @@
     </w:p>
     <w:p>
       <w:pPr>
-        <w:pStyle w:val="Ttulo2"/>
+        <w:pStyle w:val="Heading2"/>
       </w:pPr>
       <w:bookmarkStart w:id="6" w:name="_Toc534502238"/>
       <w:r>
-        <w:t xml:space="preserve">Funciones de Tecnologías de la </w:t>
-      </w:r>
-      <w:proofErr w:type="gramStart"/>
-      <w:r>
-        <w:t>Información(</w:t>
-      </w:r>
-      <w:proofErr w:type="gramEnd"/>
-      <w:r>
-        <w:t>TI)</w:t>
+        <w:t>Funciones de Tecnologías de la Información(TI)</w:t>
       </w:r>
       <w:bookmarkEnd w:id="6"/>
     </w:p>
     <w:p>
-      <w:commentRangeStart w:id="7"/>
-      <w:r>
-        <w:t>La responsabilidad de TI es mantener las gerencias, mandos, directores de las nuevas tecnologías, asegurar que las políticas de seguridad sean las adecuadas y estén actualizadas.</w:t>
-      </w:r>
-      <w:commentRangeEnd w:id="7"/>
-      <w:r>
-        <w:rPr>
-          <w:rStyle w:val="Refdecomentario"/>
-        </w:rPr>
-        <w:commentReference w:id="7"/>
+      <w:r>
+        <w:t>La responsabilidad de TI es mantener las gerencias, mandos, directores</w:t>
+      </w:r>
+      <w:r>
+        <w:t xml:space="preserve"> informados</w:t>
+      </w:r>
+      <w:r>
+        <w:t xml:space="preserve"> de las nuevas tecnologías, asegurar que las políticas de seguridad sean las adecuadas y estén actualizadas.</w:t>
       </w:r>
     </w:p>
     <w:p>
@@ -2570,7 +2203,7 @@
     </w:p>
     <w:p>
       <w:pPr>
-        <w:pStyle w:val="Prrafodelista"/>
+        <w:pStyle w:val="ListParagraph"/>
         <w:numPr>
           <w:ilvl w:val="0"/>
           <w:numId w:val="9"/>
@@ -2582,7 +2215,7 @@
     </w:p>
     <w:p>
       <w:pPr>
-        <w:pStyle w:val="Prrafodelista"/>
+        <w:pStyle w:val="ListParagraph"/>
         <w:numPr>
           <w:ilvl w:val="0"/>
           <w:numId w:val="9"/>
@@ -2594,7 +2227,7 @@
     </w:p>
     <w:p>
       <w:pPr>
-        <w:pStyle w:val="Prrafodelista"/>
+        <w:pStyle w:val="ListParagraph"/>
         <w:numPr>
           <w:ilvl w:val="0"/>
           <w:numId w:val="9"/>
@@ -2606,7 +2239,7 @@
     </w:p>
     <w:p>
       <w:pPr>
-        <w:pStyle w:val="Prrafodelista"/>
+        <w:pStyle w:val="ListParagraph"/>
         <w:numPr>
           <w:ilvl w:val="0"/>
           <w:numId w:val="9"/>
@@ -2618,7 +2251,7 @@
     </w:p>
     <w:p>
       <w:pPr>
-        <w:pStyle w:val="Prrafodelista"/>
+        <w:pStyle w:val="ListParagraph"/>
         <w:numPr>
           <w:ilvl w:val="0"/>
           <w:numId w:val="9"/>
@@ -2630,7 +2263,7 @@
     </w:p>
     <w:p>
       <w:pPr>
-        <w:pStyle w:val="Prrafodelista"/>
+        <w:pStyle w:val="ListParagraph"/>
         <w:numPr>
           <w:ilvl w:val="0"/>
           <w:numId w:val="9"/>
@@ -2642,27 +2275,19 @@
     </w:p>
     <w:p>
       <w:pPr>
-        <w:pStyle w:val="Prrafodelista"/>
+        <w:pStyle w:val="ListParagraph"/>
         <w:numPr>
           <w:ilvl w:val="0"/>
           <w:numId w:val="9"/>
         </w:numPr>
       </w:pPr>
       <w:r>
-        <w:t xml:space="preserve">Reportar a la dirección las violaciones a </w:t>
-      </w:r>
-      <w:proofErr w:type="gramStart"/>
-      <w:r>
-        <w:t>los</w:t>
-      </w:r>
-      <w:proofErr w:type="gramEnd"/>
-      <w:r>
-        <w:t xml:space="preserve"> normas y políticas.</w:t>
-      </w:r>
-    </w:p>
-    <w:p>
-      <w:pPr>
-        <w:pStyle w:val="Prrafodelista"/>
+        <w:t>Reportar a la dirección las violaciones a los normas y políticas.</w:t>
+      </w:r>
+    </w:p>
+    <w:p>
+      <w:pPr>
+        <w:pStyle w:val="ListParagraph"/>
         <w:numPr>
           <w:ilvl w:val="0"/>
           <w:numId w:val="9"/>
@@ -2674,7 +2299,7 @@
     </w:p>
     <w:p>
       <w:pPr>
-        <w:pStyle w:val="Prrafodelista"/>
+        <w:pStyle w:val="ListParagraph"/>
         <w:numPr>
           <w:ilvl w:val="0"/>
           <w:numId w:val="9"/>
@@ -2686,7 +2311,7 @@
     </w:p>
     <w:p>
       <w:pPr>
-        <w:pStyle w:val="Prrafodelista"/>
+        <w:pStyle w:val="ListParagraph"/>
         <w:numPr>
           <w:ilvl w:val="0"/>
           <w:numId w:val="9"/>
@@ -2698,7 +2323,7 @@
     </w:p>
     <w:p>
       <w:pPr>
-        <w:pStyle w:val="Prrafodelista"/>
+        <w:pStyle w:val="ListParagraph"/>
         <w:numPr>
           <w:ilvl w:val="0"/>
           <w:numId w:val="9"/>
@@ -2710,7 +2335,7 @@
     </w:p>
     <w:p>
       <w:pPr>
-        <w:pStyle w:val="Prrafodelista"/>
+        <w:pStyle w:val="ListParagraph"/>
         <w:numPr>
           <w:ilvl w:val="0"/>
           <w:numId w:val="9"/>
@@ -2728,7 +2353,7 @@
     </w:p>
     <w:p>
       <w:pPr>
-        <w:pStyle w:val="Prrafodelista"/>
+        <w:pStyle w:val="ListParagraph"/>
         <w:numPr>
           <w:ilvl w:val="0"/>
           <w:numId w:val="9"/>
@@ -2740,142 +2365,138 @@
     </w:p>
     <w:p>
       <w:pPr>
-        <w:pStyle w:val="Prrafodelista"/>
+        <w:pStyle w:val="ListParagraph"/>
         <w:numPr>
           <w:ilvl w:val="0"/>
           <w:numId w:val="9"/>
         </w:numPr>
       </w:pPr>
-      <w:commentRangeStart w:id="8"/>
       <w:r>
         <w:t>Generar respaldos de la información.</w:t>
       </w:r>
-      <w:commentRangeEnd w:id="8"/>
-      <w:r>
-        <w:rPr>
-          <w:rStyle w:val="Refdecomentario"/>
-        </w:rPr>
-        <w:commentReference w:id="8"/>
-      </w:r>
-    </w:p>
-    <w:p>
-      <w:pPr>
-        <w:pStyle w:val="Prrafodelista"/>
-      </w:pPr>
-    </w:p>
-    <w:p>
-      <w:pPr>
-        <w:pStyle w:val="Prrafodelista"/>
-      </w:pPr>
-    </w:p>
-    <w:p>
-      <w:pPr>
-        <w:pStyle w:val="Prrafodelista"/>
-      </w:pPr>
-    </w:p>
-    <w:p>
-      <w:pPr>
-        <w:pStyle w:val="Ttulo2"/>
-      </w:pPr>
-      <w:bookmarkStart w:id="9" w:name="_Toc534502239"/>
-      <w:r>
-        <w:t xml:space="preserve">Funciones de </w:t>
-      </w:r>
-      <w:r>
-        <w:t>usuarios</w:t>
-      </w:r>
-      <w:bookmarkEnd w:id="9"/>
-    </w:p>
-    <w:p>
-      <w:r>
-        <w:t xml:space="preserve">Los usuarios es el último escalón de la pirámide de la organización, son ellos quienes usan los sistemas de la organización, dependen del área de TI para poder procesar la información. </w:t>
-      </w:r>
-    </w:p>
-    <w:p>
-      <w:r>
-        <w:lastRenderedPageBreak/>
-        <w:t>Entre las funciones están:</w:t>
-      </w:r>
-    </w:p>
-    <w:p>
-      <w:pPr>
-        <w:pStyle w:val="Prrafodelista"/>
+    </w:p>
+    <w:p>
+      <w:pPr>
+        <w:pStyle w:val="ListParagraph"/>
         <w:numPr>
           <w:ilvl w:val="0"/>
           <w:numId w:val="9"/>
         </w:numPr>
       </w:pPr>
       <w:r>
-        <w:t>Reportar incidentes en HW y SO de sus estaciones de trabajo.</w:t>
-      </w:r>
-    </w:p>
-    <w:p>
-      <w:pPr>
-        <w:pStyle w:val="Prrafodelista"/>
+        <w:t>Capacitación de los empleados.</w:t>
+      </w:r>
+    </w:p>
+    <w:p>
+      <w:pPr>
+        <w:pStyle w:val="ListParagraph"/>
+      </w:pPr>
+    </w:p>
+    <w:p>
+      <w:pPr>
+        <w:pStyle w:val="ListParagraph"/>
+      </w:pPr>
+    </w:p>
+    <w:p>
+      <w:pPr>
+        <w:pStyle w:val="ListParagraph"/>
+      </w:pPr>
+    </w:p>
+    <w:p>
+      <w:pPr>
+        <w:pStyle w:val="Heading2"/>
+      </w:pPr>
+      <w:bookmarkStart w:id="7" w:name="_Toc534502239"/>
+      <w:r>
+        <w:t xml:space="preserve">Funciones de </w:t>
+      </w:r>
+      <w:r>
+        <w:t>usuarios</w:t>
+      </w:r>
+      <w:bookmarkEnd w:id="7"/>
+    </w:p>
+    <w:p>
+      <w:r>
+        <w:t xml:space="preserve">Los usuarios es el último escalón de la pirámide de la organización, son ellos quienes usan los sistemas de la organización, dependen del área de TI para poder procesar la información. </w:t>
+      </w:r>
+    </w:p>
+    <w:p>
+      <w:r>
+        <w:t>Entre las funciones están:</w:t>
+      </w:r>
+    </w:p>
+    <w:p>
+      <w:pPr>
+        <w:pStyle w:val="ListParagraph"/>
         <w:numPr>
           <w:ilvl w:val="0"/>
           <w:numId w:val="9"/>
         </w:numPr>
       </w:pPr>
       <w:r>
-        <w:t>Cumplir con las políticas de seguridad.</w:t>
-      </w:r>
-    </w:p>
-    <w:p>
-      <w:pPr>
-        <w:pStyle w:val="Prrafodelista"/>
+        <w:t>Reportar incidentes en HW y SO de sus estaciones de trabajo.</w:t>
+      </w:r>
+    </w:p>
+    <w:p>
+      <w:pPr>
+        <w:pStyle w:val="ListParagraph"/>
         <w:numPr>
           <w:ilvl w:val="0"/>
           <w:numId w:val="9"/>
         </w:numPr>
       </w:pPr>
       <w:r>
-        <w:t>Uso responsable de HW y SO.</w:t>
-      </w:r>
-    </w:p>
-    <w:p>
-      <w:pPr>
-        <w:pStyle w:val="Prrafodelista"/>
+        <w:t>Cumplir con las políticas de seguridad.</w:t>
+      </w:r>
+    </w:p>
+    <w:p>
+      <w:pPr>
+        <w:pStyle w:val="ListParagraph"/>
         <w:numPr>
           <w:ilvl w:val="0"/>
           <w:numId w:val="9"/>
         </w:numPr>
       </w:pPr>
       <w:r>
-        <w:t>Uso del HW  y SO con fines laborales.</w:t>
-      </w:r>
-    </w:p>
-    <w:p>
-      <w:pPr>
-        <w:pStyle w:val="Prrafodelista"/>
+        <w:t>Uso responsable de HW y SO.</w:t>
+      </w:r>
+    </w:p>
+    <w:p>
+      <w:pPr>
+        <w:pStyle w:val="ListParagraph"/>
         <w:numPr>
           <w:ilvl w:val="0"/>
           <w:numId w:val="9"/>
         </w:numPr>
       </w:pPr>
       <w:r>
-        <w:t>Cada usuario deberá ser responsable del uso de su credencial en la organización.</w:t>
-      </w:r>
-    </w:p>
-    <w:p>
-      <w:pPr>
-        <w:pStyle w:val="Prrafodelista"/>
+        <w:lastRenderedPageBreak/>
+        <w:t>Uso del HW  y SO con fines laborales.</w:t>
+      </w:r>
+    </w:p>
+    <w:p>
+      <w:pPr>
+        <w:pStyle w:val="ListParagraph"/>
         <w:numPr>
           <w:ilvl w:val="0"/>
           <w:numId w:val="9"/>
         </w:numPr>
       </w:pPr>
-      <w:commentRangeStart w:id="10"/>
+      <w:r>
+        <w:t>Cada usuario deberá ser responsable del uso de su credencial en la organización.</w:t>
+      </w:r>
+    </w:p>
+    <w:p>
+      <w:pPr>
+        <w:pStyle w:val="ListParagraph"/>
+        <w:numPr>
+          <w:ilvl w:val="0"/>
+          <w:numId w:val="9"/>
+        </w:numPr>
+      </w:pPr>
       <w:r>
         <w:t>Dispositivos que inserta en los equipos</w:t>
       </w:r>
-      <w:commentRangeEnd w:id="10"/>
-      <w:r>
-        <w:rPr>
-          <w:rStyle w:val="Refdecomentario"/>
-        </w:rPr>
-        <w:commentReference w:id="10"/>
-      </w:r>
     </w:p>
     <w:p>
       <w:r>
@@ -2885,13 +2506,13 @@
     <w:p/>
     <w:p>
       <w:pPr>
-        <w:pStyle w:val="Ttulo2"/>
-      </w:pPr>
-      <w:bookmarkStart w:id="11" w:name="_Toc534502240"/>
+        <w:pStyle w:val="Heading2"/>
+      </w:pPr>
+      <w:bookmarkStart w:id="8" w:name="_Toc534502240"/>
       <w:r>
         <w:t>Capacitaciones</w:t>
       </w:r>
-      <w:bookmarkEnd w:id="11"/>
+      <w:bookmarkEnd w:id="8"/>
     </w:p>
     <w:p>
       <w:r>
@@ -2914,17 +2535,23 @@
     <w:p/>
     <w:p>
       <w:pPr>
-        <w:pStyle w:val="Ttulo2"/>
-      </w:pPr>
-      <w:bookmarkStart w:id="12" w:name="_Toc534502241"/>
+        <w:pStyle w:val="Heading2"/>
+      </w:pPr>
+      <w:bookmarkStart w:id="9" w:name="_Toc534502241"/>
       <w:r>
         <w:t>Incidentes</w:t>
       </w:r>
-      <w:bookmarkEnd w:id="12"/>
-    </w:p>
-    <w:p>
-      <w:r>
-        <w:t xml:space="preserve">Todos los usuarios y o personal de la organización deberá reportar los incidentes al departamento de Tecnologías de la información. </w:t>
+      <w:bookmarkEnd w:id="9"/>
+    </w:p>
+    <w:p>
+      <w:r>
+        <w:t>T</w:t>
+      </w:r>
+      <w:r>
+        <w:t>odos los usuarios y/</w:t>
+      </w:r>
+      <w:r>
+        <w:t xml:space="preserve">o personal de la organización deberá reportar los incidentes al departamento de Tecnologías de la información. </w:t>
       </w:r>
     </w:p>
     <w:p>
@@ -2934,28 +2561,40 @@
     </w:p>
     <w:p>
       <w:r>
-        <w:t>Los incidentes medios o bajos de resuelven sin necesidad de informar a la dirección.</w:t>
+        <w:t xml:space="preserve">Los incidentes </w:t>
+      </w:r>
+      <w:r>
+        <w:t>de nivel medio o bajo</w:t>
+      </w:r>
+      <w:r>
+        <w:t xml:space="preserve"> de resuelven sin necesidad de informar a la dirección.</w:t>
       </w:r>
     </w:p>
     <w:p/>
     <w:p/>
     <w:p>
       <w:pPr>
-        <w:pStyle w:val="Ttulo2"/>
-      </w:pPr>
-      <w:bookmarkStart w:id="13" w:name="_Toc534502242"/>
+        <w:pStyle w:val="Heading2"/>
+      </w:pPr>
+      <w:bookmarkStart w:id="10" w:name="_Toc534502242"/>
       <w:r>
         <w:t xml:space="preserve">Políticas de </w:t>
       </w:r>
       <w:r>
         <w:t>Seguridad Física.</w:t>
       </w:r>
-      <w:bookmarkEnd w:id="13"/>
+      <w:bookmarkEnd w:id="10"/>
     </w:p>
     <w:p/>
     <w:p>
       <w:r>
-        <w:t>La política contempla políticas para la seguridad física de los equipos o dispositivos y edilicia.</w:t>
+        <w:t>La política contempla políticas para la seguridad física de los e</w:t>
+      </w:r>
+      <w:r>
+        <w:t>quipos o dispositivos</w:t>
+      </w:r>
+      <w:r>
+        <w:t>.</w:t>
       </w:r>
     </w:p>
     <w:p>
@@ -2974,15 +2613,7 @@
     </w:p>
     <w:p>
       <w:r>
-        <w:t>Las personas que formen parte del activo tendrán acceso al predio por la zona de empleados, deberán registrar su entrada y salida (validación biométrica, tarjetas, etc.). El acceso a las zonas restringidas (</w:t>
-      </w:r>
-      <w:proofErr w:type="spellStart"/>
-      <w:r>
-        <w:t>Datacenters</w:t>
-      </w:r>
-      <w:proofErr w:type="spellEnd"/>
-      <w:r>
-        <w:t xml:space="preserve">, etc.) por toda persona ajena al </w:t>
+        <w:t xml:space="preserve">Las personas que formen parte del activo tendrán acceso al predio por la zona de empleados, deberán registrar su entrada y salida (validación biométrica, tarjetas, etc.). El acceso a las zonas restringidas (Datacenters, etc.) por toda persona ajena al </w:t>
       </w:r>
       <w:r>
         <w:t>área deberá</w:t>
@@ -3010,13 +2641,12 @@
     </w:p>
     <w:p>
       <w:r>
-        <w:lastRenderedPageBreak/>
         <w:t xml:space="preserve">Los objetivos de la seguridad física: </w:t>
       </w:r>
     </w:p>
     <w:p>
       <w:pPr>
-        <w:pStyle w:val="Prrafodelista"/>
+        <w:pStyle w:val="ListParagraph"/>
         <w:numPr>
           <w:ilvl w:val="0"/>
           <w:numId w:val="16"/>
@@ -3026,20 +2656,15 @@
         <w:jc w:val="both"/>
       </w:pPr>
       <w:r>
-        <w:t xml:space="preserve">Proteger los activos del T.I de los riesgos de desastres naturales y/o </w:t>
-      </w:r>
-      <w:proofErr w:type="gramStart"/>
-      <w:r>
-        <w:t>actos accidentales</w:t>
-      </w:r>
-      <w:proofErr w:type="gramEnd"/>
-      <w:r>
-        <w:t xml:space="preserve"> o mal intencionados. </w:t>
-      </w:r>
-    </w:p>
-    <w:p>
-      <w:pPr>
-        <w:pStyle w:val="Prrafodelista"/>
+        <w:t>Proteger los activos del IT</w:t>
+      </w:r>
+      <w:r>
+        <w:t xml:space="preserve"> de los riesgos de desastres naturales y/o actos accidentales o mal intencionados. </w:t>
+      </w:r>
+    </w:p>
+    <w:p>
+      <w:pPr>
+        <w:pStyle w:val="ListParagraph"/>
         <w:numPr>
           <w:ilvl w:val="0"/>
           <w:numId w:val="16"/>
@@ -3049,12 +2674,13 @@
         <w:jc w:val="both"/>
       </w:pPr>
       <w:r>
+        <w:lastRenderedPageBreak/>
         <w:t xml:space="preserve">Minimizar la pérdida de información y garantizar la recuperación de la misma. </w:t>
       </w:r>
     </w:p>
     <w:p>
       <w:pPr>
-        <w:pStyle w:val="Prrafodelista"/>
+        <w:pStyle w:val="ListParagraph"/>
         <w:numPr>
           <w:ilvl w:val="0"/>
           <w:numId w:val="16"/>
@@ -3075,7 +2701,7 @@
     </w:p>
     <w:p>
       <w:pPr>
-        <w:pStyle w:val="Prrafodelista"/>
+        <w:pStyle w:val="ListParagraph"/>
         <w:numPr>
           <w:ilvl w:val="0"/>
           <w:numId w:val="10"/>
@@ -3087,7 +2713,7 @@
     </w:p>
     <w:p>
       <w:pPr>
-        <w:pStyle w:val="Prrafodelista"/>
+        <w:pStyle w:val="ListParagraph"/>
         <w:numPr>
           <w:ilvl w:val="0"/>
           <w:numId w:val="10"/>
@@ -3105,7 +2731,7 @@
     </w:p>
     <w:p>
       <w:pPr>
-        <w:pStyle w:val="Prrafodelista"/>
+        <w:pStyle w:val="ListParagraph"/>
         <w:numPr>
           <w:ilvl w:val="0"/>
           <w:numId w:val="10"/>
@@ -3117,7 +2743,7 @@
     </w:p>
     <w:p>
       <w:pPr>
-        <w:pStyle w:val="Prrafodelista"/>
+        <w:pStyle w:val="ListParagraph"/>
         <w:numPr>
           <w:ilvl w:val="0"/>
           <w:numId w:val="10"/>
@@ -3129,7 +2755,7 @@
     </w:p>
     <w:p>
       <w:pPr>
-        <w:pStyle w:val="Prrafodelista"/>
+        <w:pStyle w:val="ListParagraph"/>
         <w:numPr>
           <w:ilvl w:val="0"/>
           <w:numId w:val="10"/>
@@ -3144,67 +2770,49 @@
     </w:p>
     <w:p>
       <w:pPr>
-        <w:pStyle w:val="Prrafodelista"/>
+        <w:pStyle w:val="ListParagraph"/>
         <w:numPr>
           <w:ilvl w:val="0"/>
           <w:numId w:val="10"/>
         </w:numPr>
       </w:pPr>
       <w:r>
-        <w:t xml:space="preserve">Instalaciones eléctricas a de los </w:t>
-      </w:r>
-      <w:proofErr w:type="spellStart"/>
-      <w:r>
-        <w:t>datacenter</w:t>
-      </w:r>
-      <w:proofErr w:type="spellEnd"/>
-      <w:r>
-        <w:t xml:space="preserve"> con sistema de descarga a tierra independiente.</w:t>
-      </w:r>
-    </w:p>
-    <w:p>
-      <w:pPr>
-        <w:pStyle w:val="Prrafodelista"/>
+        <w:t>Instalaciones eléctricas a de los datacenter con sistema de descarga a tierra independiente.</w:t>
+      </w:r>
+    </w:p>
+    <w:p>
+      <w:pPr>
+        <w:pStyle w:val="ListParagraph"/>
         <w:numPr>
           <w:ilvl w:val="0"/>
           <w:numId w:val="10"/>
         </w:numPr>
       </w:pPr>
       <w:r>
-        <w:t xml:space="preserve">Mantenimiento periódico de </w:t>
-      </w:r>
-      <w:proofErr w:type="spellStart"/>
-      <w:r>
-        <w:t>datacenter</w:t>
-      </w:r>
-      <w:proofErr w:type="spellEnd"/>
-      <w:r>
-        <w:t xml:space="preserve"> y sistemas de respaldo de sistema de emergencia. </w:t>
-      </w:r>
-    </w:p>
-    <w:p>
-      <w:pPr>
-        <w:pStyle w:val="Prrafodelista"/>
+        <w:t>Mantenimiento periódico de</w:t>
+      </w:r>
+      <w:r>
+        <w:t>l</w:t>
+      </w:r>
+      <w:r>
+        <w:t xml:space="preserve"> datacenter y sistemas de respaldo de sistema de emergencia. </w:t>
+      </w:r>
+    </w:p>
+    <w:p>
+      <w:pPr>
+        <w:pStyle w:val="ListParagraph"/>
         <w:numPr>
           <w:ilvl w:val="0"/>
           <w:numId w:val="10"/>
         </w:numPr>
       </w:pPr>
       <w:r>
-        <w:t xml:space="preserve">Refrigeración y sistema de ventilación independiente para los </w:t>
-      </w:r>
-      <w:proofErr w:type="spellStart"/>
-      <w:r>
-        <w:t>datacenter</w:t>
-      </w:r>
-      <w:proofErr w:type="spellEnd"/>
-      <w:r>
-        <w:t xml:space="preserve"> del resto de la estructura edilicia.</w:t>
-      </w:r>
-    </w:p>
-    <w:p>
-      <w:pPr>
-        <w:pStyle w:val="Prrafodelista"/>
+        <w:t>Refrigeración y sistema de ventilación independiente para los datacenter del resto de la estructura edilicia.</w:t>
+      </w:r>
+    </w:p>
+    <w:p>
+      <w:pPr>
+        <w:pStyle w:val="ListParagraph"/>
         <w:numPr>
           <w:ilvl w:val="0"/>
           <w:numId w:val="10"/>
@@ -3214,23 +2822,15 @@
         <w:t xml:space="preserve">Sistema de extinción de incendio por gas (extracción de oxígeno) </w:t>
       </w:r>
       <w:r>
-        <w:t xml:space="preserve">para los </w:t>
-      </w:r>
-      <w:proofErr w:type="spellStart"/>
-      <w:r>
-        <w:t>d</w:t>
-      </w:r>
-      <w:r>
-        <w:t>atacenter</w:t>
-      </w:r>
-      <w:proofErr w:type="spellEnd"/>
-      <w:r>
-        <w:t xml:space="preserve"> evitando daños en equipos.</w:t>
-      </w:r>
-    </w:p>
-    <w:p>
-      <w:pPr>
-        <w:pStyle w:val="Prrafodelista"/>
+        <w:t>para los d</w:t>
+      </w:r>
+      <w:r>
+        <w:t>atacenter evitando daños en equipos.</w:t>
+      </w:r>
+    </w:p>
+    <w:p>
+      <w:pPr>
+        <w:pStyle w:val="ListParagraph"/>
         <w:numPr>
           <w:ilvl w:val="0"/>
           <w:numId w:val="10"/>
@@ -3242,27 +2842,45 @@
     </w:p>
     <w:p>
       <w:pPr>
-        <w:pStyle w:val="Prrafodelista"/>
+        <w:pStyle w:val="ListParagraph"/>
         <w:numPr>
           <w:ilvl w:val="0"/>
           <w:numId w:val="10"/>
         </w:numPr>
       </w:pPr>
       <w:r>
-        <w:t xml:space="preserve">Cámara de seguridad en los accesos a cada sector de la empresa, en </w:t>
-      </w:r>
-      <w:proofErr w:type="spellStart"/>
-      <w:r>
-        <w:t>datacenter</w:t>
-      </w:r>
-      <w:proofErr w:type="spellEnd"/>
-      <w:r>
-        <w:t xml:space="preserve"> cámara para monitoreo de toda el área.</w:t>
-      </w:r>
-    </w:p>
-    <w:p>
-      <w:pPr>
-        <w:pStyle w:val="Prrafodelista"/>
+        <w:t>Cámara de seguridad en los accesos a cada sector de la empresa, en</w:t>
+      </w:r>
+      <w:r>
+        <w:t xml:space="preserve"> el</w:t>
+      </w:r>
+      <w:r>
+        <w:t xml:space="preserve"> datacenter </w:t>
+      </w:r>
+      <w:r>
+        <w:t xml:space="preserve">habrá </w:t>
+      </w:r>
+      <w:r>
+        <w:t>cámara</w:t>
+      </w:r>
+      <w:r>
+        <w:t>s</w:t>
+      </w:r>
+      <w:r>
+        <w:t xml:space="preserve"> para</w:t>
+      </w:r>
+      <w:r>
+        <w:t xml:space="preserve"> un</w:t>
+      </w:r>
+      <w:bookmarkStart w:id="11" w:name="_GoBack"/>
+      <w:bookmarkEnd w:id="11"/>
+      <w:r>
+        <w:t xml:space="preserve"> monitoreo de toda el área.</w:t>
+      </w:r>
+    </w:p>
+    <w:p>
+      <w:pPr>
+        <w:pStyle w:val="ListParagraph"/>
         <w:numPr>
           <w:ilvl w:val="0"/>
           <w:numId w:val="10"/>
@@ -3274,44 +2892,31 @@
     </w:p>
     <w:p>
       <w:pPr>
-        <w:pStyle w:val="Prrafodelista"/>
+        <w:pStyle w:val="ListParagraph"/>
         <w:numPr>
           <w:ilvl w:val="0"/>
           <w:numId w:val="10"/>
         </w:numPr>
       </w:pPr>
-      <w:proofErr w:type="spellStart"/>
-      <w:r>
-        <w:t>Datacenter</w:t>
-      </w:r>
-      <w:proofErr w:type="spellEnd"/>
-      <w:r>
-        <w:t xml:space="preserve"> con cerraduras electrónicas para impedir el acceso.</w:t>
-      </w:r>
-    </w:p>
-    <w:p>
-      <w:pPr>
-        <w:pStyle w:val="Prrafodelista"/>
+      <w:r>
+        <w:t>Datacenter con cerraduras electrónicas para impedir el acceso.</w:t>
+      </w:r>
+    </w:p>
+    <w:p>
+      <w:pPr>
+        <w:pStyle w:val="ListParagraph"/>
         <w:numPr>
           <w:ilvl w:val="0"/>
           <w:numId w:val="10"/>
         </w:numPr>
       </w:pPr>
       <w:r>
-        <w:t xml:space="preserve">Rack del </w:t>
-      </w:r>
-      <w:proofErr w:type="spellStart"/>
-      <w:r>
-        <w:t>datacenter</w:t>
-      </w:r>
-      <w:proofErr w:type="spellEnd"/>
-      <w:r>
-        <w:t xml:space="preserve"> con cerraduras.</w:t>
-      </w:r>
-    </w:p>
-    <w:p>
-      <w:pPr>
-        <w:pStyle w:val="Prrafodelista"/>
+        <w:t>Rack del datacenter con cerraduras.</w:t>
+      </w:r>
+    </w:p>
+    <w:p>
+      <w:pPr>
+        <w:pStyle w:val="ListParagraph"/>
         <w:numPr>
           <w:ilvl w:val="0"/>
           <w:numId w:val="10"/>
@@ -3347,17 +2952,116 @@
     </w:p>
     <w:p>
       <w:pPr>
-        <w:pStyle w:val="Prrafodelista"/>
-      </w:pPr>
-    </w:p>
-    <w:p>
-      <w:pPr>
-        <w:pStyle w:val="Ttulo3"/>
-      </w:pPr>
-      <w:bookmarkStart w:id="14" w:name="_Toc534232096"/>
-      <w:bookmarkStart w:id="15" w:name="_Toc534502243"/>
+        <w:pStyle w:val="ListParagraph"/>
+      </w:pPr>
+    </w:p>
+    <w:p>
+      <w:pPr>
+        <w:pStyle w:val="Heading3"/>
+      </w:pPr>
+      <w:bookmarkStart w:id="12" w:name="_Toc534232096"/>
+      <w:bookmarkStart w:id="13" w:name="_Toc534502243"/>
       <w:r>
         <w:t>Seguridad del Cableado</w:t>
+      </w:r>
+      <w:bookmarkEnd w:id="12"/>
+      <w:bookmarkEnd w:id="13"/>
+      <w:r>
+        <w:t xml:space="preserve"> </w:t>
+      </w:r>
+    </w:p>
+    <w:p>
+      <w:r>
+        <w:t>El</w:t>
+      </w:r>
+      <w:r>
+        <w:t xml:space="preserve"> </w:t>
+      </w:r>
+      <w:r>
+        <w:t>cableado</w:t>
+      </w:r>
+      <w:r>
+        <w:t xml:space="preserve"> </w:t>
+      </w:r>
+      <w:r>
+        <w:t>de</w:t>
+      </w:r>
+      <w:r>
+        <w:t xml:space="preserve"> </w:t>
+      </w:r>
+      <w:r>
+        <w:t>red</w:t>
+      </w:r>
+      <w:r>
+        <w:t xml:space="preserve"> </w:t>
+      </w:r>
+      <w:r>
+        <w:t>debe</w:t>
+      </w:r>
+      <w:r>
+        <w:t xml:space="preserve"> </w:t>
+      </w:r>
+      <w:r>
+        <w:t>estar</w:t>
+      </w:r>
+      <w:r>
+        <w:t xml:space="preserve"> </w:t>
+      </w:r>
+      <w:r>
+        <w:t>protegido</w:t>
+      </w:r>
+      <w:r>
+        <w:t xml:space="preserve"> </w:t>
+      </w:r>
+      <w:r>
+        <w:t>por</w:t>
+      </w:r>
+      <w:r>
+        <w:t xml:space="preserve"> </w:t>
+      </w:r>
+      <w:r>
+        <w:t>conductos</w:t>
+      </w:r>
+      <w:r>
+        <w:t xml:space="preserve"> </w:t>
+      </w:r>
+      <w:r>
+        <w:t>como</w:t>
+      </w:r>
+      <w:r>
+        <w:t xml:space="preserve"> </w:t>
+      </w:r>
+      <w:r>
+        <w:t>canaletas</w:t>
+      </w:r>
+      <w:r>
+        <w:t xml:space="preserve"> </w:t>
+      </w:r>
+      <w:r>
+        <w:t xml:space="preserve">y ubicados en lugares que no obstruyan el paso a las personas para evitar daños al cable y que se vean interrumpidos los servicios de red. </w:t>
+      </w:r>
+    </w:p>
+    <w:p>
+      <w:r>
+        <w:t xml:space="preserve">La instalación de cableado eléctrico deberá ser independiente del cableado de </w:t>
+      </w:r>
+      <w:r>
+        <w:t>red para evitar interferencias.</w:t>
+      </w:r>
+    </w:p>
+    <w:p>
+      <w:pPr>
+        <w:pStyle w:val="ListParagraph"/>
+      </w:pPr>
+    </w:p>
+    <w:p>
+      <w:pPr>
+        <w:pStyle w:val="Heading3"/>
+      </w:pPr>
+      <w:bookmarkStart w:id="14" w:name="_Toc534232094"/>
+      <w:bookmarkStart w:id="15" w:name="_Toc534502244"/>
+      <w:r>
+        <w:t>Ubicación y protección de los equipos</w:t>
       </w:r>
       <w:bookmarkEnd w:id="14"/>
       <w:bookmarkEnd w:id="15"/>
@@ -3367,13 +3071,117 @@
     </w:p>
     <w:p>
       <w:r>
-        <w:t>El</w:t>
-      </w:r>
-      <w:r>
-        <w:t xml:space="preserve"> </w:t>
-      </w:r>
-      <w:r>
-        <w:t>cableado</w:t>
+        <w:t>En</w:t>
+      </w:r>
+      <w:r>
+        <w:t xml:space="preserve"> </w:t>
+      </w:r>
+      <w:r>
+        <w:t>cada</w:t>
+      </w:r>
+      <w:r>
+        <w:t xml:space="preserve"> </w:t>
+      </w:r>
+      <w:r>
+        <w:t>departamento</w:t>
+      </w:r>
+      <w:r>
+        <w:t xml:space="preserve"> </w:t>
+      </w:r>
+      <w:r>
+        <w:t>los</w:t>
+      </w:r>
+      <w:r>
+        <w:t xml:space="preserve"> </w:t>
+      </w:r>
+      <w:r>
+        <w:t>equipos</w:t>
+      </w:r>
+      <w:r>
+        <w:t xml:space="preserve"> </w:t>
+      </w:r>
+      <w:r>
+        <w:t>deberán</w:t>
+      </w:r>
+      <w:r>
+        <w:t xml:space="preserve"> </w:t>
+      </w:r>
+      <w:r>
+        <w:t>ser</w:t>
+      </w:r>
+      <w:r>
+        <w:t xml:space="preserve"> </w:t>
+      </w:r>
+      <w:r>
+        <w:t>ubicados</w:t>
+      </w:r>
+      <w:r>
+        <w:t xml:space="preserve"> </w:t>
+      </w:r>
+      <w:r>
+        <w:t>en</w:t>
+      </w:r>
+      <w:r>
+        <w:t xml:space="preserve"> </w:t>
+      </w:r>
+      <w:r>
+        <w:t>lugares</w:t>
+      </w:r>
+      <w:r>
+        <w:t xml:space="preserve"> </w:t>
+      </w:r>
+      <w:r>
+        <w:t>que</w:t>
+      </w:r>
+      <w:r>
+        <w:t xml:space="preserve"> </w:t>
+      </w:r>
+      <w:r>
+        <w:t>no</w:t>
+      </w:r>
+      <w:r>
+        <w:t xml:space="preserve"> sean </w:t>
+      </w:r>
+      <w:r>
+        <w:t>afect</w:t>
+      </w:r>
+      <w:r>
+        <w:t>ados</w:t>
+      </w:r>
+      <w:r>
+        <w:t xml:space="preserve"> por la lluvia, polvo o por robo. </w:t>
+      </w:r>
+    </w:p>
+    <w:p>
+      <w:r>
+        <w:t xml:space="preserve">Se prohibirá </w:t>
+      </w:r>
+      <w:r>
+        <w:t>comer,</w:t>
+      </w:r>
+      <w:r>
+        <w:t xml:space="preserve"> </w:t>
+      </w:r>
+      <w:r>
+        <w:t>beber</w:t>
+      </w:r>
+      <w:r>
+        <w:t xml:space="preserve"> </w:t>
+      </w:r>
+      <w:r>
+        <w:t>o</w:t>
+      </w:r>
+      <w:r>
+        <w:t xml:space="preserve"> </w:t>
+      </w:r>
+      <w:r>
+        <w:t>fumar</w:t>
+      </w:r>
+      <w:r>
+        <w:t xml:space="preserve"> </w:t>
+      </w:r>
+      <w:r>
+        <w:t>cerca</w:t>
       </w:r>
       <w:r>
         <w:t xml:space="preserve"> </w:t>
@@ -3385,25 +3193,391 @@
         <w:t xml:space="preserve"> </w:t>
       </w:r>
       <w:r>
-        <w:t>red</w:t>
-      </w:r>
-      <w:r>
-        <w:t xml:space="preserve"> </w:t>
-      </w:r>
-      <w:r>
-        <w:t>debe</w:t>
-      </w:r>
-      <w:r>
-        <w:t xml:space="preserve"> </w:t>
-      </w:r>
-      <w:r>
-        <w:t>estar</w:t>
-      </w:r>
-      <w:r>
-        <w:t xml:space="preserve"> </w:t>
-      </w:r>
-      <w:r>
-        <w:t>protegido</w:t>
+        <w:t>las instalaciones</w:t>
+      </w:r>
+      <w:r>
+        <w:t xml:space="preserve"> </w:t>
+      </w:r>
+      <w:r>
+        <w:t>de</w:t>
+      </w:r>
+      <w:r>
+        <w:t xml:space="preserve"> </w:t>
+      </w:r>
+      <w:r>
+        <w:t>los</w:t>
+      </w:r>
+      <w:r>
+        <w:t xml:space="preserve"> </w:t>
+      </w:r>
+      <w:r>
+        <w:t>equipos</w:t>
+      </w:r>
+      <w:r>
+        <w:t xml:space="preserve"> d</w:t>
+      </w:r>
+      <w:r>
+        <w:t>e</w:t>
+      </w:r>
+      <w:r>
+        <w:t xml:space="preserve"> </w:t>
+      </w:r>
+      <w:r>
+        <w:t>procesamiento</w:t>
+      </w:r>
+      <w:r>
+        <w:t xml:space="preserve"> </w:t>
+      </w:r>
+      <w:r>
+        <w:t xml:space="preserve">de información. </w:t>
+      </w:r>
+    </w:p>
+    <w:p>
+      <w:pPr>
+        <w:pStyle w:val="ListParagraph"/>
+      </w:pPr>
+    </w:p>
+    <w:p>
+      <w:pPr>
+        <w:pStyle w:val="Heading3"/>
+      </w:pPr>
+      <w:bookmarkStart w:id="16" w:name="_Toc534502245"/>
+      <w:r>
+        <w:lastRenderedPageBreak/>
+        <w:t>Políticas de mantenimientos de equipos</w:t>
+      </w:r>
+      <w:bookmarkEnd w:id="16"/>
+    </w:p>
+    <w:p>
+      <w:r>
+        <w:t>Todos los equipos informáticos tanto de escritorio (Notebook, desktop), servidores y dispositivos móviles tendrán un SO asignado por el área de TI. El área de TI será responsable de actualizar tanto SO como SW. Personal ajeno al área no podrá manipular HW ni SW de los equipos. Solo el área de TI podrá realizar contrataciones de servicios</w:t>
+      </w:r>
+      <w:r>
+        <w:t xml:space="preserve"> de terceros para mantenimiento, la manipulación de equipos por personas ajenas del área de TI será factible de sanción para el usuario responsable del equipo.</w:t>
+      </w:r>
+    </w:p>
+    <w:p>
+      <w:r>
+        <w:t>Los equipos se actualizarán de forma centralizada por los servidores de Actualizaciones.</w:t>
+      </w:r>
+      <w:r>
+        <w:t xml:space="preserve"> </w:t>
+      </w:r>
+    </w:p>
+    <w:p>
+      <w:r>
+        <w:t xml:space="preserve">TI </w:t>
+      </w:r>
+      <w:r>
+        <w:t>estará a cargo del mantenimiento preventivo de los servidores</w:t>
+      </w:r>
+      <w:r>
+        <w:t xml:space="preserve"> </w:t>
+      </w:r>
+      <w:r>
+        <w:t>y</w:t>
+      </w:r>
+      <w:r>
+        <w:t xml:space="preserve"> </w:t>
+      </w:r>
+      <w:r>
+        <w:t>computadoras</w:t>
+      </w:r>
+      <w:r>
+        <w:t xml:space="preserve"> </w:t>
+      </w:r>
+      <w:r>
+        <w:t>personales</w:t>
+      </w:r>
+      <w:r>
+        <w:t xml:space="preserve"> </w:t>
+      </w:r>
+      <w:r>
+        <w:t>además</w:t>
+      </w:r>
+      <w:r>
+        <w:t xml:space="preserve"> </w:t>
+      </w:r>
+      <w:r>
+        <w:t>será</w:t>
+      </w:r>
+      <w:r>
+        <w:t xml:space="preserve"> </w:t>
+      </w:r>
+      <w:r>
+        <w:t>realizado</w:t>
+      </w:r>
+      <w:r>
+        <w:t xml:space="preserve"> cada</w:t>
+      </w:r>
+      <w:r>
+        <w:t xml:space="preserve"> dos meses</w:t>
+      </w:r>
+      <w:r>
+        <w:t xml:space="preserve"> y deberá ser registrado. </w:t>
+      </w:r>
+    </w:p>
+    <w:p>
+      <w:r>
+        <w:t>Cualquier</w:t>
+      </w:r>
+      <w:r>
+        <w:t xml:space="preserve"> </w:t>
+      </w:r>
+      <w:r>
+        <w:t>problema</w:t>
+      </w:r>
+      <w:r>
+        <w:t xml:space="preserve"> </w:t>
+      </w:r>
+      <w:r>
+        <w:t>de</w:t>
+      </w:r>
+      <w:r>
+        <w:t xml:space="preserve"> </w:t>
+      </w:r>
+      <w:r>
+        <w:t>falla</w:t>
+      </w:r>
+      <w:r>
+        <w:t xml:space="preserve"> </w:t>
+      </w:r>
+      <w:r>
+        <w:t>del</w:t>
+      </w:r>
+      <w:r>
+        <w:t xml:space="preserve"> </w:t>
+      </w:r>
+      <w:r>
+        <w:t>equipo</w:t>
+      </w:r>
+      <w:r>
+        <w:t xml:space="preserve"> </w:t>
+      </w:r>
+      <w:r>
+        <w:t>deberá</w:t>
+      </w:r>
+      <w:r>
+        <w:t xml:space="preserve"> </w:t>
+      </w:r>
+      <w:r>
+        <w:t>reportarse</w:t>
+      </w:r>
+      <w:r>
+        <w:t xml:space="preserve"> </w:t>
+      </w:r>
+      <w:r>
+        <w:t>inmediatamente</w:t>
+      </w:r>
+      <w:r>
+        <w:t xml:space="preserve"> TI </w:t>
+      </w:r>
+      <w:r>
+        <w:t>porque</w:t>
+      </w:r>
+      <w:r>
+        <w:t xml:space="preserve"> </w:t>
+      </w:r>
+      <w:r>
+        <w:t>podría</w:t>
+      </w:r>
+      <w:r>
+        <w:t xml:space="preserve"> </w:t>
+      </w:r>
+      <w:r>
+        <w:t>ocasionar</w:t>
+      </w:r>
+      <w:r>
+        <w:t xml:space="preserve"> </w:t>
+      </w:r>
+      <w:r>
+        <w:t>pérdida</w:t>
+      </w:r>
+      <w:r>
+        <w:t xml:space="preserve"> </w:t>
+      </w:r>
+      <w:r>
+        <w:t>de</w:t>
+      </w:r>
+      <w:r>
+        <w:t xml:space="preserve"> </w:t>
+      </w:r>
+      <w:r>
+        <w:t>la</w:t>
+      </w:r>
+      <w:r>
+        <w:t xml:space="preserve"> </w:t>
+      </w:r>
+      <w:r>
+        <w:t>información</w:t>
+      </w:r>
+      <w:r>
+        <w:t xml:space="preserve"> </w:t>
+      </w:r>
+      <w:r>
+        <w:t xml:space="preserve">o interrupción de los servicios. </w:t>
+      </w:r>
+    </w:p>
+    <w:p>
+      <w:r>
+        <w:t>M</w:t>
+      </w:r>
+      <w:r>
+        <w:t>antenimiento</w:t>
+      </w:r>
+      <w:r>
+        <w:t xml:space="preserve"> </w:t>
+      </w:r>
+      <w:r>
+        <w:t>correctivo</w:t>
+      </w:r>
+      <w:r>
+        <w:t xml:space="preserve"> </w:t>
+      </w:r>
+      <w:r>
+        <w:t>de</w:t>
+      </w:r>
+      <w:r>
+        <w:t xml:space="preserve"> </w:t>
+      </w:r>
+      <w:r>
+        <w:t>los equipos y de la red supervisado por el Jefe de</w:t>
+      </w:r>
+      <w:r>
+        <w:t xml:space="preserve"> Administración </w:t>
+      </w:r>
+      <w:r>
+        <w:t xml:space="preserve">Sistemas. </w:t>
+      </w:r>
+    </w:p>
+    <w:p>
+      <w:r>
+        <w:t>El personal que realice pasantías en el departamento de Sistemas estará bajo la supervisión</w:t>
+      </w:r>
+      <w:r>
+        <w:t xml:space="preserve"> </w:t>
+      </w:r>
+      <w:r>
+        <w:t>del</w:t>
+      </w:r>
+      <w:r>
+        <w:t xml:space="preserve"> </w:t>
+      </w:r>
+      <w:r>
+        <w:t>jefe</w:t>
+      </w:r>
+      <w:r>
+        <w:t xml:space="preserve"> </w:t>
+      </w:r>
+      <w:r>
+        <w:t>del</w:t>
+      </w:r>
+      <w:r>
+        <w:t xml:space="preserve"> </w:t>
+      </w:r>
+      <w:r>
+        <w:t>departamento</w:t>
+      </w:r>
+      <w:r>
+        <w:t xml:space="preserve"> </w:t>
+      </w:r>
+      <w:r>
+        <w:t>para</w:t>
+      </w:r>
+      <w:r>
+        <w:t xml:space="preserve"> </w:t>
+      </w:r>
+      <w:r>
+        <w:t>realizar</w:t>
+      </w:r>
+      <w:r>
+        <w:t xml:space="preserve"> </w:t>
+      </w:r>
+      <w:r>
+        <w:t>algún</w:t>
+      </w:r>
+      <w:r>
+        <w:t xml:space="preserve"> </w:t>
+      </w:r>
+      <w:r>
+        <w:t>tipo</w:t>
+      </w:r>
+      <w:r>
+        <w:t xml:space="preserve"> </w:t>
+      </w:r>
+      <w:r>
+        <w:t>de</w:t>
+      </w:r>
+      <w:r>
+        <w:t xml:space="preserve"> </w:t>
+      </w:r>
+      <w:r>
+        <w:t xml:space="preserve">mantenimiento de equipos. </w:t>
+      </w:r>
+    </w:p>
+    <w:p>
+      <w:r>
+        <w:t xml:space="preserve">TI se </w:t>
+      </w:r>
+      <w:r>
+        <w:t>responsabilizará</w:t>
+      </w:r>
+      <w:r>
+        <w:t xml:space="preserve"> </w:t>
+      </w:r>
+      <w:r>
+        <w:t>de mantener</w:t>
+      </w:r>
+      <w:r>
+        <w:t xml:space="preserve"> </w:t>
+      </w:r>
+      <w:r>
+        <w:t>la</w:t>
+      </w:r>
+      <w:r>
+        <w:t xml:space="preserve"> </w:t>
+      </w:r>
+      <w:r>
+        <w:t>adecuada instalación de la infraestructura de red</w:t>
+      </w:r>
+    </w:p>
+    <w:p>
+      <w:bookmarkStart w:id="17" w:name="_Toc534232098"/>
+      <w:r>
+        <w:t>Baja o reutilización de equipos</w:t>
+      </w:r>
+      <w:bookmarkEnd w:id="17"/>
+      <w:r>
+        <w:t>:</w:t>
+      </w:r>
+    </w:p>
+    <w:p>
+      <w:r>
+        <w:t>Los</w:t>
+      </w:r>
+      <w:r>
+        <w:t xml:space="preserve"> </w:t>
+      </w:r>
+      <w:r>
+        <w:t>equipos</w:t>
+      </w:r>
+      <w:r>
+        <w:t xml:space="preserve"> </w:t>
+      </w:r>
+      <w:r>
+        <w:t>que</w:t>
+      </w:r>
+      <w:r>
+        <w:t xml:space="preserve"> </w:t>
+      </w:r>
+      <w:r>
+        <w:t>serán</w:t>
+      </w:r>
+      <w:r>
+        <w:t xml:space="preserve"> </w:t>
+      </w:r>
+      <w:r>
+        <w:t>sustituidos</w:t>
       </w:r>
       <w:r>
         <w:t xml:space="preserve"> </w:t>
@@ -3415,82 +3589,7 @@
         <w:t xml:space="preserve"> </w:t>
       </w:r>
       <w:r>
-        <w:t>conductos</w:t>
-      </w:r>
-      <w:r>
-        <w:t xml:space="preserve"> </w:t>
-      </w:r>
-      <w:r>
-        <w:t>como</w:t>
-      </w:r>
-      <w:r>
-        <w:t xml:space="preserve"> </w:t>
-      </w:r>
-      <w:r>
-        <w:t>canaletas</w:t>
-      </w:r>
-      <w:r>
-        <w:t xml:space="preserve"> </w:t>
-      </w:r>
-      <w:r>
-        <w:t xml:space="preserve">y ubicados en lugares que no obstruyan el paso a las personas para evitar daños al cable y que se vean interrumpidos los servicios de red. </w:t>
-      </w:r>
-    </w:p>
-    <w:p>
-      <w:r>
-        <w:t xml:space="preserve">La instalación de cableado eléctrico deberá ser independiente del cableado de </w:t>
-      </w:r>
-      <w:r>
-        <w:t>red para evitar interferencias.</w:t>
-      </w:r>
-    </w:p>
-    <w:p>
-      <w:pPr>
-        <w:pStyle w:val="Prrafodelista"/>
-      </w:pPr>
-    </w:p>
-    <w:p>
-      <w:pPr>
-        <w:pStyle w:val="Ttulo3"/>
-      </w:pPr>
-      <w:bookmarkStart w:id="16" w:name="_Toc534232094"/>
-      <w:bookmarkStart w:id="17" w:name="_Toc534502244"/>
-      <w:r>
-        <w:t>Ubicación y protección de los equipos</w:t>
-      </w:r>
-      <w:bookmarkEnd w:id="16"/>
-      <w:bookmarkEnd w:id="17"/>
-      <w:r>
-        <w:t xml:space="preserve"> </w:t>
-      </w:r>
-    </w:p>
-    <w:p>
-      <w:r>
-        <w:t>En</w:t>
-      </w:r>
-      <w:r>
-        <w:t xml:space="preserve"> </w:t>
-      </w:r>
-      <w:r>
-        <w:t>cada</w:t>
-      </w:r>
-      <w:r>
-        <w:t xml:space="preserve"> </w:t>
-      </w:r>
-      <w:r>
-        <w:t>departamento</w:t>
-      </w:r>
-      <w:r>
-        <w:t xml:space="preserve"> </w:t>
-      </w:r>
-      <w:r>
-        <w:t>los</w:t>
-      </w:r>
-      <w:r>
-        <w:t xml:space="preserve"> </w:t>
-      </w:r>
-      <w:r>
-        <w:t>equipos</w:t>
+        <w:t>otros</w:t>
       </w:r>
       <w:r>
         <w:t xml:space="preserve"> </w:t>
@@ -3508,583 +3607,89 @@
         <w:t xml:space="preserve"> </w:t>
       </w:r>
       <w:r>
-        <w:t>ubicados</w:t>
-      </w:r>
-      <w:r>
-        <w:t xml:space="preserve"> </w:t>
-      </w:r>
-      <w:r>
-        <w:t>en</w:t>
-      </w:r>
-      <w:r>
-        <w:t xml:space="preserve"> </w:t>
-      </w:r>
-      <w:r>
-        <w:t>lugares</w:t>
-      </w:r>
-      <w:r>
-        <w:t xml:space="preserve"> </w:t>
-      </w:r>
-      <w:r>
-        <w:t>que</w:t>
-      </w:r>
-      <w:r>
-        <w:t xml:space="preserve"> </w:t>
-      </w:r>
-      <w:r>
-        <w:t>no</w:t>
-      </w:r>
-      <w:r>
-        <w:t xml:space="preserve"> sean </w:t>
-      </w:r>
-      <w:r>
-        <w:t>afect</w:t>
-      </w:r>
-      <w:r>
-        <w:t>ados</w:t>
-      </w:r>
-      <w:r>
-        <w:t xml:space="preserve"> por la lluvia, polvo o por robo. </w:t>
+        <w:t>formateados</w:t>
+      </w:r>
+      <w:r>
+        <w:t xml:space="preserve"> </w:t>
+      </w:r>
+      <w:r>
+        <w:t xml:space="preserve">y configurados nuevamente para el nuevo usuario después de sacar los respaldos respectivos, con el fin de que no exista información del antiguo dueño. </w:t>
+      </w:r>
+    </w:p>
+    <w:p>
+      <w:r>
+        <w:t xml:space="preserve">. </w:t>
+      </w:r>
+    </w:p>
+    <w:p>
+      <w:pPr>
+        <w:pStyle w:val="ListParagraph"/>
+      </w:pPr>
+    </w:p>
+    <w:p>
+      <w:pPr>
+        <w:pStyle w:val="Heading2"/>
+      </w:pPr>
+      <w:bookmarkStart w:id="18" w:name="_Toc534502246"/>
+      <w:r>
+        <w:t>Políticas de Seguridad Lógica.</w:t>
+      </w:r>
+      <w:bookmarkEnd w:id="18"/>
+    </w:p>
+    <w:p>
+      <w:r>
+        <w:t>El acceso a la información y sistema estará controlado por el área de tecnologías de la información, el permiso al sistema se asignará a solicitud de jefe de área o sección a la que pertenezca el usuario. Cada jefe de área tiene permisos para asignar permisos correspondientes al área a la que pertenece. Los permisos generales deberán estar autorizados por la dirección, o por cada encargado del sector a la que se solicita acceso.</w:t>
+      </w:r>
+    </w:p>
+    <w:p>
+      <w:r>
+        <w:t xml:space="preserve">El área de TI será el único </w:t>
+      </w:r>
+      <w:r>
+        <w:t>que podrá asignar permisos sobre el sistema (crear usuarios en SO, instalar, desinstalar SW, sistemas de archivos).</w:t>
+      </w:r>
+    </w:p>
+    <w:p>
+      <w:r>
+        <w:t>Cada usuario será responsable de su estación de trabajo durante la jornada laboral, las contraseñas son personales e intransferibles.</w:t>
+      </w:r>
+    </w:p>
+    <w:p>
+      <w:r>
+        <w:t>El departamento de recursos humanos deberá informar los cambios de estado de los funcionarios, para darle de baja del sistema y los permisos de acceso.</w:t>
+      </w:r>
+    </w:p>
+    <w:p>
+      <w:r>
+        <w:t>TI limitara el acceso y conexión de los dispositivos extraíbles en los equipos (pendrive, celulares, tarjetas de memorias).</w:t>
       </w:r>
     </w:p>
     <w:p>
       <w:r>
         <w:lastRenderedPageBreak/>
-        <w:t xml:space="preserve">Se prohibirá </w:t>
-      </w:r>
-      <w:r>
-        <w:t>comer,</w:t>
-      </w:r>
-      <w:r>
-        <w:t xml:space="preserve"> </w:t>
-      </w:r>
-      <w:r>
-        <w:t>beber</w:t>
-      </w:r>
-      <w:r>
-        <w:t xml:space="preserve"> </w:t>
-      </w:r>
-      <w:r>
-        <w:t>o</w:t>
-      </w:r>
-      <w:r>
-        <w:t xml:space="preserve"> </w:t>
-      </w:r>
-      <w:r>
-        <w:t>fumar</w:t>
-      </w:r>
-      <w:r>
-        <w:t xml:space="preserve"> </w:t>
-      </w:r>
-      <w:r>
-        <w:t>cerca</w:t>
-      </w:r>
-      <w:r>
-        <w:t xml:space="preserve"> </w:t>
-      </w:r>
-      <w:r>
-        <w:t>de</w:t>
-      </w:r>
-      <w:r>
-        <w:t xml:space="preserve"> </w:t>
-      </w:r>
-      <w:r>
-        <w:t>las instalaciones</w:t>
-      </w:r>
-      <w:r>
-        <w:t xml:space="preserve"> </w:t>
-      </w:r>
-      <w:r>
-        <w:t>de</w:t>
-      </w:r>
-      <w:r>
-        <w:t xml:space="preserve"> </w:t>
-      </w:r>
-      <w:r>
-        <w:t>los</w:t>
-      </w:r>
-      <w:r>
-        <w:t xml:space="preserve"> </w:t>
-      </w:r>
-      <w:r>
-        <w:t>equipos</w:t>
-      </w:r>
-      <w:r>
-        <w:t xml:space="preserve"> d</w:t>
-      </w:r>
-      <w:r>
-        <w:t>e</w:t>
-      </w:r>
-      <w:r>
-        <w:t xml:space="preserve"> </w:t>
-      </w:r>
-      <w:r>
-        <w:t>procesamiento</w:t>
-      </w:r>
-      <w:r>
-        <w:t xml:space="preserve"> </w:t>
-      </w:r>
-      <w:r>
-        <w:t xml:space="preserve">de información. </w:t>
-      </w:r>
-    </w:p>
-    <w:p>
-      <w:pPr>
-        <w:pStyle w:val="Prrafodelista"/>
-      </w:pPr>
-    </w:p>
-    <w:p>
-      <w:pPr>
-        <w:pStyle w:val="Ttulo3"/>
-      </w:pPr>
-      <w:bookmarkStart w:id="18" w:name="_Toc534502245"/>
-      <w:r>
-        <w:t>Políticas de mantenimientos de equipos</w:t>
-      </w:r>
-      <w:bookmarkEnd w:id="18"/>
-    </w:p>
-    <w:p>
-      <w:r>
-        <w:t>Todos los equipos informáticos tanto de escritorio (Notebook, desktop), servidores y dispositivos móviles tendrán un SO asignado por el área de TI. El área de TI será responsable de actualizar tanto SO como SW. Personal ajeno al área no podrá manipular HW ni SW de los equipos. Solo el área de TI podrá realizar contrataciones de servicios</w:t>
-      </w:r>
-      <w:r>
-        <w:t xml:space="preserve"> de terceros para mantenimiento, la manipulación de equipos por personas ajenas del área de TI será factible de sanción para el usuario responsable del equipo.</w:t>
-      </w:r>
-    </w:p>
-    <w:p>
-      <w:r>
-        <w:t>Los equipos se actualizarán de forma centralizada por los servidores de Actualizaciones.</w:t>
-      </w:r>
-      <w:r>
-        <w:t xml:space="preserve"> </w:t>
-      </w:r>
-    </w:p>
-    <w:p>
-      <w:r>
-        <w:t xml:space="preserve">TI </w:t>
-      </w:r>
-      <w:r>
-        <w:t>estará a cargo del mantenimiento preventivo de los servidores</w:t>
-      </w:r>
-      <w:r>
-        <w:t xml:space="preserve"> </w:t>
-      </w:r>
-      <w:r>
-        <w:t>y</w:t>
-      </w:r>
-      <w:r>
-        <w:t xml:space="preserve"> </w:t>
-      </w:r>
-      <w:r>
-        <w:t>computadoras</w:t>
-      </w:r>
-      <w:r>
-        <w:t xml:space="preserve"> </w:t>
-      </w:r>
-      <w:r>
-        <w:t>personales</w:t>
-      </w:r>
-      <w:r>
-        <w:t xml:space="preserve"> </w:t>
-      </w:r>
-      <w:r>
-        <w:t>además</w:t>
-      </w:r>
-      <w:r>
-        <w:t xml:space="preserve"> </w:t>
-      </w:r>
-      <w:r>
-        <w:t>será</w:t>
-      </w:r>
-      <w:r>
-        <w:t xml:space="preserve"> </w:t>
-      </w:r>
-      <w:r>
-        <w:t>realizado</w:t>
-      </w:r>
-      <w:r>
-        <w:t xml:space="preserve"> cada</w:t>
-      </w:r>
-      <w:r>
-        <w:t xml:space="preserve"> dos meses</w:t>
-      </w:r>
-      <w:r>
-        <w:t xml:space="preserve"> y deberá ser registrado. </w:t>
-      </w:r>
-    </w:p>
-    <w:p>
-      <w:r>
-        <w:t>Cualquier</w:t>
-      </w:r>
-      <w:r>
-        <w:t xml:space="preserve"> </w:t>
-      </w:r>
-      <w:r>
-        <w:t>problema</w:t>
-      </w:r>
-      <w:r>
-        <w:t xml:space="preserve"> </w:t>
-      </w:r>
-      <w:r>
-        <w:t>de</w:t>
-      </w:r>
-      <w:r>
-        <w:t xml:space="preserve"> </w:t>
-      </w:r>
-      <w:r>
-        <w:t>falla</w:t>
-      </w:r>
-      <w:r>
-        <w:t xml:space="preserve"> </w:t>
-      </w:r>
-      <w:r>
-        <w:t>del</w:t>
-      </w:r>
-      <w:r>
-        <w:t xml:space="preserve"> </w:t>
-      </w:r>
-      <w:r>
-        <w:t>equipo</w:t>
-      </w:r>
-      <w:r>
-        <w:t xml:space="preserve"> </w:t>
-      </w:r>
-      <w:r>
-        <w:t>deberá</w:t>
-      </w:r>
-      <w:r>
-        <w:t xml:space="preserve"> </w:t>
-      </w:r>
-      <w:r>
-        <w:t>reportarse</w:t>
-      </w:r>
-      <w:r>
-        <w:t xml:space="preserve"> </w:t>
-      </w:r>
-      <w:r>
-        <w:t>inmediatamente</w:t>
-      </w:r>
-      <w:r>
-        <w:t xml:space="preserve"> TI </w:t>
-      </w:r>
-      <w:r>
-        <w:t>porque</w:t>
-      </w:r>
-      <w:r>
-        <w:t xml:space="preserve"> </w:t>
-      </w:r>
-      <w:r>
-        <w:t>podría</w:t>
-      </w:r>
-      <w:r>
-        <w:t xml:space="preserve"> </w:t>
-      </w:r>
-      <w:r>
-        <w:t>ocasionar</w:t>
-      </w:r>
-      <w:r>
-        <w:t xml:space="preserve"> </w:t>
-      </w:r>
-      <w:r>
-        <w:t>pérdida</w:t>
-      </w:r>
-      <w:r>
-        <w:t xml:space="preserve"> </w:t>
-      </w:r>
-      <w:r>
-        <w:t>de</w:t>
-      </w:r>
-      <w:r>
-        <w:t xml:space="preserve"> </w:t>
-      </w:r>
-      <w:r>
-        <w:t>la</w:t>
-      </w:r>
-      <w:r>
-        <w:t xml:space="preserve"> </w:t>
-      </w:r>
-      <w:r>
-        <w:t>información</w:t>
-      </w:r>
-      <w:r>
-        <w:t xml:space="preserve"> </w:t>
-      </w:r>
-      <w:r>
-        <w:t xml:space="preserve">o interrupción de los servicios. </w:t>
-      </w:r>
-    </w:p>
-    <w:p>
-      <w:r>
-        <w:t>M</w:t>
-      </w:r>
-      <w:r>
-        <w:t>antenimiento</w:t>
-      </w:r>
-      <w:r>
-        <w:t xml:space="preserve"> </w:t>
-      </w:r>
-      <w:r>
-        <w:t>correctivo</w:t>
-      </w:r>
-      <w:r>
-        <w:t xml:space="preserve"> </w:t>
-      </w:r>
-      <w:r>
-        <w:t>de</w:t>
-      </w:r>
-      <w:r>
-        <w:t xml:space="preserve"> </w:t>
-      </w:r>
-      <w:r>
-        <w:t>los equipos y de la red supervisado por el Jefe de</w:t>
-      </w:r>
-      <w:r>
-        <w:t xml:space="preserve"> Administración </w:t>
-      </w:r>
-      <w:r>
-        <w:t xml:space="preserve">Sistemas. </w:t>
-      </w:r>
-    </w:p>
-    <w:p>
-      <w:r>
-        <w:t>El personal que realice pasantías en el departamento de Sistemas estará bajo la supervisión</w:t>
-      </w:r>
-      <w:r>
-        <w:t xml:space="preserve"> </w:t>
-      </w:r>
-      <w:r>
-        <w:t>del</w:t>
-      </w:r>
-      <w:r>
-        <w:t xml:space="preserve"> </w:t>
-      </w:r>
-      <w:r>
-        <w:t>jefe</w:t>
-      </w:r>
-      <w:r>
-        <w:t xml:space="preserve"> </w:t>
-      </w:r>
-      <w:r>
-        <w:t>del</w:t>
-      </w:r>
-      <w:r>
-        <w:t xml:space="preserve"> </w:t>
-      </w:r>
-      <w:r>
-        <w:t>departamento</w:t>
-      </w:r>
-      <w:r>
-        <w:t xml:space="preserve"> </w:t>
-      </w:r>
-      <w:r>
-        <w:t>para</w:t>
-      </w:r>
-      <w:r>
-        <w:t xml:space="preserve"> </w:t>
-      </w:r>
-      <w:r>
-        <w:t>realizar</w:t>
-      </w:r>
-      <w:r>
-        <w:t xml:space="preserve"> </w:t>
-      </w:r>
-      <w:r>
-        <w:t>algún</w:t>
-      </w:r>
-      <w:r>
-        <w:t xml:space="preserve"> </w:t>
-      </w:r>
-      <w:r>
-        <w:t>tipo</w:t>
-      </w:r>
-      <w:r>
-        <w:t xml:space="preserve"> </w:t>
-      </w:r>
-      <w:r>
-        <w:t>de</w:t>
-      </w:r>
-      <w:r>
-        <w:t xml:space="preserve"> </w:t>
-      </w:r>
-      <w:r>
-        <w:t xml:space="preserve">mantenimiento de equipos. </w:t>
-      </w:r>
-    </w:p>
-    <w:p>
-      <w:r>
-        <w:t xml:space="preserve">TI se </w:t>
-      </w:r>
-      <w:r>
-        <w:t>responsabilizará</w:t>
-      </w:r>
-      <w:r>
-        <w:t xml:space="preserve"> </w:t>
-      </w:r>
-      <w:r>
-        <w:t>de mantener</w:t>
-      </w:r>
-      <w:r>
-        <w:t xml:space="preserve"> </w:t>
-      </w:r>
-      <w:r>
-        <w:t>la</w:t>
-      </w:r>
-      <w:r>
-        <w:t xml:space="preserve"> </w:t>
-      </w:r>
-      <w:r>
-        <w:t>adecuada instalación de la infraestructura de red</w:t>
-      </w:r>
-    </w:p>
-    <w:p>
-      <w:bookmarkStart w:id="19" w:name="_Toc534232098"/>
-      <w:r>
-        <w:t>Baja o reutilización de equipos</w:t>
-      </w:r>
-      <w:bookmarkEnd w:id="19"/>
-      <w:r>
-        <w:t>:</w:t>
-      </w:r>
-    </w:p>
-    <w:p>
-      <w:r>
-        <w:t>Los</w:t>
-      </w:r>
-      <w:r>
-        <w:t xml:space="preserve"> </w:t>
-      </w:r>
-      <w:r>
-        <w:t>equipos</w:t>
-      </w:r>
-      <w:r>
-        <w:t xml:space="preserve"> </w:t>
-      </w:r>
-      <w:r>
-        <w:t>que</w:t>
-      </w:r>
-      <w:r>
-        <w:t xml:space="preserve"> </w:t>
-      </w:r>
-      <w:r>
-        <w:t>serán</w:t>
-      </w:r>
-      <w:r>
-        <w:t xml:space="preserve"> </w:t>
-      </w:r>
-      <w:r>
-        <w:t>sustituidos</w:t>
-      </w:r>
-      <w:r>
-        <w:t xml:space="preserve"> </w:t>
-      </w:r>
-      <w:r>
-        <w:t>por</w:t>
-      </w:r>
-      <w:r>
-        <w:t xml:space="preserve"> </w:t>
-      </w:r>
-      <w:r>
-        <w:t>otros</w:t>
-      </w:r>
-      <w:r>
-        <w:t xml:space="preserve"> </w:t>
-      </w:r>
-      <w:r>
-        <w:t>deberán</w:t>
-      </w:r>
-      <w:r>
-        <w:t xml:space="preserve"> </w:t>
-      </w:r>
-      <w:r>
-        <w:t>ser</w:t>
-      </w:r>
-      <w:r>
-        <w:t xml:space="preserve"> </w:t>
-      </w:r>
-      <w:r>
-        <w:t>formateados</w:t>
-      </w:r>
-      <w:r>
-        <w:t xml:space="preserve"> </w:t>
-      </w:r>
-      <w:r>
-        <w:t xml:space="preserve">y configurados nuevamente para el nuevo usuario después de sacar los respaldos respectivos, con el fin de que no exista información del antiguo dueño. </w:t>
-      </w:r>
-    </w:p>
-    <w:p>
-      <w:r>
-        <w:t xml:space="preserve">. </w:t>
-      </w:r>
-    </w:p>
-    <w:p>
-      <w:pPr>
-        <w:pStyle w:val="Prrafodelista"/>
-      </w:pPr>
-    </w:p>
-    <w:p>
-      <w:pPr>
-        <w:pStyle w:val="Ttulo2"/>
-      </w:pPr>
-      <w:bookmarkStart w:id="20" w:name="_Toc534502246"/>
-      <w:r>
-        <w:t>Políticas de Seguridad Lógica.</w:t>
-      </w:r>
-      <w:bookmarkEnd w:id="20"/>
-    </w:p>
-    <w:p>
-      <w:r>
-        <w:t>El acceso a la información y sistema estará controlado por el área de tecnologías de la información, el permiso al sistema se asignará a solicitud de jefe de área o sección a la que pertenezca el usuario. Cada jefe de área tiene permisos para asignar permisos correspondientes al área a la que pertenece. Los permisos generales deberán estar autorizados por la dirección, o por cada encargado del sector a la que se solicita acceso.</w:t>
-      </w:r>
-    </w:p>
-    <w:p>
-      <w:r>
-        <w:t xml:space="preserve">El área de TI será el único </w:t>
-      </w:r>
-      <w:r>
-        <w:t>que podrá asignar permisos sobre el sistema (crear usuarios en SO, instalar, desinstalar SW, sistemas de archivos).</w:t>
-      </w:r>
-    </w:p>
-    <w:p>
-      <w:r>
-        <w:t>Cada usuario será responsable de su estación de trabajo durante la jornada laboral, las contraseñas son personales e intransferibles.</w:t>
-      </w:r>
-    </w:p>
-    <w:p>
-      <w:r>
-        <w:lastRenderedPageBreak/>
-        <w:t>El departamento de recursos humanos deberá informar los cambios de estado de los funcionarios, para darle de baja del sistema y los permisos de acceso.</w:t>
-      </w:r>
-    </w:p>
-    <w:p>
-      <w:r>
-        <w:t>TI limitara el acceso y conexión de los dispositivos extraíbles en los equipos (pendrive, celulares, tarjetas de memorias).</w:t>
-      </w:r>
-    </w:p>
-    <w:p>
-      <w:r>
         <w:t>Todos los cambios de permisos deben ser registrado, para quitar los permisos a los usuarios deben estar autorizados por el encargado del área o dirección de la organización.</w:t>
       </w:r>
     </w:p>
     <w:p/>
     <w:p>
       <w:pPr>
-        <w:pStyle w:val="Ttulo3"/>
-      </w:pPr>
-      <w:hyperlink r:id="rId13" w:tooltip="Definición de contraseña" w:history="1">
-        <w:bookmarkStart w:id="21" w:name="_Toc534232081"/>
-        <w:bookmarkStart w:id="22" w:name="_Toc534502247"/>
+        <w:pStyle w:val="Heading3"/>
+      </w:pPr>
+      <w:hyperlink r:id="rId11" w:tooltip="Definición de contraseña" w:history="1">
+        <w:bookmarkStart w:id="19" w:name="_Toc534232081"/>
+        <w:bookmarkStart w:id="20" w:name="_Toc534502247"/>
         <w:r>
           <w:t>Definición de contraseña</w:t>
         </w:r>
-        <w:bookmarkEnd w:id="21"/>
-        <w:bookmarkEnd w:id="22"/>
+        <w:bookmarkEnd w:id="19"/>
+        <w:bookmarkEnd w:id="20"/>
       </w:hyperlink>
     </w:p>
     <w:p>
       <w:r>
         <w:t>Una contraseña es una </w:t>
       </w:r>
-      <w:hyperlink r:id="rId14" w:history="1">
+      <w:hyperlink r:id="rId12" w:history="1">
         <w:r>
           <w:t>clave</w:t>
         </w:r>
@@ -4114,7 +3719,7 @@
     </w:p>
     <w:p>
       <w:pPr>
-        <w:pStyle w:val="Prrafodelista"/>
+        <w:pStyle w:val="ListParagraph"/>
         <w:numPr>
           <w:ilvl w:val="0"/>
           <w:numId w:val="15"/>
@@ -4136,16 +3741,8 @@
         <w:rPr>
           <w:lang w:eastAsia="es-UY"/>
         </w:rPr>
-        <w:t xml:space="preserve"> nombres de hijos, cónyuges, </w:t>
-      </w:r>
-      <w:proofErr w:type="spellStart"/>
-      <w:r>
-        <w:rPr>
-          <w:lang w:eastAsia="es-UY"/>
-        </w:rPr>
-        <w:t>etc</w:t>
-      </w:r>
-      <w:proofErr w:type="spellEnd"/>
+        <w:t xml:space="preserve"> nombres de hijos, cónyuges, etc</w:t>
+      </w:r>
       <w:r>
         <w:rPr>
           <w:lang w:eastAsia="es-UY"/>
@@ -4155,7 +3752,7 @@
     </w:p>
     <w:p>
       <w:pPr>
-        <w:pStyle w:val="Prrafodelista"/>
+        <w:pStyle w:val="ListParagraph"/>
         <w:numPr>
           <w:ilvl w:val="0"/>
           <w:numId w:val="15"/>
@@ -4176,7 +3773,7 @@
     </w:p>
     <w:p>
       <w:pPr>
-        <w:pStyle w:val="Prrafodelista"/>
+        <w:pStyle w:val="ListParagraph"/>
         <w:numPr>
           <w:ilvl w:val="0"/>
           <w:numId w:val="15"/>
@@ -4231,122 +3828,100 @@
         <w:rPr>
           <w:bCs/>
         </w:rPr>
-        <w:t>.</w:t>
-      </w:r>
-      <w:proofErr w:type="gramStart"/>
-      <w:r>
-        <w:rPr>
-          <w:bCs/>
-        </w:rPr>
-        <w:t>-¡</w:t>
-      </w:r>
-      <w:proofErr w:type="gramEnd"/>
-      <w:r>
-        <w:rPr>
-          <w:bCs/>
-        </w:rPr>
-        <w:t>@)</w:t>
+        <w:t>.-¡@)</w:t>
       </w:r>
     </w:p>
     <w:p/>
     <w:p/>
     <w:p>
       <w:pPr>
-        <w:pStyle w:val="Ttulo3"/>
-      </w:pPr>
-      <w:bookmarkStart w:id="23" w:name="_Toc534232113"/>
-      <w:bookmarkStart w:id="24" w:name="_Toc534502248"/>
+        <w:pStyle w:val="Heading3"/>
+      </w:pPr>
+      <w:bookmarkStart w:id="21" w:name="_Toc534232113"/>
+      <w:bookmarkStart w:id="22" w:name="_Toc534502248"/>
       <w:r>
         <w:t>Correo electrónico e Internet</w:t>
       </w:r>
+      <w:bookmarkEnd w:id="21"/>
+      <w:bookmarkEnd w:id="22"/>
+      <w:r>
+        <w:t xml:space="preserve"> </w:t>
+      </w:r>
+    </w:p>
+    <w:p>
+      <w:r>
+        <w:t>El servicio de internet estará asignado a ciertos usuarios finales, el acceso a internet se brindará por solicitud del área a la que pertenece el usuario o por el perfil que al que pertenezca el usuario.</w:t>
+      </w:r>
+    </w:p>
+    <w:p>
+      <w:r>
+        <w:t xml:space="preserve">El usuario será responsable de los sitios a los que ingresa, TI </w:t>
+      </w:r>
+      <w:r>
+        <w:t>bloqueará</w:t>
+      </w:r>
+      <w:r>
+        <w:t xml:space="preserve"> </w:t>
+      </w:r>
+      <w:r>
+        <w:t xml:space="preserve">los contenidos que puede ingresar </w:t>
+      </w:r>
+      <w:r>
+        <w:t>dependiendo del área a la que pertenezca el usuario</w:t>
+      </w:r>
+      <w:r>
+        <w:t>.</w:t>
+      </w:r>
+      <w:r>
+        <w:t xml:space="preserve"> </w:t>
+      </w:r>
+    </w:p>
+    <w:p>
+      <w:r>
+        <w:t>Definir de qué tamaño máximo podrá el usuario enviar y recibir archivos teniendo en cuenta el departamento en el que esté.</w:t>
+      </w:r>
+    </w:p>
+    <w:p>
+      <w:r>
+        <w:t xml:space="preserve">Instruir al usuario a no abrir correos electrónicos de remitentes desconocidos, mucho menos contestarlos o abrir archivos adjuntos que contenga el correo. </w:t>
+      </w:r>
+    </w:p>
+    <w:p/>
+    <w:p>
+      <w:pPr>
+        <w:pStyle w:val="Heading3"/>
+      </w:pPr>
+      <w:bookmarkStart w:id="23" w:name="_Toc534502249"/>
+      <w:r>
+        <w:t>Internet externa</w:t>
+      </w:r>
       <w:bookmarkEnd w:id="23"/>
+    </w:p>
+    <w:p>
+      <w:r>
+        <w:t xml:space="preserve">Se proveerá un servicio de internet de libre navegación que estará por fuera de la red interna de la organización para uso de </w:t>
+      </w:r>
+      <w:r>
+        <w:t>toda persona ajena</w:t>
+      </w:r>
+      <w:r>
+        <w:t xml:space="preserve"> a la organización.</w:t>
+      </w:r>
+    </w:p>
+    <w:p/>
+    <w:p>
+      <w:pPr>
+        <w:pStyle w:val="Heading3"/>
+      </w:pPr>
+      <w:bookmarkStart w:id="24" w:name="_Toc534502250"/>
+      <w:r>
+        <w:lastRenderedPageBreak/>
+        <w:t xml:space="preserve">Backup y </w:t>
+      </w:r>
+      <w:r>
+        <w:t>Software de Seguridad de la red</w:t>
+      </w:r>
       <w:bookmarkEnd w:id="24"/>
-      <w:r>
-        <w:t xml:space="preserve"> </w:t>
-      </w:r>
-    </w:p>
-    <w:p>
-      <w:r>
-        <w:t>El servicio de internet estará asignado a ciertos usuarios finales, el acceso a internet se brindará por solicitud del área a la que pertenece el usuario o por el perfil que al que pertenezca el usuario.</w:t>
-      </w:r>
-    </w:p>
-    <w:p>
-      <w:r>
-        <w:t xml:space="preserve">El usuario será responsable de los sitios a los que ingresa, TI </w:t>
-      </w:r>
-      <w:r>
-        <w:t>bloqueará</w:t>
-      </w:r>
-      <w:r>
-        <w:t xml:space="preserve"> </w:t>
-      </w:r>
-      <w:r>
-        <w:t>lo</w:t>
-      </w:r>
-      <w:r>
-        <w:t xml:space="preserve">s contenidos que puede ingresar </w:t>
-      </w:r>
-      <w:r>
-        <w:t>dependiendo del área a la que pertenezca el usuario</w:t>
-      </w:r>
-      <w:r>
-        <w:t>.</w:t>
-      </w:r>
-      <w:r>
-        <w:t xml:space="preserve"> </w:t>
-      </w:r>
-    </w:p>
-    <w:p>
-      <w:r>
-        <w:t>Definir de qué tamaño máximo podrá el usuario enviar y recibir archivos teniendo en cuenta el departamento en el que esté.</w:t>
-      </w:r>
-    </w:p>
-    <w:p>
-      <w:r>
-        <w:t xml:space="preserve">Instruir al usuario a no abrir correos electrónicos de remitentes desconocidos, mucho menos contestarlos o abrir archivos adjuntos que contenga el correo. </w:t>
-      </w:r>
-    </w:p>
-    <w:p/>
-    <w:p>
-      <w:pPr>
-        <w:pStyle w:val="Ttulo3"/>
-      </w:pPr>
-      <w:bookmarkStart w:id="25" w:name="_Toc534502249"/>
-      <w:r>
-        <w:lastRenderedPageBreak/>
-        <w:t>Internet externa</w:t>
-      </w:r>
-      <w:bookmarkEnd w:id="25"/>
-    </w:p>
-    <w:p>
-      <w:r>
-        <w:t xml:space="preserve">Se proveerá un servicio de internet de libre navegación que estará por fuera de la red interna de la organización para uso de </w:t>
-      </w:r>
-      <w:r>
-        <w:t>toda persona ajena</w:t>
-      </w:r>
-      <w:r>
-        <w:t xml:space="preserve"> a la organización.</w:t>
-      </w:r>
-    </w:p>
-    <w:p/>
-    <w:p>
-      <w:pPr>
-        <w:pStyle w:val="Ttulo3"/>
-      </w:pPr>
-      <w:bookmarkStart w:id="26" w:name="_Toc534502250"/>
-      <w:proofErr w:type="spellStart"/>
-      <w:r>
-        <w:t>Backup</w:t>
-      </w:r>
-      <w:proofErr w:type="spellEnd"/>
-      <w:r>
-        <w:t xml:space="preserve"> y </w:t>
-      </w:r>
-      <w:r>
-        <w:t>Software de Seguridad de la red</w:t>
-      </w:r>
-      <w:bookmarkEnd w:id="26"/>
     </w:p>
     <w:p>
       <w:r>
@@ -4360,7 +3935,7 @@
     </w:p>
     <w:p>
       <w:pPr>
-        <w:pStyle w:val="Prrafodelista"/>
+        <w:pStyle w:val="ListParagraph"/>
         <w:numPr>
           <w:ilvl w:val="0"/>
           <w:numId w:val="13"/>
@@ -4372,7 +3947,7 @@
     </w:p>
     <w:p>
       <w:pPr>
-        <w:pStyle w:val="Prrafodelista"/>
+        <w:pStyle w:val="ListParagraph"/>
         <w:numPr>
           <w:ilvl w:val="0"/>
           <w:numId w:val="13"/>
@@ -4387,7 +3962,7 @@
     </w:p>
     <w:p>
       <w:pPr>
-        <w:pStyle w:val="Prrafodelista"/>
+        <w:pStyle w:val="ListParagraph"/>
         <w:numPr>
           <w:ilvl w:val="0"/>
           <w:numId w:val="13"/>
@@ -4408,7 +3983,7 @@
     </w:p>
     <w:p>
       <w:pPr>
-        <w:pStyle w:val="Prrafodelista"/>
+        <w:pStyle w:val="ListParagraph"/>
         <w:numPr>
           <w:ilvl w:val="0"/>
           <w:numId w:val="13"/>
@@ -4445,63 +4020,39 @@
         <w:t xml:space="preserve">, además este trabajo deberá ser autorizado y controlado. </w:t>
       </w:r>
       <w:r>
-        <w:t xml:space="preserve">Se utilizara un cliente </w:t>
-      </w:r>
-      <w:proofErr w:type="spellStart"/>
-      <w:r>
-        <w:t>vpn</w:t>
-      </w:r>
-      <w:proofErr w:type="spellEnd"/>
-      <w:r>
-        <w:t xml:space="preserve"> para conectarse a la empresa.</w:t>
-      </w:r>
-    </w:p>
-    <w:p>
-      <w:pPr>
-        <w:pStyle w:val="Prrafodelista"/>
-      </w:pPr>
-    </w:p>
-    <w:p>
-      <w:pPr>
-        <w:pStyle w:val="Prrafodelista"/>
-      </w:pPr>
-    </w:p>
-    <w:p>
-      <w:r>
-        <w:t xml:space="preserve">Sistema de </w:t>
-      </w:r>
-      <w:proofErr w:type="spellStart"/>
-      <w:r>
-        <w:t>Backup</w:t>
-      </w:r>
-      <w:proofErr w:type="spellEnd"/>
-      <w:r>
-        <w:t>:</w:t>
-      </w:r>
-    </w:p>
-    <w:p>
-      <w:pPr>
-        <w:pStyle w:val="Prrafodelista"/>
+        <w:t>Se utilizara un cliente vpn para conectarse a la empresa.</w:t>
+      </w:r>
+    </w:p>
+    <w:p>
+      <w:pPr>
+        <w:pStyle w:val="ListParagraph"/>
+      </w:pPr>
+    </w:p>
+    <w:p>
+      <w:pPr>
+        <w:pStyle w:val="ListParagraph"/>
+      </w:pPr>
+    </w:p>
+    <w:p>
+      <w:r>
+        <w:t>Sistema de Backup:</w:t>
+      </w:r>
+    </w:p>
+    <w:p>
+      <w:pPr>
+        <w:pStyle w:val="ListParagraph"/>
         <w:numPr>
           <w:ilvl w:val="0"/>
           <w:numId w:val="14"/>
         </w:numPr>
       </w:pPr>
       <w:r>
-        <w:t xml:space="preserve">Se realizarán </w:t>
-      </w:r>
-      <w:proofErr w:type="spellStart"/>
-      <w:r>
-        <w:t>backup</w:t>
-      </w:r>
-      <w:proofErr w:type="spellEnd"/>
-      <w:r>
-        <w:t xml:space="preserve"> del sistema central (Servidores, unidades de almacenamientos) de forma periódica.</w:t>
-      </w:r>
-    </w:p>
-    <w:p>
-      <w:pPr>
-        <w:pStyle w:val="Prrafodelista"/>
+        <w:t>Se realizarán backup del sistema central (Servidores, unidades de almacenamientos) de forma periódica.</w:t>
+      </w:r>
+    </w:p>
+    <w:p>
+      <w:pPr>
+        <w:pStyle w:val="ListParagraph"/>
         <w:numPr>
           <w:ilvl w:val="0"/>
           <w:numId w:val="14"/>
@@ -4513,38 +4064,30 @@
     </w:p>
     <w:p>
       <w:pPr>
-        <w:pStyle w:val="Prrafodelista"/>
+        <w:pStyle w:val="ListParagraph"/>
         <w:numPr>
           <w:ilvl w:val="0"/>
           <w:numId w:val="14"/>
         </w:numPr>
       </w:pPr>
       <w:r>
-        <w:t xml:space="preserve">Los respaldos se alojarán en un lugar físico restringido, en una ubicación distinta al </w:t>
-      </w:r>
-      <w:proofErr w:type="spellStart"/>
-      <w:r>
-        <w:t>da</w:t>
-      </w:r>
-      <w:r>
-        <w:t>tacenter</w:t>
-      </w:r>
-      <w:proofErr w:type="spellEnd"/>
-      <w:r>
-        <w:t>.</w:t>
-      </w:r>
-    </w:p>
-    <w:p>
-      <w:pPr>
-        <w:pStyle w:val="Ttulo3"/>
-      </w:pPr>
-      <w:bookmarkStart w:id="27" w:name="_Toc534232114"/>
-      <w:bookmarkStart w:id="28" w:name="_Toc534502251"/>
+        <w:t>Los respaldos se alojarán en un lugar físico restringido, en una ubicación distinta al da</w:t>
+      </w:r>
+      <w:r>
+        <w:t>tacenter.</w:t>
+      </w:r>
+    </w:p>
+    <w:p>
+      <w:pPr>
+        <w:pStyle w:val="Heading3"/>
+      </w:pPr>
+      <w:bookmarkStart w:id="25" w:name="_Toc534232114"/>
+      <w:bookmarkStart w:id="26" w:name="_Toc534502251"/>
       <w:r>
         <w:t>Políticas de seguridad para contingencia</w:t>
       </w:r>
-      <w:bookmarkEnd w:id="27"/>
-      <w:bookmarkEnd w:id="28"/>
+      <w:bookmarkEnd w:id="25"/>
+      <w:bookmarkEnd w:id="26"/>
       <w:r>
         <w:t xml:space="preserve"> </w:t>
       </w:r>
@@ -4583,7 +4126,7 @@
     </w:p>
     <w:p>
       <w:pPr>
-        <w:pStyle w:val="Prrafodelista"/>
+        <w:pStyle w:val="ListParagraph"/>
         <w:numPr>
           <w:ilvl w:val="0"/>
           <w:numId w:val="17"/>
@@ -4604,7 +4147,7 @@
     </w:p>
     <w:p>
       <w:pPr>
-        <w:pStyle w:val="Prrafodelista"/>
+        <w:pStyle w:val="ListParagraph"/>
         <w:numPr>
           <w:ilvl w:val="0"/>
           <w:numId w:val="17"/>
@@ -4625,7 +4168,7 @@
     </w:p>
     <w:p>
       <w:pPr>
-        <w:pStyle w:val="Prrafodelista"/>
+        <w:pStyle w:val="ListParagraph"/>
         <w:numPr>
           <w:ilvl w:val="0"/>
           <w:numId w:val="17"/>
@@ -4646,7 +4189,7 @@
     </w:p>
     <w:p>
       <w:pPr>
-        <w:pStyle w:val="Prrafodelista"/>
+        <w:pStyle w:val="ListParagraph"/>
         <w:numPr>
           <w:ilvl w:val="0"/>
           <w:numId w:val="17"/>
@@ -4667,7 +4210,7 @@
     </w:p>
     <w:p>
       <w:pPr>
-        <w:pStyle w:val="Prrafodelista"/>
+        <w:pStyle w:val="ListParagraph"/>
         <w:numPr>
           <w:ilvl w:val="0"/>
           <w:numId w:val="17"/>
@@ -4683,41 +4226,12 @@
         <w:rPr>
           <w:lang w:eastAsia="es-UY"/>
         </w:rPr>
-        <w:lastRenderedPageBreak/>
-        <w:t xml:space="preserve">Amenazas Persistentes Avanzadas (APT): Protección frente a </w:t>
-      </w:r>
-      <w:proofErr w:type="spellStart"/>
-      <w:r>
-        <w:rPr>
-          <w:lang w:eastAsia="es-UY"/>
-        </w:rPr>
-        <w:t>APTs</w:t>
-      </w:r>
-      <w:proofErr w:type="spellEnd"/>
-      <w:r>
-        <w:rPr>
-          <w:lang w:eastAsia="es-UY"/>
-        </w:rPr>
-        <w:t xml:space="preserve"> mediante el uso de </w:t>
-      </w:r>
-      <w:proofErr w:type="spellStart"/>
-      <w:r>
-        <w:rPr>
-          <w:lang w:eastAsia="es-UY"/>
-        </w:rPr>
-        <w:t>sandboxing</w:t>
-      </w:r>
-      <w:proofErr w:type="spellEnd"/>
-      <w:r>
-        <w:rPr>
-          <w:lang w:eastAsia="es-UY"/>
-        </w:rPr>
-        <w:t xml:space="preserve"> (local o en la nube).</w:t>
-      </w:r>
-    </w:p>
-    <w:p>
-      <w:pPr>
-        <w:pStyle w:val="Prrafodelista"/>
+        <w:t>Amenazas Persistentes Avanzadas (APT): Protección frente a APTs mediante el uso de sandboxing (local o en la nube).</w:t>
+      </w:r>
+    </w:p>
+    <w:p>
+      <w:pPr>
+        <w:pStyle w:val="ListParagraph"/>
         <w:numPr>
           <w:ilvl w:val="0"/>
           <w:numId w:val="17"/>
@@ -4738,7 +4252,7 @@
     </w:p>
     <w:p>
       <w:pPr>
-        <w:pStyle w:val="Prrafodelista"/>
+        <w:pStyle w:val="ListParagraph"/>
         <w:numPr>
           <w:ilvl w:val="0"/>
           <w:numId w:val="17"/>
@@ -4766,8 +4280,9 @@
       <w:r>
         <w:rPr>
           <w:noProof/>
-          <w:lang w:eastAsia="es-UY"/>
+          <w:lang w:val="en-US"/>
         </w:rPr>
+        <w:lastRenderedPageBreak/>
         <w:drawing>
           <wp:inline distT="0" distB="0" distL="0" distR="0" wp14:anchorId="388C031B" wp14:editId="6E5FEFD5">
             <wp:extent cx="4319968" cy="3914775"/>
@@ -4784,7 +4299,7 @@
                     <pic:cNvPicPr/>
                   </pic:nvPicPr>
                   <pic:blipFill>
-                    <a:blip r:embed="rId15">
+                    <a:blip r:embed="rId13">
                       <a:extLst>
                         <a:ext uri="{28A0092B-C50C-407E-A947-70E740481C1C}">
                           <a14:useLocalDpi xmlns:a14="http://schemas.microsoft.com/office/drawing/2010/main" val="0"/>
@@ -4813,47 +4328,7 @@
     </w:p>
     <w:p>
       <w:r>
-        <w:t xml:space="preserve">Se colocará un firewall entre el </w:t>
-      </w:r>
-      <w:proofErr w:type="spellStart"/>
-      <w:r>
-        <w:t>router</w:t>
-      </w:r>
-      <w:proofErr w:type="spellEnd"/>
-      <w:r>
-        <w:t xml:space="preserve"> y los </w:t>
-      </w:r>
-      <w:proofErr w:type="spellStart"/>
-      <w:r>
-        <w:t>switches</w:t>
-      </w:r>
-      <w:proofErr w:type="spellEnd"/>
-      <w:r>
-        <w:t xml:space="preserve"> de la capa de distribución. Su función será filtrar el </w:t>
-      </w:r>
-      <w:proofErr w:type="gramStart"/>
-      <w:r>
-        <w:t>trafico</w:t>
-      </w:r>
-      <w:proofErr w:type="gramEnd"/>
-      <w:r>
-        <w:t xml:space="preserve"> proveniente de la red </w:t>
-      </w:r>
-      <w:proofErr w:type="spellStart"/>
-      <w:r>
-        <w:t>wan</w:t>
-      </w:r>
-      <w:proofErr w:type="spellEnd"/>
-      <w:r>
-        <w:t xml:space="preserve"> e internet. Además será el encargado de realizar la conexión </w:t>
-      </w:r>
-      <w:proofErr w:type="spellStart"/>
-      <w:r>
-        <w:t>vpn</w:t>
-      </w:r>
-      <w:proofErr w:type="spellEnd"/>
-      <w:r>
-        <w:t xml:space="preserve"> con el resto de “</w:t>
+        <w:t>Se colocará un firewall entre el router y los switches de la capa de distribución. Su función será filtrar el trafico proveniente de la red wan e internet. Además será el encargado de realizar la conexión vpn con el resto de “</w:t>
       </w:r>
       <w:r>
         <w:t>sucursales”. Además cumplirá la función de DHCP</w:t>
@@ -4862,13 +4337,13 @@
     <w:p/>
     <w:p>
       <w:pPr>
-        <w:pStyle w:val="Ttulo3"/>
-      </w:pPr>
-      <w:bookmarkStart w:id="29" w:name="_Toc534502252"/>
+        <w:pStyle w:val="Heading3"/>
+      </w:pPr>
+      <w:bookmarkStart w:id="27" w:name="_Toc534502252"/>
       <w:r>
         <w:t>Incumplimiento de las políticas</w:t>
       </w:r>
-      <w:bookmarkEnd w:id="29"/>
+      <w:bookmarkEnd w:id="27"/>
     </w:p>
     <w:p>
       <w:r>
@@ -4878,11 +4353,7 @@
         <w:t xml:space="preserve"> de ser sancionada dependiendo de la gravedad.</w:t>
       </w:r>
       <w:r>
-        <w:t xml:space="preserve"> La sanciones serán definidas por la directiva en conjunto con el departamento de </w:t>
-      </w:r>
-      <w:proofErr w:type="gramStart"/>
-      <w:r>
-        <w:t>TI</w:t>
+        <w:t xml:space="preserve"> La sanciones serán definidas por la directiva en conjunto con el departamento de TI</w:t>
       </w:r>
       <w:r>
         <w:t xml:space="preserve"> </w:t>
@@ -4890,9 +4361,6 @@
       <w:r>
         <w:t>.</w:t>
       </w:r>
-      <w:bookmarkStart w:id="30" w:name="_GoBack"/>
-      <w:bookmarkEnd w:id="30"/>
-      <w:proofErr w:type="gramEnd"/>
     </w:p>
     <w:p/>
     <w:p/>
@@ -4906,77 +4374,8 @@
 </w:document>
 </file>
 
-<file path=word/comments.xml><?xml version="1.0" encoding="utf-8"?>
-<w:comments xmlns:wpc="http://schemas.microsoft.com/office/word/2010/wordprocessingCanvas" xmlns:mc="http://schemas.openxmlformats.org/markup-compatibility/2006" xmlns:o="urn:schemas-microsoft-com:office:office" xmlns:r="http://schemas.openxmlformats.org/officeDocument/2006/relationships" xmlns:m="http://schemas.openxmlformats.org/officeDocument/2006/math" xmlns:v="urn:schemas-microsoft-com:vml" xmlns:wp14="http://schemas.microsoft.com/office/word/2010/wordprocessingDrawing" xmlns:wp="http://schemas.openxmlformats.org/drawingml/2006/wordprocessingDrawing" xmlns:w10="urn:schemas-microsoft-com:office:word" xmlns:w="http://schemas.openxmlformats.org/wordprocessingml/2006/main" xmlns:w14="http://schemas.microsoft.com/office/word/2010/wordml" xmlns:w15="http://schemas.microsoft.com/office/word/2012/wordml" xmlns:wpg="http://schemas.microsoft.com/office/word/2010/wordprocessingGroup" xmlns:wpi="http://schemas.microsoft.com/office/word/2010/wordprocessingInk" xmlns:wne="http://schemas.microsoft.com/office/word/2006/wordml" xmlns:wps="http://schemas.microsoft.com/office/word/2010/wordprocessingShape" mc:Ignorable="w14 w15 wp14">
-  <w:comment w:id="7" w:author="emiliano silva" w:date="2019-01-12T16:57:00Z" w:initials="es">
-    <w:p>
-      <w:pPr>
-        <w:pStyle w:val="Textocomentario"/>
-      </w:pPr>
-      <w:r>
-        <w:rPr>
-          <w:rStyle w:val="Refdecomentario"/>
-        </w:rPr>
-        <w:annotationRef/>
-      </w:r>
-      <w:r>
-        <w:t xml:space="preserve">Mantener </w:t>
-      </w:r>
-      <w:proofErr w:type="spellStart"/>
-      <w:r>
-        <w:t>infrormado</w:t>
-      </w:r>
-      <w:proofErr w:type="spellEnd"/>
-      <w:r>
-        <w:t xml:space="preserve"> a la gerencia</w:t>
-      </w:r>
-    </w:p>
-  </w:comment>
-  <w:comment w:id="8" w:author="emiliano silva" w:date="2019-01-12T16:58:00Z" w:initials="es">
-    <w:p>
-      <w:pPr>
-        <w:pStyle w:val="Textocomentario"/>
-      </w:pPr>
-      <w:r>
-        <w:rPr>
-          <w:rStyle w:val="Refdecomentario"/>
-        </w:rPr>
-        <w:annotationRef/>
-      </w:r>
-      <w:r>
-        <w:t>Agregar a la lista la capacitación de empleados</w:t>
-      </w:r>
-    </w:p>
-  </w:comment>
-  <w:comment w:id="10" w:author="emiliano silva" w:date="2019-01-12T16:59:00Z" w:initials="es">
-    <w:p>
-      <w:pPr>
-        <w:pStyle w:val="Textocomentario"/>
-      </w:pPr>
-      <w:r>
-        <w:rPr>
-          <w:rStyle w:val="Refdecomentario"/>
-        </w:rPr>
-        <w:annotationRef/>
-      </w:r>
-      <w:r>
-        <w:t>Responsables de los dispositivos que inserte si es que lo tiene permitido</w:t>
-      </w:r>
-    </w:p>
-  </w:comment>
-</w:comments>
-</file>
-
-<file path=word/commentsExtended.xml><?xml version="1.0" encoding="utf-8"?>
-<w15:commentsEx xmlns:wpc="http://schemas.microsoft.com/office/word/2010/wordprocessingCanvas" xmlns:mc="http://schemas.openxmlformats.org/markup-compatibility/2006" xmlns:o="urn:schemas-microsoft-com:office:office" xmlns:r="http://schemas.openxmlformats.org/officeDocument/2006/relationships" xmlns:m="http://schemas.openxmlformats.org/officeDocument/2006/math" xmlns:v="urn:schemas-microsoft-com:vml" xmlns:wp14="http://schemas.microsoft.com/office/word/2010/wordprocessingDrawing" xmlns:wp="http://schemas.openxmlformats.org/drawingml/2006/wordprocessingDrawing" xmlns:w10="urn:schemas-microsoft-com:office:word" xmlns:w="http://schemas.openxmlformats.org/wordprocessingml/2006/main" xmlns:w14="http://schemas.microsoft.com/office/word/2010/wordml" xmlns:w15="http://schemas.microsoft.com/office/word/2012/wordml" xmlns:wpg="http://schemas.microsoft.com/office/word/2010/wordprocessingGroup" xmlns:wpi="http://schemas.microsoft.com/office/word/2010/wordprocessingInk" xmlns:wne="http://schemas.microsoft.com/office/word/2006/wordml" xmlns:wps="http://schemas.microsoft.com/office/word/2010/wordprocessingShape" mc:Ignorable="w14 w15 wp14">
-  <w15:commentEx w15:paraId="4C4A281D" w15:done="0"/>
-  <w15:commentEx w15:paraId="53F1C9F5" w15:done="0"/>
-  <w15:commentEx w15:paraId="7DDDABA5" w15:done="0"/>
-</w15:commentsEx>
-</file>
-
 <file path=word/endnotes.xml><?xml version="1.0" encoding="utf-8"?>
-<w:endnotes xmlns:wpc="http://schemas.microsoft.com/office/word/2010/wordprocessingCanvas" xmlns:mc="http://schemas.openxmlformats.org/markup-compatibility/2006" xmlns:o="urn:schemas-microsoft-com:office:office" xmlns:r="http://schemas.openxmlformats.org/officeDocument/2006/relationships" xmlns:m="http://schemas.openxmlformats.org/officeDocument/2006/math" xmlns:v="urn:schemas-microsoft-com:vml" xmlns:wp14="http://schemas.microsoft.com/office/word/2010/wordprocessingDrawing" xmlns:wp="http://schemas.openxmlformats.org/drawingml/2006/wordprocessingDrawing" xmlns:w10="urn:schemas-microsoft-com:office:word" xmlns:w="http://schemas.openxmlformats.org/wordprocessingml/2006/main" xmlns:w14="http://schemas.microsoft.com/office/word/2010/wordml" xmlns:w15="http://schemas.microsoft.com/office/word/2012/wordml" xmlns:wpg="http://schemas.microsoft.com/office/word/2010/wordprocessingGroup" xmlns:wpi="http://schemas.microsoft.com/office/word/2010/wordprocessingInk" xmlns:wne="http://schemas.microsoft.com/office/word/2006/wordml" xmlns:wps="http://schemas.microsoft.com/office/word/2010/wordprocessingShape" mc:Ignorable="w14 w15 wp14">
+<w:endnotes xmlns:wpc="http://schemas.microsoft.com/office/word/2010/wordprocessingCanvas" xmlns:cx="http://schemas.microsoft.com/office/drawing/2014/chartex" xmlns:mc="http://schemas.openxmlformats.org/markup-compatibility/2006" xmlns:o="urn:schemas-microsoft-com:office:office" xmlns:r="http://schemas.openxmlformats.org/officeDocument/2006/relationships" xmlns:m="http://schemas.openxmlformats.org/officeDocument/2006/math" xmlns:v="urn:schemas-microsoft-com:vml" xmlns:wp14="http://schemas.microsoft.com/office/word/2010/wordprocessingDrawing" xmlns:wp="http://schemas.openxmlformats.org/drawingml/2006/wordprocessingDrawing" xmlns:w10="urn:schemas-microsoft-com:office:word" xmlns:w="http://schemas.openxmlformats.org/wordprocessingml/2006/main" xmlns:w14="http://schemas.microsoft.com/office/word/2010/wordml" xmlns:w15="http://schemas.microsoft.com/office/word/2012/wordml" xmlns:w16se="http://schemas.microsoft.com/office/word/2015/wordml/symex" xmlns:wpg="http://schemas.microsoft.com/office/word/2010/wordprocessingGroup" xmlns:wpi="http://schemas.microsoft.com/office/word/2010/wordprocessingInk" xmlns:wne="http://schemas.microsoft.com/office/word/2006/wordml" xmlns:wps="http://schemas.microsoft.com/office/word/2010/wordprocessingShape" mc:Ignorable="w14 w15 w16se wp14">
   <w:endnote w:type="separator" w:id="-1">
     <w:p>
       <w:r>
@@ -4995,7 +4394,7 @@
 </file>
 
 <file path=word/footer1.xml><?xml version="1.0" encoding="utf-8"?>
-<w:ftr xmlns:wpc="http://schemas.microsoft.com/office/word/2010/wordprocessingCanvas" xmlns:mc="http://schemas.openxmlformats.org/markup-compatibility/2006" xmlns:o="urn:schemas-microsoft-com:office:office" xmlns:r="http://schemas.openxmlformats.org/officeDocument/2006/relationships" xmlns:m="http://schemas.openxmlformats.org/officeDocument/2006/math" xmlns:v="urn:schemas-microsoft-com:vml" xmlns:wp14="http://schemas.microsoft.com/office/word/2010/wordprocessingDrawing" xmlns:wp="http://schemas.openxmlformats.org/drawingml/2006/wordprocessingDrawing" xmlns:w10="urn:schemas-microsoft-com:office:word" xmlns:w="http://schemas.openxmlformats.org/wordprocessingml/2006/main" xmlns:w14="http://schemas.microsoft.com/office/word/2010/wordml" xmlns:w15="http://schemas.microsoft.com/office/word/2012/wordml" xmlns:wpg="http://schemas.microsoft.com/office/word/2010/wordprocessingGroup" xmlns:wpi="http://schemas.microsoft.com/office/word/2010/wordprocessingInk" xmlns:wne="http://schemas.microsoft.com/office/word/2006/wordml" xmlns:wps="http://schemas.microsoft.com/office/word/2010/wordprocessingShape" mc:Ignorable="w14 w15 wp14">
+<w:ftr xmlns:wpc="http://schemas.microsoft.com/office/word/2010/wordprocessingCanvas" xmlns:cx="http://schemas.microsoft.com/office/drawing/2014/chartex" xmlns:mc="http://schemas.openxmlformats.org/markup-compatibility/2006" xmlns:o="urn:schemas-microsoft-com:office:office" xmlns:r="http://schemas.openxmlformats.org/officeDocument/2006/relationships" xmlns:m="http://schemas.openxmlformats.org/officeDocument/2006/math" xmlns:v="urn:schemas-microsoft-com:vml" xmlns:wp14="http://schemas.microsoft.com/office/word/2010/wordprocessingDrawing" xmlns:wp="http://schemas.openxmlformats.org/drawingml/2006/wordprocessingDrawing" xmlns:w10="urn:schemas-microsoft-com:office:word" xmlns:w="http://schemas.openxmlformats.org/wordprocessingml/2006/main" xmlns:w14="http://schemas.microsoft.com/office/word/2010/wordml" xmlns:w15="http://schemas.microsoft.com/office/word/2012/wordml" xmlns:w16se="http://schemas.microsoft.com/office/word/2015/wordml/symex" xmlns:wpg="http://schemas.microsoft.com/office/word/2010/wordprocessingGroup" xmlns:wpi="http://schemas.microsoft.com/office/word/2010/wordprocessingInk" xmlns:wne="http://schemas.microsoft.com/office/word/2006/wordml" xmlns:wps="http://schemas.microsoft.com/office/word/2010/wordprocessingShape" mc:Ignorable="w14 w15 w16se wp14">
   <w:p/>
   <w:tbl>
     <w:tblPr>
@@ -5032,7 +4431,7 @@
           <w:r>
             <w:rPr>
               <w:noProof/>
-              <w:lang w:eastAsia="es-UY"/>
+              <w:lang w:val="en-US"/>
             </w:rPr>
             <w:drawing>
               <wp:inline distT="0" distB="0" distL="0" distR="0" wp14:anchorId="03FD2DA4" wp14:editId="22CCA959">
@@ -5140,7 +4539,7 @@
 </file>
 
 <file path=word/footnotes.xml><?xml version="1.0" encoding="utf-8"?>
-<w:footnotes xmlns:wpc="http://schemas.microsoft.com/office/word/2010/wordprocessingCanvas" xmlns:mc="http://schemas.openxmlformats.org/markup-compatibility/2006" xmlns:o="urn:schemas-microsoft-com:office:office" xmlns:r="http://schemas.openxmlformats.org/officeDocument/2006/relationships" xmlns:m="http://schemas.openxmlformats.org/officeDocument/2006/math" xmlns:v="urn:schemas-microsoft-com:vml" xmlns:wp14="http://schemas.microsoft.com/office/word/2010/wordprocessingDrawing" xmlns:wp="http://schemas.openxmlformats.org/drawingml/2006/wordprocessingDrawing" xmlns:w10="urn:schemas-microsoft-com:office:word" xmlns:w="http://schemas.openxmlformats.org/wordprocessingml/2006/main" xmlns:w14="http://schemas.microsoft.com/office/word/2010/wordml" xmlns:w15="http://schemas.microsoft.com/office/word/2012/wordml" xmlns:wpg="http://schemas.microsoft.com/office/word/2010/wordprocessingGroup" xmlns:wpi="http://schemas.microsoft.com/office/word/2010/wordprocessingInk" xmlns:wne="http://schemas.microsoft.com/office/word/2006/wordml" xmlns:wps="http://schemas.microsoft.com/office/word/2010/wordprocessingShape" mc:Ignorable="w14 w15 wp14">
+<w:footnotes xmlns:wpc="http://schemas.microsoft.com/office/word/2010/wordprocessingCanvas" xmlns:cx="http://schemas.microsoft.com/office/drawing/2014/chartex" xmlns:mc="http://schemas.openxmlformats.org/markup-compatibility/2006" xmlns:o="urn:schemas-microsoft-com:office:office" xmlns:r="http://schemas.openxmlformats.org/officeDocument/2006/relationships" xmlns:m="http://schemas.openxmlformats.org/officeDocument/2006/math" xmlns:v="urn:schemas-microsoft-com:vml" xmlns:wp14="http://schemas.microsoft.com/office/word/2010/wordprocessingDrawing" xmlns:wp="http://schemas.openxmlformats.org/drawingml/2006/wordprocessingDrawing" xmlns:w10="urn:schemas-microsoft-com:office:word" xmlns:w="http://schemas.openxmlformats.org/wordprocessingml/2006/main" xmlns:w14="http://schemas.microsoft.com/office/word/2010/wordml" xmlns:w15="http://schemas.microsoft.com/office/word/2012/wordml" xmlns:w16se="http://schemas.microsoft.com/office/word/2015/wordml/symex" xmlns:wpg="http://schemas.microsoft.com/office/word/2010/wordprocessingGroup" xmlns:wpi="http://schemas.microsoft.com/office/word/2010/wordprocessingInk" xmlns:wne="http://schemas.microsoft.com/office/word/2006/wordml" xmlns:wps="http://schemas.microsoft.com/office/word/2010/wordprocessingShape" mc:Ignorable="w14 w15 w16se wp14">
   <w:footnote w:type="separator" w:id="-1">
     <w:p>
       <w:r>
@@ -5159,12 +4558,12 @@
 </file>
 
 <file path=word/header1.xml><?xml version="1.0" encoding="utf-8"?>
-<w:hdr xmlns:wpc="http://schemas.microsoft.com/office/word/2010/wordprocessingCanvas" xmlns:mc="http://schemas.openxmlformats.org/markup-compatibility/2006" xmlns:o="urn:schemas-microsoft-com:office:office" xmlns:r="http://schemas.openxmlformats.org/officeDocument/2006/relationships" xmlns:m="http://schemas.openxmlformats.org/officeDocument/2006/math" xmlns:v="urn:schemas-microsoft-com:vml" xmlns:wp14="http://schemas.microsoft.com/office/word/2010/wordprocessingDrawing" xmlns:wp="http://schemas.openxmlformats.org/drawingml/2006/wordprocessingDrawing" xmlns:w10="urn:schemas-microsoft-com:office:word" xmlns:w="http://schemas.openxmlformats.org/wordprocessingml/2006/main" xmlns:w14="http://schemas.microsoft.com/office/word/2010/wordml" xmlns:w15="http://schemas.microsoft.com/office/word/2012/wordml" xmlns:wpg="http://schemas.microsoft.com/office/word/2010/wordprocessingGroup" xmlns:wpi="http://schemas.microsoft.com/office/word/2010/wordprocessingInk" xmlns:wne="http://schemas.microsoft.com/office/word/2006/wordml" xmlns:wps="http://schemas.microsoft.com/office/word/2010/wordprocessingShape" mc:Ignorable="w14 w15 wp14">
+<w:hdr xmlns:wpc="http://schemas.microsoft.com/office/word/2010/wordprocessingCanvas" xmlns:cx="http://schemas.microsoft.com/office/drawing/2014/chartex" xmlns:mc="http://schemas.openxmlformats.org/markup-compatibility/2006" xmlns:o="urn:schemas-microsoft-com:office:office" xmlns:r="http://schemas.openxmlformats.org/officeDocument/2006/relationships" xmlns:m="http://schemas.openxmlformats.org/officeDocument/2006/math" xmlns:v="urn:schemas-microsoft-com:vml" xmlns:wp14="http://schemas.microsoft.com/office/word/2010/wordprocessingDrawing" xmlns:wp="http://schemas.openxmlformats.org/drawingml/2006/wordprocessingDrawing" xmlns:w10="urn:schemas-microsoft-com:office:word" xmlns:w="http://schemas.openxmlformats.org/wordprocessingml/2006/main" xmlns:w14="http://schemas.microsoft.com/office/word/2010/wordml" xmlns:w15="http://schemas.microsoft.com/office/word/2012/wordml" xmlns:w16se="http://schemas.microsoft.com/office/word/2015/wordml/symex" xmlns:wpg="http://schemas.microsoft.com/office/word/2010/wordprocessingGroup" xmlns:wpi="http://schemas.microsoft.com/office/word/2010/wordprocessingInk" xmlns:wne="http://schemas.microsoft.com/office/word/2006/wordml" xmlns:wps="http://schemas.microsoft.com/office/word/2010/wordprocessingShape" mc:Ignorable="w14 w15 w16se wp14">
   <w:p>
     <w:r>
       <w:rPr>
         <w:noProof/>
-        <w:lang w:eastAsia="es-UY"/>
+        <w:lang w:val="en-US"/>
       </w:rPr>
       <w:drawing>
         <wp:inline distT="0" distB="0" distL="0" distR="0" wp14:anchorId="11EDD11B" wp14:editId="6B7BB5DF">
@@ -5208,12 +4607,12 @@
 </file>
 
 <file path=word/header2.xml><?xml version="1.0" encoding="utf-8"?>
-<w:hdr xmlns:wpc="http://schemas.microsoft.com/office/word/2010/wordprocessingCanvas" xmlns:mc="http://schemas.openxmlformats.org/markup-compatibility/2006" xmlns:o="urn:schemas-microsoft-com:office:office" xmlns:r="http://schemas.openxmlformats.org/officeDocument/2006/relationships" xmlns:m="http://schemas.openxmlformats.org/officeDocument/2006/math" xmlns:v="urn:schemas-microsoft-com:vml" xmlns:wp14="http://schemas.microsoft.com/office/word/2010/wordprocessingDrawing" xmlns:wp="http://schemas.openxmlformats.org/drawingml/2006/wordprocessingDrawing" xmlns:w10="urn:schemas-microsoft-com:office:word" xmlns:w="http://schemas.openxmlformats.org/wordprocessingml/2006/main" xmlns:w14="http://schemas.microsoft.com/office/word/2010/wordml" xmlns:w15="http://schemas.microsoft.com/office/word/2012/wordml" xmlns:wpg="http://schemas.microsoft.com/office/word/2010/wordprocessingGroup" xmlns:wpi="http://schemas.microsoft.com/office/word/2010/wordprocessingInk" xmlns:wne="http://schemas.microsoft.com/office/word/2006/wordml" xmlns:wps="http://schemas.microsoft.com/office/word/2010/wordprocessingShape" mc:Ignorable="w14 w15 wp14">
+<w:hdr xmlns:wpc="http://schemas.microsoft.com/office/word/2010/wordprocessingCanvas" xmlns:cx="http://schemas.microsoft.com/office/drawing/2014/chartex" xmlns:mc="http://schemas.openxmlformats.org/markup-compatibility/2006" xmlns:o="urn:schemas-microsoft-com:office:office" xmlns:r="http://schemas.openxmlformats.org/officeDocument/2006/relationships" xmlns:m="http://schemas.openxmlformats.org/officeDocument/2006/math" xmlns:v="urn:schemas-microsoft-com:vml" xmlns:wp14="http://schemas.microsoft.com/office/word/2010/wordprocessingDrawing" xmlns:wp="http://schemas.openxmlformats.org/drawingml/2006/wordprocessingDrawing" xmlns:w10="urn:schemas-microsoft-com:office:word" xmlns:w="http://schemas.openxmlformats.org/wordprocessingml/2006/main" xmlns:w14="http://schemas.microsoft.com/office/word/2010/wordml" xmlns:w15="http://schemas.microsoft.com/office/word/2012/wordml" xmlns:w16se="http://schemas.microsoft.com/office/word/2015/wordml/symex" xmlns:wpg="http://schemas.microsoft.com/office/word/2010/wordprocessingGroup" xmlns:wpi="http://schemas.microsoft.com/office/word/2010/wordprocessingInk" xmlns:wne="http://schemas.microsoft.com/office/word/2006/wordml" xmlns:wps="http://schemas.microsoft.com/office/word/2010/wordprocessingShape" mc:Ignorable="w14 w15 w16se wp14">
   <w:p>
     <w:r>
       <w:rPr>
         <w:noProof/>
-        <w:lang w:eastAsia="es-UY"/>
+        <w:lang w:val="en-US"/>
       </w:rPr>
       <w:drawing>
         <wp:inline distT="0" distB="0" distL="0" distR="0" wp14:anchorId="20897AB9" wp14:editId="5535D84F">
@@ -5256,8 +4655,8 @@
 </file>
 
 <file path=word/numbering.xml><?xml version="1.0" encoding="utf-8"?>
-<w:numbering xmlns:wpc="http://schemas.microsoft.com/office/word/2010/wordprocessingCanvas" xmlns:mc="http://schemas.openxmlformats.org/markup-compatibility/2006" xmlns:o="urn:schemas-microsoft-com:office:office" xmlns:r="http://schemas.openxmlformats.org/officeDocument/2006/relationships" xmlns:m="http://schemas.openxmlformats.org/officeDocument/2006/math" xmlns:v="urn:schemas-microsoft-com:vml" xmlns:wp14="http://schemas.microsoft.com/office/word/2010/wordprocessingDrawing" xmlns:wp="http://schemas.openxmlformats.org/drawingml/2006/wordprocessingDrawing" xmlns:w10="urn:schemas-microsoft-com:office:word" xmlns:w="http://schemas.openxmlformats.org/wordprocessingml/2006/main" xmlns:w14="http://schemas.microsoft.com/office/word/2010/wordml" xmlns:w15="http://schemas.microsoft.com/office/word/2012/wordml" xmlns:wpg="http://schemas.microsoft.com/office/word/2010/wordprocessingGroup" xmlns:wpi="http://schemas.microsoft.com/office/word/2010/wordprocessingInk" xmlns:wne="http://schemas.microsoft.com/office/word/2006/wordml" xmlns:wps="http://schemas.microsoft.com/office/word/2010/wordprocessingShape" mc:Ignorable="w14 w15 wp14">
-  <w:abstractNum w:abstractNumId="0">
+<w:numbering xmlns:wpc="http://schemas.microsoft.com/office/word/2010/wordprocessingCanvas" xmlns:cx="http://schemas.microsoft.com/office/drawing/2014/chartex" xmlns:mc="http://schemas.openxmlformats.org/markup-compatibility/2006" xmlns:o="urn:schemas-microsoft-com:office:office" xmlns:r="http://schemas.openxmlformats.org/officeDocument/2006/relationships" xmlns:m="http://schemas.openxmlformats.org/officeDocument/2006/math" xmlns:v="urn:schemas-microsoft-com:vml" xmlns:wp14="http://schemas.microsoft.com/office/word/2010/wordprocessingDrawing" xmlns:wp="http://schemas.openxmlformats.org/drawingml/2006/wordprocessingDrawing" xmlns:w10="urn:schemas-microsoft-com:office:word" xmlns:w="http://schemas.openxmlformats.org/wordprocessingml/2006/main" xmlns:w14="http://schemas.microsoft.com/office/word/2010/wordml" xmlns:w15="http://schemas.microsoft.com/office/word/2012/wordml" xmlns:w16se="http://schemas.microsoft.com/office/word/2015/wordml/symex" xmlns:wpg="http://schemas.microsoft.com/office/word/2010/wordprocessingGroup" xmlns:wpi="http://schemas.microsoft.com/office/word/2010/wordprocessingInk" xmlns:wne="http://schemas.microsoft.com/office/word/2006/wordml" xmlns:wps="http://schemas.microsoft.com/office/word/2010/wordprocessingShape" mc:Ignorable="w14 w15 w16se wp14">
+  <w:abstractNum w:abstractNumId="0" w15:restartNumberingAfterBreak="0">
     <w:nsid w:val="041A19D7"/>
     <w:multiLevelType w:val="hybridMultilevel"/>
     <w:tmpl w:val="0A303366"/>
@@ -5370,7 +4769,7 @@
       </w:rPr>
     </w:lvl>
   </w:abstractNum>
-  <w:abstractNum w:abstractNumId="1">
+  <w:abstractNum w:abstractNumId="1" w15:restartNumberingAfterBreak="0">
     <w:nsid w:val="06EC4BB2"/>
     <w:multiLevelType w:val="hybridMultilevel"/>
     <w:tmpl w:val="6DBE7956"/>
@@ -5483,7 +4882,7 @@
       </w:rPr>
     </w:lvl>
   </w:abstractNum>
-  <w:abstractNum w:abstractNumId="2">
+  <w:abstractNum w:abstractNumId="2" w15:restartNumberingAfterBreak="0">
     <w:nsid w:val="0BD05915"/>
     <w:multiLevelType w:val="hybridMultilevel"/>
     <w:tmpl w:val="8B46A342"/>
@@ -5596,7 +4995,7 @@
       </w:rPr>
     </w:lvl>
   </w:abstractNum>
-  <w:abstractNum w:abstractNumId="3">
+  <w:abstractNum w:abstractNumId="3" w15:restartNumberingAfterBreak="0">
     <w:nsid w:val="0CC92077"/>
     <w:multiLevelType w:val="hybridMultilevel"/>
     <w:tmpl w:val="646C0CC8"/>
@@ -5709,7 +5108,7 @@
       </w:rPr>
     </w:lvl>
   </w:abstractNum>
-  <w:abstractNum w:abstractNumId="4">
+  <w:abstractNum w:abstractNumId="4" w15:restartNumberingAfterBreak="0">
     <w:nsid w:val="225F5F87"/>
     <w:multiLevelType w:val="hybridMultilevel"/>
     <w:tmpl w:val="32C2A6A6"/>
@@ -5798,7 +5197,7 @@
       </w:pPr>
     </w:lvl>
   </w:abstractNum>
-  <w:abstractNum w:abstractNumId="5">
+  <w:abstractNum w:abstractNumId="5" w15:restartNumberingAfterBreak="0">
     <w:nsid w:val="24FD43DE"/>
     <w:multiLevelType w:val="multilevel"/>
     <w:tmpl w:val="C7FEDD7E"/>
@@ -5911,7 +5310,7 @@
       </w:rPr>
     </w:lvl>
   </w:abstractNum>
-  <w:abstractNum w:abstractNumId="6">
+  <w:abstractNum w:abstractNumId="6" w15:restartNumberingAfterBreak="0">
     <w:nsid w:val="2AF47C91"/>
     <w:multiLevelType w:val="hybridMultilevel"/>
     <w:tmpl w:val="3D56617A"/>
@@ -6024,7 +5423,7 @@
       </w:rPr>
     </w:lvl>
   </w:abstractNum>
-  <w:abstractNum w:abstractNumId="7">
+  <w:abstractNum w:abstractNumId="7" w15:restartNumberingAfterBreak="0">
     <w:nsid w:val="353E55EB"/>
     <w:multiLevelType w:val="hybridMultilevel"/>
     <w:tmpl w:val="E6609E52"/>
@@ -6137,7 +5536,7 @@
       </w:rPr>
     </w:lvl>
   </w:abstractNum>
-  <w:abstractNum w:abstractNumId="8">
+  <w:abstractNum w:abstractNumId="8" w15:restartNumberingAfterBreak="0">
     <w:nsid w:val="370A42C4"/>
     <w:multiLevelType w:val="hybridMultilevel"/>
     <w:tmpl w:val="351AAD50"/>
@@ -6223,7 +5622,7 @@
       </w:pPr>
     </w:lvl>
   </w:abstractNum>
-  <w:abstractNum w:abstractNumId="9">
+  <w:abstractNum w:abstractNumId="9" w15:restartNumberingAfterBreak="0">
     <w:nsid w:val="3A8953F8"/>
     <w:multiLevelType w:val="multilevel"/>
     <w:tmpl w:val="550AF44E"/>
@@ -6372,7 +5771,7 @@
       </w:rPr>
     </w:lvl>
   </w:abstractNum>
-  <w:abstractNum w:abstractNumId="10">
+  <w:abstractNum w:abstractNumId="10" w15:restartNumberingAfterBreak="0">
     <w:nsid w:val="59677FB4"/>
     <w:multiLevelType w:val="hybridMultilevel"/>
     <w:tmpl w:val="B7409D00"/>
@@ -6461,7 +5860,7 @@
       </w:pPr>
     </w:lvl>
   </w:abstractNum>
-  <w:abstractNum w:abstractNumId="11">
+  <w:abstractNum w:abstractNumId="11" w15:restartNumberingAfterBreak="0">
     <w:nsid w:val="60457A75"/>
     <w:multiLevelType w:val="hybridMultilevel"/>
     <w:tmpl w:val="77C06486"/>
@@ -6574,7 +5973,7 @@
       </w:rPr>
     </w:lvl>
   </w:abstractNum>
-  <w:abstractNum w:abstractNumId="12">
+  <w:abstractNum w:abstractNumId="12" w15:restartNumberingAfterBreak="0">
     <w:nsid w:val="6B1436C3"/>
     <w:multiLevelType w:val="hybridMultilevel"/>
     <w:tmpl w:val="2760023C"/>
@@ -6687,7 +6086,7 @@
       </w:rPr>
     </w:lvl>
   </w:abstractNum>
-  <w:abstractNum w:abstractNumId="13">
+  <w:abstractNum w:abstractNumId="13" w15:restartNumberingAfterBreak="0">
     <w:nsid w:val="6F1B1D2F"/>
     <w:multiLevelType w:val="multilevel"/>
     <w:tmpl w:val="AB72A048"/>
@@ -6800,7 +6199,7 @@
       </w:rPr>
     </w:lvl>
   </w:abstractNum>
-  <w:abstractNum w:abstractNumId="14">
+  <w:abstractNum w:abstractNumId="14" w15:restartNumberingAfterBreak="0">
     <w:nsid w:val="78756221"/>
     <w:multiLevelType w:val="multilevel"/>
     <w:tmpl w:val="B93816CC"/>
@@ -6913,7 +6312,7 @@
       </w:rPr>
     </w:lvl>
   </w:abstractNum>
-  <w:abstractNum w:abstractNumId="15">
+  <w:abstractNum w:abstractNumId="15" w15:restartNumberingAfterBreak="0">
     <w:nsid w:val="78B87601"/>
     <w:multiLevelType w:val="hybridMultilevel"/>
     <w:tmpl w:val="B16AACBA"/>
@@ -7026,7 +6425,7 @@
       </w:rPr>
     </w:lvl>
   </w:abstractNum>
-  <w:abstractNum w:abstractNumId="16">
+  <w:abstractNum w:abstractNumId="16" w15:restartNumberingAfterBreak="0">
     <w:nsid w:val="7E427E99"/>
     <w:multiLevelType w:val="multilevel"/>
     <w:tmpl w:val="0712B7D0"/>
@@ -7193,16 +6592,8 @@
 </w:numbering>
 </file>
 
-<file path=word/people.xml><?xml version="1.0" encoding="utf-8"?>
-<w15:people xmlns:wpc="http://schemas.microsoft.com/office/word/2010/wordprocessingCanvas" xmlns:mc="http://schemas.openxmlformats.org/markup-compatibility/2006" xmlns:o="urn:schemas-microsoft-com:office:office" xmlns:r="http://schemas.openxmlformats.org/officeDocument/2006/relationships" xmlns:m="http://schemas.openxmlformats.org/officeDocument/2006/math" xmlns:v="urn:schemas-microsoft-com:vml" xmlns:wp14="http://schemas.microsoft.com/office/word/2010/wordprocessingDrawing" xmlns:wp="http://schemas.openxmlformats.org/drawingml/2006/wordprocessingDrawing" xmlns:w10="urn:schemas-microsoft-com:office:word" xmlns:w="http://schemas.openxmlformats.org/wordprocessingml/2006/main" xmlns:w14="http://schemas.microsoft.com/office/word/2010/wordml" xmlns:w15="http://schemas.microsoft.com/office/word/2012/wordml" xmlns:wpg="http://schemas.microsoft.com/office/word/2010/wordprocessingGroup" xmlns:wpi="http://schemas.microsoft.com/office/word/2010/wordprocessingInk" xmlns:wne="http://schemas.microsoft.com/office/word/2006/wordml" xmlns:wps="http://schemas.microsoft.com/office/word/2010/wordprocessingShape" mc:Ignorable="w14 w15 wp14">
-  <w15:person w15:author="emiliano silva">
-    <w15:presenceInfo w15:providerId="None" w15:userId="emiliano silva"/>
-  </w15:person>
-</w15:people>
-</file>
-
 <file path=word/styles.xml><?xml version="1.0" encoding="utf-8"?>
-<w:styles xmlns:mc="http://schemas.openxmlformats.org/markup-compatibility/2006" xmlns:r="http://schemas.openxmlformats.org/officeDocument/2006/relationships" xmlns:w="http://schemas.openxmlformats.org/wordprocessingml/2006/main" xmlns:w14="http://schemas.microsoft.com/office/word/2010/wordml" xmlns:w15="http://schemas.microsoft.com/office/word/2012/wordml" mc:Ignorable="w14 w15">
+<w:styles xmlns:mc="http://schemas.openxmlformats.org/markup-compatibility/2006" xmlns:r="http://schemas.openxmlformats.org/officeDocument/2006/relationships" xmlns:w="http://schemas.openxmlformats.org/wordprocessingml/2006/main" xmlns:w14="http://schemas.microsoft.com/office/word/2010/wordml" xmlns:w15="http://schemas.microsoft.com/office/word/2012/wordml" xmlns:w16se="http://schemas.microsoft.com/office/word/2015/wordml/symex" mc:Ignorable="w14 w15 w16se">
   <w:docDefaults>
     <w:rPrDefault>
       <w:rPr>
@@ -7600,7 +6991,7 @@
       <w:lang w:eastAsia="en-US"/>
     </w:rPr>
   </w:style>
-  <w:style w:type="paragraph" w:styleId="Ttulo1">
+  <w:style w:type="paragraph" w:styleId="Heading1">
     <w:name w:val="heading 1"/>
     <w:basedOn w:val="Normal"/>
     <w:next w:val="Normal"/>
@@ -7617,11 +7008,11 @@
       <w:szCs w:val="32"/>
     </w:rPr>
   </w:style>
-  <w:style w:type="paragraph" w:styleId="Ttulo2">
+  <w:style w:type="paragraph" w:styleId="Heading2">
     <w:name w:val="heading 2"/>
     <w:basedOn w:val="Normal"/>
     <w:next w:val="Normal"/>
-    <w:link w:val="Ttulo2Car"/>
+    <w:link w:val="Heading2Char"/>
     <w:uiPriority w:val="9"/>
     <w:unhideWhenUsed/>
     <w:qFormat/>
@@ -7638,7 +7029,7 @@
       <w:szCs w:val="28"/>
     </w:rPr>
   </w:style>
-  <w:style w:type="paragraph" w:styleId="Ttulo3">
+  <w:style w:type="paragraph" w:styleId="Heading3">
     <w:name w:val="heading 3"/>
     <w:basedOn w:val="Normal"/>
     <w:next w:val="Normal"/>
@@ -7657,7 +7048,7 @@
       <w:szCs w:val="28"/>
     </w:rPr>
   </w:style>
-  <w:style w:type="paragraph" w:styleId="Ttulo4">
+  <w:style w:type="paragraph" w:styleId="Heading4">
     <w:name w:val="heading 4"/>
     <w:basedOn w:val="Normal"/>
     <w:next w:val="Normal"/>
@@ -7677,7 +7068,7 @@
       <w:szCs w:val="24"/>
     </w:rPr>
   </w:style>
-  <w:style w:type="paragraph" w:styleId="Ttulo5">
+  <w:style w:type="paragraph" w:styleId="Heading5">
     <w:name w:val="heading 5"/>
     <w:basedOn w:val="Normal"/>
     <w:next w:val="Normal"/>
@@ -7695,7 +7086,7 @@
       <w:b/>
     </w:rPr>
   </w:style>
-  <w:style w:type="paragraph" w:styleId="Ttulo6">
+  <w:style w:type="paragraph" w:styleId="Heading6">
     <w:name w:val="heading 6"/>
     <w:basedOn w:val="Normal"/>
     <w:next w:val="Normal"/>
@@ -7715,13 +7106,13 @@
       <w:szCs w:val="20"/>
     </w:rPr>
   </w:style>
-  <w:style w:type="character" w:default="1" w:styleId="Fuentedeprrafopredeter">
+  <w:style w:type="character" w:default="1" w:styleId="DefaultParagraphFont">
     <w:name w:val="Default Paragraph Font"/>
     <w:uiPriority w:val="1"/>
     <w:semiHidden/>
     <w:unhideWhenUsed/>
   </w:style>
-  <w:style w:type="table" w:default="1" w:styleId="Tablanormal">
+  <w:style w:type="table" w:default="1" w:styleId="TableNormal">
     <w:name w:val="Normal Table"/>
     <w:uiPriority w:val="99"/>
     <w:semiHidden/>
@@ -7736,14 +7127,14 @@
       </w:tblCellMar>
     </w:tblPr>
   </w:style>
-  <w:style w:type="numbering" w:default="1" w:styleId="Sinlista">
+  <w:style w:type="numbering" w:default="1" w:styleId="NoList">
     <w:name w:val="No List"/>
     <w:uiPriority w:val="99"/>
     <w:semiHidden/>
     <w:unhideWhenUsed/>
   </w:style>
-  <w:style w:type="table" w:customStyle="1" w:styleId="TableNormal">
-    <w:name w:val="Table Normal"/>
+  <w:style w:type="table" w:customStyle="1" w:styleId="TableNormal1">
+    <w:name w:val="Table Normal1"/>
     <w:tblPr>
       <w:tblCellMar>
         <w:top w:w="0" w:type="dxa"/>
@@ -7753,11 +7144,11 @@
       </w:tblCellMar>
     </w:tblPr>
   </w:style>
-  <w:style w:type="paragraph" w:styleId="Puesto">
+  <w:style w:type="paragraph" w:styleId="Title">
     <w:name w:val="Title"/>
     <w:basedOn w:val="Normal"/>
     <w:next w:val="Normal"/>
-    <w:link w:val="PuestoCar"/>
+    <w:link w:val="TitleChar"/>
     <w:uiPriority w:val="10"/>
     <w:qFormat/>
     <w:pPr>
@@ -7771,7 +7162,7 @@
       <w:szCs w:val="72"/>
     </w:rPr>
   </w:style>
-  <w:style w:type="paragraph" w:styleId="Subttulo">
+  <w:style w:type="paragraph" w:styleId="Subtitle">
     <w:name w:val="Subtitle"/>
     <w:basedOn w:val="Normal"/>
     <w:next w:val="Normal"/>
@@ -7792,7 +7183,7 @@
   </w:style>
   <w:style w:type="table" w:customStyle="1" w:styleId="11">
     <w:name w:val="11"/>
-    <w:basedOn w:val="TableNormal"/>
+    <w:basedOn w:val="TableNormal1"/>
     <w:tblPr>
       <w:tblStyleRowBandSize w:val="1"/>
       <w:tblStyleColBandSize w:val="1"/>
@@ -7806,7 +7197,7 @@
   </w:style>
   <w:style w:type="table" w:customStyle="1" w:styleId="10">
     <w:name w:val="10"/>
-    <w:basedOn w:val="TableNormal"/>
+    <w:basedOn w:val="TableNormal1"/>
     <w:tblPr>
       <w:tblStyleRowBandSize w:val="1"/>
       <w:tblStyleColBandSize w:val="1"/>
@@ -7820,7 +7211,7 @@
   </w:style>
   <w:style w:type="table" w:customStyle="1" w:styleId="9">
     <w:name w:val="9"/>
-    <w:basedOn w:val="TableNormal"/>
+    <w:basedOn w:val="TableNormal1"/>
     <w:tblPr>
       <w:tblStyleRowBandSize w:val="1"/>
       <w:tblStyleColBandSize w:val="1"/>
@@ -7834,7 +7225,7 @@
   </w:style>
   <w:style w:type="table" w:customStyle="1" w:styleId="8">
     <w:name w:val="8"/>
-    <w:basedOn w:val="TableNormal"/>
+    <w:basedOn w:val="TableNormal1"/>
     <w:tblPr>
       <w:tblStyleRowBandSize w:val="1"/>
       <w:tblStyleColBandSize w:val="1"/>
@@ -7848,7 +7239,7 @@
   </w:style>
   <w:style w:type="table" w:customStyle="1" w:styleId="7">
     <w:name w:val="7"/>
-    <w:basedOn w:val="TableNormal"/>
+    <w:basedOn w:val="TableNormal1"/>
     <w:tblPr>
       <w:tblStyleRowBandSize w:val="1"/>
       <w:tblStyleColBandSize w:val="1"/>
@@ -7862,7 +7253,7 @@
   </w:style>
   <w:style w:type="table" w:customStyle="1" w:styleId="6">
     <w:name w:val="6"/>
-    <w:basedOn w:val="TableNormal"/>
+    <w:basedOn w:val="TableNormal1"/>
     <w:tblPr>
       <w:tblStyleRowBandSize w:val="1"/>
       <w:tblStyleColBandSize w:val="1"/>
@@ -7876,7 +7267,7 @@
   </w:style>
   <w:style w:type="table" w:customStyle="1" w:styleId="5">
     <w:name w:val="5"/>
-    <w:basedOn w:val="TableNormal"/>
+    <w:basedOn w:val="TableNormal1"/>
     <w:tblPr>
       <w:tblStyleRowBandSize w:val="1"/>
       <w:tblStyleColBandSize w:val="1"/>
@@ -7890,7 +7281,7 @@
   </w:style>
   <w:style w:type="table" w:customStyle="1" w:styleId="4">
     <w:name w:val="4"/>
-    <w:basedOn w:val="TableNormal"/>
+    <w:basedOn w:val="TableNormal1"/>
     <w:tblPr>
       <w:tblStyleRowBandSize w:val="1"/>
       <w:tblStyleColBandSize w:val="1"/>
@@ -7904,7 +7295,7 @@
   </w:style>
   <w:style w:type="table" w:customStyle="1" w:styleId="3">
     <w:name w:val="3"/>
-    <w:basedOn w:val="TableNormal"/>
+    <w:basedOn w:val="TableNormal1"/>
     <w:tblPr>
       <w:tblStyleRowBandSize w:val="1"/>
       <w:tblStyleColBandSize w:val="1"/>
@@ -7918,7 +7309,7 @@
   </w:style>
   <w:style w:type="table" w:customStyle="1" w:styleId="2">
     <w:name w:val="2"/>
-    <w:basedOn w:val="TableNormal"/>
+    <w:basedOn w:val="TableNormal1"/>
     <w:tblPr>
       <w:tblStyleRowBandSize w:val="1"/>
       <w:tblStyleColBandSize w:val="1"/>
@@ -7932,7 +7323,7 @@
   </w:style>
   <w:style w:type="table" w:customStyle="1" w:styleId="1">
     <w:name w:val="1"/>
-    <w:basedOn w:val="TableNormal"/>
+    <w:basedOn w:val="TableNormal1"/>
     <w:pPr>
       <w:spacing w:after="0" w:line="240" w:lineRule="auto"/>
     </w:pPr>
@@ -7940,17 +7331,15 @@
       <w:tblStyleRowBandSize w:val="1"/>
       <w:tblStyleColBandSize w:val="1"/>
       <w:tblCellMar>
-        <w:top w:w="0" w:type="dxa"/>
         <w:left w:w="108" w:type="dxa"/>
-        <w:bottom w:w="0" w:type="dxa"/>
         <w:right w:w="108" w:type="dxa"/>
       </w:tblCellMar>
     </w:tblPr>
   </w:style>
-  <w:style w:type="paragraph" w:styleId="Encabezado">
+  <w:style w:type="paragraph" w:styleId="Header">
     <w:name w:val="header"/>
     <w:basedOn w:val="Normal"/>
-    <w:link w:val="EncabezadoCar"/>
+    <w:link w:val="HeaderChar"/>
     <w:uiPriority w:val="99"/>
     <w:unhideWhenUsed/>
     <w:rsid w:val="00A65189"/>
@@ -7962,17 +7351,17 @@
       <w:spacing w:after="0" w:line="240" w:lineRule="auto"/>
     </w:pPr>
   </w:style>
-  <w:style w:type="character" w:customStyle="1" w:styleId="EncabezadoCar">
-    <w:name w:val="Encabezado Car"/>
-    <w:basedOn w:val="Fuentedeprrafopredeter"/>
-    <w:link w:val="Encabezado"/>
+  <w:style w:type="character" w:customStyle="1" w:styleId="HeaderChar">
+    <w:name w:val="Header Char"/>
+    <w:basedOn w:val="DefaultParagraphFont"/>
+    <w:link w:val="Header"/>
     <w:uiPriority w:val="99"/>
     <w:rsid w:val="00A65189"/>
   </w:style>
-  <w:style w:type="paragraph" w:styleId="Piedepgina">
+  <w:style w:type="paragraph" w:styleId="Footer">
     <w:name w:val="footer"/>
     <w:basedOn w:val="Normal"/>
-    <w:link w:val="PiedepginaCar"/>
+    <w:link w:val="FooterChar"/>
     <w:uiPriority w:val="99"/>
     <w:unhideWhenUsed/>
     <w:rsid w:val="00A65189"/>
@@ -7984,17 +7373,17 @@
       <w:spacing w:after="0" w:line="240" w:lineRule="auto"/>
     </w:pPr>
   </w:style>
-  <w:style w:type="character" w:customStyle="1" w:styleId="PiedepginaCar">
-    <w:name w:val="Pie de página Car"/>
-    <w:basedOn w:val="Fuentedeprrafopredeter"/>
-    <w:link w:val="Piedepgina"/>
+  <w:style w:type="character" w:customStyle="1" w:styleId="FooterChar">
+    <w:name w:val="Footer Char"/>
+    <w:basedOn w:val="DefaultParagraphFont"/>
+    <w:link w:val="Footer"/>
     <w:uiPriority w:val="99"/>
     <w:rsid w:val="00A65189"/>
   </w:style>
-  <w:style w:type="character" w:customStyle="1" w:styleId="Ttulo2Car">
-    <w:name w:val="Título 2 Car"/>
-    <w:basedOn w:val="Fuentedeprrafopredeter"/>
-    <w:link w:val="Ttulo2"/>
+  <w:style w:type="character" w:customStyle="1" w:styleId="Heading2Char">
+    <w:name w:val="Heading 2 Char"/>
+    <w:basedOn w:val="DefaultParagraphFont"/>
+    <w:link w:val="Heading2"/>
     <w:uiPriority w:val="9"/>
     <w:rsid w:val="00587928"/>
     <w:rPr>
@@ -8003,7 +7392,7 @@
       <w:szCs w:val="28"/>
     </w:rPr>
   </w:style>
-  <w:style w:type="paragraph" w:styleId="TDC2">
+  <w:style w:type="paragraph" w:styleId="TOC2">
     <w:name w:val="toc 2"/>
     <w:basedOn w:val="Normal"/>
     <w:next w:val="Normal"/>
@@ -8016,7 +7405,7 @@
       <w:ind w:left="220"/>
     </w:pPr>
   </w:style>
-  <w:style w:type="paragraph" w:styleId="TDC3">
+  <w:style w:type="paragraph" w:styleId="TOC3">
     <w:name w:val="toc 3"/>
     <w:basedOn w:val="Normal"/>
     <w:next w:val="Normal"/>
@@ -8029,9 +7418,9 @@
       <w:ind w:left="440"/>
     </w:pPr>
   </w:style>
-  <w:style w:type="character" w:styleId="Hipervnculo">
+  <w:style w:type="character" w:styleId="Hyperlink">
     <w:name w:val="Hyperlink"/>
-    <w:basedOn w:val="Fuentedeprrafopredeter"/>
+    <w:basedOn w:val="DefaultParagraphFont"/>
     <w:uiPriority w:val="99"/>
     <w:unhideWhenUsed/>
     <w:rsid w:val="00587928"/>
@@ -8040,10 +7429,10 @@
       <w:u w:val="single"/>
     </w:rPr>
   </w:style>
-  <w:style w:type="character" w:customStyle="1" w:styleId="PuestoCar">
-    <w:name w:val="Puesto Car"/>
-    <w:basedOn w:val="Fuentedeprrafopredeter"/>
-    <w:link w:val="Puesto"/>
+  <w:style w:type="character" w:customStyle="1" w:styleId="TitleChar">
+    <w:name w:val="Title Char"/>
+    <w:basedOn w:val="DefaultParagraphFont"/>
+    <w:link w:val="Title"/>
     <w:uiPriority w:val="10"/>
     <w:rsid w:val="00587928"/>
     <w:rPr>
@@ -8054,10 +7443,10 @@
       <w:lang w:eastAsia="en-US"/>
     </w:rPr>
   </w:style>
-  <w:style w:type="paragraph" w:styleId="Textodeglobo">
+  <w:style w:type="paragraph" w:styleId="BalloonText">
     <w:name w:val="Balloon Text"/>
     <w:basedOn w:val="Normal"/>
-    <w:link w:val="TextodegloboCar"/>
+    <w:link w:val="BalloonTextChar"/>
     <w:uiPriority w:val="99"/>
     <w:semiHidden/>
     <w:unhideWhenUsed/>
@@ -8071,10 +7460,10 @@
       <w:szCs w:val="16"/>
     </w:rPr>
   </w:style>
-  <w:style w:type="character" w:customStyle="1" w:styleId="TextodegloboCar">
-    <w:name w:val="Texto de globo Car"/>
-    <w:basedOn w:val="Fuentedeprrafopredeter"/>
-    <w:link w:val="Textodeglobo"/>
+  <w:style w:type="character" w:customStyle="1" w:styleId="BalloonTextChar">
+    <w:name w:val="Balloon Text Char"/>
+    <w:basedOn w:val="DefaultParagraphFont"/>
+    <w:link w:val="BalloonText"/>
     <w:uiPriority w:val="99"/>
     <w:semiHidden/>
     <w:rsid w:val="00E248FA"/>
@@ -8085,7 +7474,7 @@
       <w:lang w:eastAsia="en-US"/>
     </w:rPr>
   </w:style>
-  <w:style w:type="paragraph" w:styleId="Prrafodelista">
+  <w:style w:type="paragraph" w:styleId="ListParagraph">
     <w:name w:val="List Paragraph"/>
     <w:basedOn w:val="Normal"/>
     <w:uiPriority w:val="34"/>
@@ -8110,9 +7499,9 @@
       <w:lang w:val="en-US"/>
     </w:rPr>
   </w:style>
-  <w:style w:type="character" w:styleId="nfasis">
+  <w:style w:type="character" w:styleId="Emphasis">
     <w:name w:val="Emphasis"/>
-    <w:basedOn w:val="Fuentedeprrafopredeter"/>
+    <w:basedOn w:val="DefaultParagraphFont"/>
     <w:uiPriority w:val="20"/>
     <w:qFormat/>
     <w:rsid w:val="008C2136"/>
@@ -8137,17 +7526,17 @@
   </w:style>
   <w:style w:type="character" w:customStyle="1" w:styleId="nacep">
     <w:name w:val="n_acep"/>
-    <w:basedOn w:val="Fuentedeprrafopredeter"/>
+    <w:basedOn w:val="DefaultParagraphFont"/>
     <w:rsid w:val="008C2136"/>
   </w:style>
   <w:style w:type="character" w:customStyle="1" w:styleId="h">
     <w:name w:val="h"/>
-    <w:basedOn w:val="Fuentedeprrafopredeter"/>
+    <w:basedOn w:val="DefaultParagraphFont"/>
     <w:rsid w:val="008C2136"/>
   </w:style>
   <w:style w:type="character" w:customStyle="1" w:styleId="i1">
     <w:name w:val="i1"/>
-    <w:basedOn w:val="Fuentedeprrafopredeter"/>
+    <w:basedOn w:val="DefaultParagraphFont"/>
     <w:rsid w:val="008C2136"/>
   </w:style>
   <w:style w:type="paragraph" w:customStyle="1" w:styleId="j1">
@@ -8164,7 +7553,7 @@
       <w:lang w:val="en-US"/>
     </w:rPr>
   </w:style>
-  <w:style w:type="paragraph" w:styleId="Sinespaciado">
+  <w:style w:type="paragraph" w:styleId="NoSpacing">
     <w:name w:val="No Spacing"/>
     <w:uiPriority w:val="1"/>
     <w:qFormat/>
@@ -8177,9 +7566,9 @@
       <w:lang w:eastAsia="en-US"/>
     </w:rPr>
   </w:style>
-  <w:style w:type="character" w:styleId="Textoennegrita">
+  <w:style w:type="character" w:styleId="Strong">
     <w:name w:val="Strong"/>
-    <w:basedOn w:val="Fuentedeprrafopredeter"/>
+    <w:basedOn w:val="DefaultParagraphFont"/>
     <w:uiPriority w:val="22"/>
     <w:qFormat/>
     <w:rsid w:val="003877B3"/>
@@ -8188,9 +7577,9 @@
       <w:bCs/>
     </w:rPr>
   </w:style>
-  <w:style w:type="character" w:styleId="Refdecomentario">
+  <w:style w:type="character" w:styleId="CommentReference">
     <w:name w:val="annotation reference"/>
-    <w:basedOn w:val="Fuentedeprrafopredeter"/>
+    <w:basedOn w:val="DefaultParagraphFont"/>
     <w:uiPriority w:val="99"/>
     <w:semiHidden/>
     <w:unhideWhenUsed/>
@@ -8200,10 +7589,10 @@
       <w:szCs w:val="16"/>
     </w:rPr>
   </w:style>
-  <w:style w:type="paragraph" w:styleId="Textocomentario">
+  <w:style w:type="paragraph" w:styleId="CommentText">
     <w:name w:val="annotation text"/>
     <w:basedOn w:val="Normal"/>
-    <w:link w:val="TextocomentarioCar"/>
+    <w:link w:val="CommentTextChar"/>
     <w:uiPriority w:val="99"/>
     <w:semiHidden/>
     <w:unhideWhenUsed/>
@@ -8216,10 +7605,10 @@
       <w:szCs w:val="20"/>
     </w:rPr>
   </w:style>
-  <w:style w:type="character" w:customStyle="1" w:styleId="TextocomentarioCar">
-    <w:name w:val="Texto comentario Car"/>
-    <w:basedOn w:val="Fuentedeprrafopredeter"/>
-    <w:link w:val="Textocomentario"/>
+  <w:style w:type="character" w:customStyle="1" w:styleId="CommentTextChar">
+    <w:name w:val="Comment Text Char"/>
+    <w:basedOn w:val="DefaultParagraphFont"/>
+    <w:link w:val="CommentText"/>
     <w:uiPriority w:val="99"/>
     <w:semiHidden/>
     <w:rsid w:val="00C66C91"/>
@@ -8230,11 +7619,11 @@
       <w:lang w:eastAsia="en-US"/>
     </w:rPr>
   </w:style>
-  <w:style w:type="paragraph" w:styleId="Asuntodelcomentario">
+  <w:style w:type="paragraph" w:styleId="CommentSubject">
     <w:name w:val="annotation subject"/>
-    <w:basedOn w:val="Textocomentario"/>
-    <w:next w:val="Textocomentario"/>
-    <w:link w:val="AsuntodelcomentarioCar"/>
+    <w:basedOn w:val="CommentText"/>
+    <w:next w:val="CommentText"/>
+    <w:link w:val="CommentSubjectChar"/>
     <w:uiPriority w:val="99"/>
     <w:semiHidden/>
     <w:unhideWhenUsed/>
@@ -8244,10 +7633,10 @@
       <w:bCs/>
     </w:rPr>
   </w:style>
-  <w:style w:type="character" w:customStyle="1" w:styleId="AsuntodelcomentarioCar">
-    <w:name w:val="Asunto del comentario Car"/>
-    <w:basedOn w:val="TextocomentarioCar"/>
-    <w:link w:val="Asuntodelcomentario"/>
+  <w:style w:type="character" w:customStyle="1" w:styleId="CommentSubjectChar">
+    <w:name w:val="Comment Subject Char"/>
+    <w:basedOn w:val="CommentTextChar"/>
+    <w:link w:val="CommentSubject"/>
     <w:uiPriority w:val="99"/>
     <w:semiHidden/>
     <w:rsid w:val="00C66C91"/>
@@ -8588,7 +7977,7 @@
 </file>
 
 <file path=customXml/itemProps1.xml><?xml version="1.0" encoding="utf-8"?>
-<ds:datastoreItem xmlns:ds="http://schemas.openxmlformats.org/officeDocument/2006/customXml" ds:itemID="{62802161-6439-4817-A649-CBA1DD17FDA2}">
+<ds:datastoreItem xmlns:ds="http://schemas.openxmlformats.org/officeDocument/2006/customXml" ds:itemID="{287FEB7E-5A0A-4538-BC3C-63F10EF588D0}">
   <ds:schemaRefs>
     <ds:schemaRef ds:uri="http://schemas.openxmlformats.org/officeDocument/2006/bibliography"/>
   </ds:schemaRefs>

</xml_diff>